<commit_message>
chap 2 partie 3
</commit_message>
<xml_diff>
--- a/RAPPORT S4.docx
+++ b/RAPPORT S4.docx
@@ -8791,6 +8791,7 @@
           <w:ilvl w:val="0"/>
           <w:numId w:val="40"/>
         </w:numPr>
+        <w:spacing w:line="360" w:lineRule="auto"/>
         <w:rPr>
           <w:rFonts w:ascii="Times New Roman" w:hAnsi="Times New Roman" w:cs="Times New Roman"/>
           <w:bCs/>
@@ -8820,7 +8821,7 @@
         </w:rPr>
         <w:t xml:space="preserve">résentation de </w:t>
       </w:r>
-      <w:proofErr w:type="gramStart"/>
+      <w:bookmarkEnd w:id="17"/>
       <w:r>
         <w:rPr>
           <w:rFonts w:ascii="Times New Roman" w:hAnsi="Times New Roman" w:cs="Times New Roman"/>
@@ -8829,7 +8830,7 @@
           <w:sz w:val="28"/>
           <w:szCs w:val="28"/>
         </w:rPr>
-        <w:t>Thème</w:t>
+        <w:t>t</w:t>
       </w:r>
       <w:r>
         <w:rPr>
@@ -8839,10 +8840,18 @@
           <w:sz w:val="28"/>
           <w:szCs w:val="28"/>
         </w:rPr>
-        <w:t>:</w:t>
-      </w:r>
-      <w:bookmarkEnd w:id="17"/>
-      <w:proofErr w:type="gramEnd"/>
+        <w:t>hème</w:t>
+      </w:r>
+      <w:r>
+        <w:rPr>
+          <w:rFonts w:ascii="Times New Roman" w:hAnsi="Times New Roman" w:cs="Times New Roman"/>
+          <w:bCs/>
+          <w:color w:val="4472C4" w:themeColor="accent5"/>
+          <w:sz w:val="28"/>
+          <w:szCs w:val="28"/>
+        </w:rPr>
+        <w:t xml:space="preserve"> :</w:t>
+      </w:r>
     </w:p>
     <w:p>
       <w:pPr>
@@ -8860,23 +8869,7 @@
           <w:sz w:val="24"/>
           <w:szCs w:val="24"/>
         </w:rPr>
-        <w:t xml:space="preserve">Le thème de ce stage est de simplifier le traitement des candidatures </w:t>
-      </w:r>
-      <w:r>
-        <w:rPr>
-          <w:rFonts w:asciiTheme="majorBidi" w:hAnsiTheme="majorBidi" w:cstheme="majorBidi"/>
-          <w:sz w:val="24"/>
-          <w:szCs w:val="24"/>
-        </w:rPr>
-        <w:t xml:space="preserve">de </w:t>
-      </w:r>
-      <w:r>
-        <w:rPr>
-          <w:rFonts w:asciiTheme="majorBidi" w:hAnsiTheme="majorBidi" w:cstheme="majorBidi"/>
-          <w:sz w:val="24"/>
-          <w:szCs w:val="24"/>
-        </w:rPr>
-        <w:t>stages pour les candidats et les employés en le rendant numérique et automatisé, avec pour objectif principal l'efficacité et l'accessibilité.</w:t>
+        <w:t>Le thème de ce stage est de simplifier le traitement des candidatures de stages pour les candidats et les employés en le rendant numérique et automatisé, avec pour objectif principal l'efficacité et l'accessibilité.</w:t>
       </w:r>
     </w:p>
     <w:p>
@@ -8953,6 +8946,7 @@
           <w:ilvl w:val="1"/>
           <w:numId w:val="40"/>
         </w:numPr>
+        <w:spacing w:line="360" w:lineRule="auto"/>
         <w:rPr>
           <w:rFonts w:ascii="Times New Roman" w:hAnsi="Times New Roman" w:cs="Times New Roman"/>
           <w:bCs/>
@@ -8984,18 +8978,37 @@
     </w:p>
     <w:p>
       <w:pPr>
+        <w:spacing w:line="360" w:lineRule="auto"/>
         <w:jc w:val="both"/>
         <w:rPr>
-          <w:sz w:val="24"/>
-          <w:szCs w:val="24"/>
-        </w:rPr>
-      </w:pPr>
-      <w:r>
-        <w:rPr>
-          <w:sz w:val="24"/>
-          <w:szCs w:val="24"/>
-        </w:rPr>
-        <w:t>L'objectif principal de ce site web est de permettre aux stagiaires de postuler à un stage et de voir les informations concernant leur candidature, et aux employés de recevoir les candidatures puis de décider d'accepter ou de rejeter les candidats.</w:t>
+          <w:rFonts w:asciiTheme="majorBidi" w:hAnsiTheme="majorBidi" w:cstheme="majorBidi"/>
+          <w:sz w:val="24"/>
+          <w:szCs w:val="24"/>
+        </w:rPr>
+      </w:pPr>
+      <w:r>
+        <w:rPr>
+          <w:rFonts w:asciiTheme="majorBidi" w:hAnsiTheme="majorBidi" w:cstheme="majorBidi"/>
+          <w:sz w:val="24"/>
+          <w:szCs w:val="24"/>
+        </w:rPr>
+        <w:t>L'objectif principal de ce</w:t>
+      </w:r>
+      <w:r>
+        <w:rPr>
+          <w:rFonts w:asciiTheme="majorBidi" w:hAnsiTheme="majorBidi" w:cstheme="majorBidi"/>
+          <w:sz w:val="24"/>
+          <w:szCs w:val="24"/>
+        </w:rPr>
+        <w:t xml:space="preserve"> stage</w:t>
+      </w:r>
+      <w:r>
+        <w:rPr>
+          <w:rFonts w:asciiTheme="majorBidi" w:hAnsiTheme="majorBidi" w:cstheme="majorBidi"/>
+          <w:sz w:val="24"/>
+          <w:szCs w:val="24"/>
+        </w:rPr>
+        <w:t xml:space="preserve"> est de permettre aux stagiaires de postuler un stage et de voir les informations concernant leur candidature, et aux employés de recevoir les candidatures puis de décider d'accepter ou de rejeter les candidats.</w:t>
       </w:r>
     </w:p>
     <w:p>
@@ -9006,6 +9019,74 @@
           <w:szCs w:val="24"/>
         </w:rPr>
       </w:pPr>
+    </w:p>
+    <w:p>
+      <w:pPr>
+        <w:pStyle w:val="ListParagraph"/>
+        <w:numPr>
+          <w:ilvl w:val="1"/>
+          <w:numId w:val="40"/>
+        </w:numPr>
+        <w:jc w:val="both"/>
+        <w:rPr>
+          <w:rFonts w:asciiTheme="majorBidi" w:hAnsiTheme="majorBidi" w:cstheme="majorBidi"/>
+          <w:b/>
+          <w:bCs/>
+          <w:color w:val="4472C4" w:themeColor="accent5"/>
+          <w:sz w:val="28"/>
+          <w:szCs w:val="28"/>
+        </w:rPr>
+      </w:pPr>
+      <w:r>
+        <w:rPr>
+          <w:rFonts w:asciiTheme="majorBidi" w:hAnsiTheme="majorBidi" w:cstheme="majorBidi"/>
+          <w:b/>
+          <w:bCs/>
+          <w:color w:val="4472C4" w:themeColor="accent5"/>
+          <w:sz w:val="28"/>
+          <w:szCs w:val="28"/>
+        </w:rPr>
+        <w:lastRenderedPageBreak/>
+        <w:t xml:space="preserve"> Solution Proposée</w:t>
+      </w:r>
+    </w:p>
+    <w:p>
+      <w:pPr>
+        <w:spacing w:line="360" w:lineRule="auto"/>
+        <w:jc w:val="both"/>
+        <w:rPr>
+          <w:rFonts w:asciiTheme="majorBidi" w:hAnsiTheme="majorBidi" w:cstheme="majorBidi"/>
+          <w:sz w:val="24"/>
+          <w:szCs w:val="24"/>
+        </w:rPr>
+      </w:pPr>
+      <w:r>
+        <w:rPr>
+          <w:rFonts w:asciiTheme="majorBidi" w:hAnsiTheme="majorBidi" w:cstheme="majorBidi"/>
+          <w:sz w:val="24"/>
+          <w:szCs w:val="24"/>
+        </w:rPr>
+        <w:t>Nous avons proposé un site Web comme solution en raison de son accessibilité depuis n'importe quel appareil et de la simplicité de son lancement auprès du public.</w:t>
+      </w:r>
+    </w:p>
+    <w:p>
+      <w:pPr>
+        <w:spacing w:line="360" w:lineRule="auto"/>
+        <w:jc w:val="both"/>
+        <w:rPr>
+          <w:rFonts w:asciiTheme="majorBidi" w:hAnsiTheme="majorBidi" w:cstheme="majorBidi"/>
+          <w:sz w:val="24"/>
+          <w:szCs w:val="24"/>
+        </w:rPr>
+      </w:pPr>
+      <w:r>
+        <w:rPr>
+          <w:rFonts w:asciiTheme="majorBidi" w:hAnsiTheme="majorBidi" w:cstheme="majorBidi"/>
+          <w:sz w:val="24"/>
+          <w:szCs w:val="24"/>
+        </w:rPr>
+        <w:t>Ce site comportera deux sections, une pour les stagiaires et l'autre pour les recruteurs.</w:t>
+      </w:r>
     </w:p>
     <w:p>
       <w:pPr>
@@ -9014,6 +9095,7 @@
           <w:ilvl w:val="2"/>
           <w:numId w:val="40"/>
         </w:numPr>
+        <w:spacing w:line="360" w:lineRule="auto"/>
         <w:rPr>
           <w:rFonts w:ascii="Times New Roman" w:hAnsi="Times New Roman" w:cs="Times New Roman"/>
           <w:bCs/>
@@ -9030,8 +9112,7 @@
           <w:sz w:val="28"/>
           <w:szCs w:val="28"/>
         </w:rPr>
-        <w:lastRenderedPageBreak/>
-        <w:t>C</w:t>
+        <w:t>Section</w:t>
       </w:r>
       <w:r>
         <w:rPr>
@@ -9041,7 +9122,26 @@
           <w:sz w:val="28"/>
           <w:szCs w:val="28"/>
         </w:rPr>
-        <w:t>ôté des stagiaires</w:t>
+        <w:t xml:space="preserve"> des stagiaires</w:t>
+      </w:r>
+    </w:p>
+    <w:p>
+      <w:pPr>
+        <w:spacing w:line="360" w:lineRule="auto"/>
+        <w:jc w:val="both"/>
+        <w:rPr>
+          <w:rFonts w:asciiTheme="majorBidi" w:hAnsiTheme="majorBidi" w:cstheme="majorBidi"/>
+          <w:sz w:val="24"/>
+          <w:szCs w:val="24"/>
+        </w:rPr>
+      </w:pPr>
+      <w:r>
+        <w:rPr>
+          <w:rFonts w:asciiTheme="majorBidi" w:hAnsiTheme="majorBidi" w:cstheme="majorBidi"/>
+          <w:sz w:val="24"/>
+          <w:szCs w:val="24"/>
+        </w:rPr>
+        <w:t>Cette section doit comporter deux formulaires, un pour s'inscrire à un stage et l'autre pour suivre votre candidature.</w:t>
       </w:r>
     </w:p>
     <w:p>
@@ -9051,163 +9151,751 @@
           <w:ilvl w:val="0"/>
           <w:numId w:val="52"/>
         </w:numPr>
-      </w:pPr>
-      <w:r>
-        <w:rPr>
+        <w:rPr>
+          <w:rFonts w:asciiTheme="majorBidi" w:hAnsiTheme="majorBidi" w:cstheme="majorBidi"/>
+          <w:sz w:val="24"/>
+          <w:szCs w:val="24"/>
+        </w:rPr>
+      </w:pPr>
+      <w:r>
+        <w:rPr>
+          <w:rFonts w:asciiTheme="majorBidi" w:hAnsiTheme="majorBidi" w:cstheme="majorBidi"/>
           <w:b/>
           <w:bCs/>
-        </w:rPr>
-        <w:t>Page d'inscription</w:t>
-      </w:r>
-    </w:p>
-    <w:p/>
+          <w:sz w:val="24"/>
+          <w:szCs w:val="24"/>
+        </w:rPr>
+        <w:t>Formulaire</w:t>
+      </w:r>
+      <w:r>
+        <w:rPr>
+          <w:rFonts w:asciiTheme="majorBidi" w:hAnsiTheme="majorBidi" w:cstheme="majorBidi"/>
+          <w:b/>
+          <w:bCs/>
+          <w:sz w:val="24"/>
+          <w:szCs w:val="24"/>
+        </w:rPr>
+        <w:t xml:space="preserve"> d'inscription</w:t>
+      </w:r>
+    </w:p>
+    <w:p>
+      <w:pPr>
+        <w:spacing w:line="360" w:lineRule="auto"/>
+        <w:jc w:val="both"/>
+        <w:rPr>
+          <w:rFonts w:asciiTheme="majorBidi" w:hAnsiTheme="majorBidi" w:cstheme="majorBidi"/>
+          <w:sz w:val="24"/>
+          <w:szCs w:val="24"/>
+        </w:rPr>
+      </w:pPr>
+      <w:r>
+        <w:rPr>
+          <w:rFonts w:asciiTheme="majorBidi" w:hAnsiTheme="majorBidi" w:cstheme="majorBidi"/>
+          <w:sz w:val="24"/>
+          <w:szCs w:val="24"/>
+        </w:rPr>
+        <w:t>C</w:t>
+      </w:r>
+      <w:r>
+        <w:rPr>
+          <w:rFonts w:asciiTheme="majorBidi" w:hAnsiTheme="majorBidi" w:cstheme="majorBidi"/>
+          <w:sz w:val="24"/>
+          <w:szCs w:val="24"/>
+        </w:rPr>
+        <w:t>e formulaire est caractérisé par 8 entrées, 6 d'entre elles sont des entrées de texte</w:t>
+      </w:r>
+      <w:r>
+        <w:rPr>
+          <w:rFonts w:asciiTheme="majorBidi" w:hAnsiTheme="majorBidi" w:cstheme="majorBidi"/>
+          <w:sz w:val="24"/>
+          <w:szCs w:val="24"/>
+        </w:rPr>
+        <w:t xml:space="preserve"> </w:t>
+      </w:r>
+      <w:r>
+        <w:rPr>
+          <w:rFonts w:asciiTheme="majorBidi" w:hAnsiTheme="majorBidi" w:cstheme="majorBidi"/>
+          <w:sz w:val="24"/>
+          <w:szCs w:val="24"/>
+        </w:rPr>
+        <w:t>normales où vous pouvez saisir votre</w:t>
+      </w:r>
+      <w:r>
+        <w:rPr>
+          <w:rFonts w:asciiTheme="majorBidi" w:hAnsiTheme="majorBidi" w:cstheme="majorBidi"/>
+          <w:sz w:val="24"/>
+          <w:szCs w:val="24"/>
+        </w:rPr>
+        <w:t xml:space="preserve"> :</w:t>
+      </w:r>
+    </w:p>
+    <w:p>
+      <w:pPr>
+        <w:pStyle w:val="ListParagraph"/>
+        <w:numPr>
+          <w:ilvl w:val="1"/>
+          <w:numId w:val="52"/>
+        </w:numPr>
+        <w:spacing w:line="480" w:lineRule="auto"/>
+        <w:jc w:val="both"/>
+        <w:rPr>
+          <w:rFonts w:asciiTheme="majorBidi" w:hAnsiTheme="majorBidi" w:cstheme="majorBidi"/>
+          <w:sz w:val="24"/>
+          <w:szCs w:val="24"/>
+        </w:rPr>
+      </w:pPr>
+      <w:r>
+        <w:rPr>
+          <w:rFonts w:asciiTheme="majorBidi" w:hAnsiTheme="majorBidi" w:cstheme="majorBidi"/>
+          <w:b/>
+          <w:bCs/>
+          <w:sz w:val="24"/>
+          <w:szCs w:val="24"/>
+        </w:rPr>
+        <w:t>Nom</w:t>
+      </w:r>
+    </w:p>
+    <w:p>
+      <w:pPr>
+        <w:pStyle w:val="ListParagraph"/>
+        <w:numPr>
+          <w:ilvl w:val="1"/>
+          <w:numId w:val="52"/>
+        </w:numPr>
+        <w:spacing w:line="480" w:lineRule="auto"/>
+        <w:jc w:val="both"/>
+        <w:rPr>
+          <w:rFonts w:asciiTheme="majorBidi" w:hAnsiTheme="majorBidi" w:cstheme="majorBidi"/>
+          <w:sz w:val="24"/>
+          <w:szCs w:val="24"/>
+        </w:rPr>
+      </w:pPr>
+      <w:r>
+        <w:rPr>
+          <w:rFonts w:asciiTheme="majorBidi" w:hAnsiTheme="majorBidi" w:cstheme="majorBidi"/>
+          <w:b/>
+          <w:bCs/>
+          <w:sz w:val="24"/>
+          <w:szCs w:val="24"/>
+        </w:rPr>
+        <w:t>Prénom</w:t>
+      </w:r>
+    </w:p>
+    <w:p>
+      <w:pPr>
+        <w:pStyle w:val="ListParagraph"/>
+        <w:numPr>
+          <w:ilvl w:val="1"/>
+          <w:numId w:val="52"/>
+        </w:numPr>
+        <w:spacing w:line="480" w:lineRule="auto"/>
+        <w:jc w:val="both"/>
+        <w:rPr>
+          <w:rFonts w:asciiTheme="majorBidi" w:hAnsiTheme="majorBidi" w:cstheme="majorBidi"/>
+          <w:sz w:val="24"/>
+          <w:szCs w:val="24"/>
+        </w:rPr>
+      </w:pPr>
+      <w:r>
+        <w:rPr>
+          <w:rFonts w:asciiTheme="majorBidi" w:hAnsiTheme="majorBidi" w:cstheme="majorBidi"/>
+          <w:b/>
+          <w:bCs/>
+          <w:sz w:val="24"/>
+          <w:szCs w:val="24"/>
+        </w:rPr>
+        <w:t>CIN</w:t>
+      </w:r>
+    </w:p>
+    <w:p>
+      <w:pPr>
+        <w:pStyle w:val="ListParagraph"/>
+        <w:numPr>
+          <w:ilvl w:val="1"/>
+          <w:numId w:val="52"/>
+        </w:numPr>
+        <w:spacing w:line="480" w:lineRule="auto"/>
+        <w:jc w:val="both"/>
+        <w:rPr>
+          <w:rFonts w:asciiTheme="majorBidi" w:hAnsiTheme="majorBidi" w:cstheme="majorBidi"/>
+          <w:sz w:val="24"/>
+          <w:szCs w:val="24"/>
+        </w:rPr>
+      </w:pPr>
+      <w:proofErr w:type="gramStart"/>
+      <w:r>
+        <w:rPr>
+          <w:rFonts w:asciiTheme="majorBidi" w:hAnsiTheme="majorBidi" w:cstheme="majorBidi"/>
+          <w:b/>
+          <w:bCs/>
+          <w:sz w:val="24"/>
+          <w:szCs w:val="24"/>
+        </w:rPr>
+        <w:t>E-mail</w:t>
+      </w:r>
+      <w:proofErr w:type="gramEnd"/>
+    </w:p>
+    <w:p>
+      <w:pPr>
+        <w:pStyle w:val="ListParagraph"/>
+        <w:numPr>
+          <w:ilvl w:val="1"/>
+          <w:numId w:val="52"/>
+        </w:numPr>
+        <w:spacing w:line="480" w:lineRule="auto"/>
+        <w:jc w:val="both"/>
+        <w:rPr>
+          <w:rFonts w:asciiTheme="majorBidi" w:hAnsiTheme="majorBidi" w:cstheme="majorBidi"/>
+          <w:sz w:val="24"/>
+          <w:szCs w:val="24"/>
+        </w:rPr>
+      </w:pPr>
+      <w:r>
+        <w:rPr>
+          <w:rFonts w:asciiTheme="majorBidi" w:hAnsiTheme="majorBidi" w:cstheme="majorBidi"/>
+          <w:b/>
+          <w:bCs/>
+          <w:sz w:val="24"/>
+          <w:szCs w:val="24"/>
+        </w:rPr>
+        <w:t>Numéro</w:t>
+      </w:r>
+    </w:p>
+    <w:p>
+      <w:pPr>
+        <w:pStyle w:val="ListParagraph"/>
+        <w:numPr>
+          <w:ilvl w:val="1"/>
+          <w:numId w:val="52"/>
+        </w:numPr>
+        <w:spacing w:line="480" w:lineRule="auto"/>
+        <w:jc w:val="both"/>
+        <w:rPr>
+          <w:rFonts w:asciiTheme="majorBidi" w:hAnsiTheme="majorBidi" w:cstheme="majorBidi"/>
+          <w:sz w:val="24"/>
+          <w:szCs w:val="24"/>
+        </w:rPr>
+      </w:pPr>
+      <w:r>
+        <w:rPr>
+          <w:rFonts w:asciiTheme="majorBidi" w:hAnsiTheme="majorBidi" w:cstheme="majorBidi"/>
+          <w:b/>
+          <w:bCs/>
+          <w:sz w:val="24"/>
+          <w:szCs w:val="24"/>
+        </w:rPr>
+        <w:t>Établissement actuelle</w:t>
+      </w:r>
+    </w:p>
+    <w:p>
+      <w:pPr>
+        <w:spacing w:line="360" w:lineRule="auto"/>
+        <w:jc w:val="both"/>
+        <w:rPr>
+          <w:rFonts w:asciiTheme="majorBidi" w:hAnsiTheme="majorBidi" w:cstheme="majorBidi"/>
+          <w:sz w:val="24"/>
+          <w:szCs w:val="24"/>
+        </w:rPr>
+      </w:pPr>
+      <w:r>
+        <w:rPr>
+          <w:rFonts w:asciiTheme="majorBidi" w:hAnsiTheme="majorBidi" w:cstheme="majorBidi"/>
+          <w:sz w:val="24"/>
+          <w:szCs w:val="24"/>
+        </w:rPr>
+        <w:t>T</w:t>
+      </w:r>
+      <w:r>
+        <w:rPr>
+          <w:rFonts w:asciiTheme="majorBidi" w:hAnsiTheme="majorBidi" w:cstheme="majorBidi"/>
+          <w:sz w:val="24"/>
+          <w:szCs w:val="24"/>
+        </w:rPr>
+        <w:t>outes ces entrées sont obligatoires sauf la dernière, si elle est vide cela signifie que vous n'êtes pas actuellement</w:t>
+      </w:r>
+      <w:r>
+        <w:rPr>
+          <w:rFonts w:asciiTheme="majorBidi" w:hAnsiTheme="majorBidi" w:cstheme="majorBidi"/>
+          <w:sz w:val="24"/>
+          <w:szCs w:val="24"/>
+        </w:rPr>
+        <w:t xml:space="preserve"> un</w:t>
+      </w:r>
+      <w:r>
+        <w:rPr>
+          <w:rFonts w:asciiTheme="majorBidi" w:hAnsiTheme="majorBidi" w:cstheme="majorBidi"/>
+          <w:sz w:val="24"/>
+          <w:szCs w:val="24"/>
+        </w:rPr>
+        <w:t xml:space="preserve"> étudiant</w:t>
+      </w:r>
+      <w:r>
+        <w:rPr>
+          <w:rFonts w:asciiTheme="majorBidi" w:hAnsiTheme="majorBidi" w:cstheme="majorBidi"/>
+          <w:sz w:val="24"/>
+          <w:szCs w:val="24"/>
+        </w:rPr>
+        <w:t>.</w:t>
+      </w:r>
+    </w:p>
+    <w:p>
+      <w:pPr>
+        <w:spacing w:line="360" w:lineRule="auto"/>
+        <w:jc w:val="both"/>
+        <w:rPr>
+          <w:rFonts w:asciiTheme="majorBidi" w:hAnsiTheme="majorBidi" w:cstheme="majorBidi"/>
+          <w:sz w:val="24"/>
+          <w:szCs w:val="24"/>
+        </w:rPr>
+      </w:pPr>
+      <w:r>
+        <w:rPr>
+          <w:rFonts w:asciiTheme="majorBidi" w:hAnsiTheme="majorBidi" w:cstheme="majorBidi"/>
+          <w:sz w:val="24"/>
+          <w:szCs w:val="24"/>
+        </w:rPr>
+        <w:t>Les 2 dernières entrées sont une entré</w:t>
+      </w:r>
+      <w:r>
+        <w:rPr>
+          <w:rFonts w:asciiTheme="majorBidi" w:hAnsiTheme="majorBidi" w:cstheme="majorBidi"/>
+          <w:sz w:val="24"/>
+          <w:szCs w:val="24"/>
+        </w:rPr>
+        <w:t xml:space="preserve">e </w:t>
+      </w:r>
+      <w:r>
+        <w:rPr>
+          <w:rFonts w:asciiTheme="majorBidi" w:hAnsiTheme="majorBidi" w:cstheme="majorBidi"/>
+          <w:sz w:val="24"/>
+          <w:szCs w:val="24"/>
+        </w:rPr>
+        <w:t xml:space="preserve">de mot de passe et un sélecteur de thème, si vous avez </w:t>
+      </w:r>
+      <w:r>
+        <w:rPr>
+          <w:rFonts w:asciiTheme="majorBidi" w:hAnsiTheme="majorBidi" w:cstheme="majorBidi"/>
+          <w:sz w:val="24"/>
+          <w:szCs w:val="24"/>
+        </w:rPr>
+        <w:t xml:space="preserve">déjà </w:t>
+      </w:r>
+      <w:r>
+        <w:rPr>
+          <w:rFonts w:asciiTheme="majorBidi" w:hAnsiTheme="majorBidi" w:cstheme="majorBidi"/>
+          <w:sz w:val="24"/>
+          <w:szCs w:val="24"/>
+        </w:rPr>
+        <w:t>effectué un stage</w:t>
+      </w:r>
+      <w:r>
+        <w:rPr>
+          <w:rFonts w:asciiTheme="majorBidi" w:hAnsiTheme="majorBidi" w:cstheme="majorBidi"/>
+          <w:sz w:val="24"/>
+          <w:szCs w:val="24"/>
+        </w:rPr>
+        <w:t xml:space="preserve"> avec CRI</w:t>
+      </w:r>
+      <w:r>
+        <w:rPr>
+          <w:rFonts w:asciiTheme="majorBidi" w:hAnsiTheme="majorBidi" w:cstheme="majorBidi"/>
+          <w:sz w:val="24"/>
+          <w:szCs w:val="24"/>
+        </w:rPr>
+        <w:t xml:space="preserve">, </w:t>
+      </w:r>
+      <w:r>
+        <w:rPr>
+          <w:rFonts w:asciiTheme="majorBidi" w:hAnsiTheme="majorBidi" w:cstheme="majorBidi"/>
+          <w:sz w:val="24"/>
+          <w:szCs w:val="24"/>
+        </w:rPr>
+        <w:t xml:space="preserve">votre ancien mot de passe doit être saisi dans </w:t>
+      </w:r>
+      <w:r>
+        <w:rPr>
+          <w:rFonts w:asciiTheme="majorBidi" w:hAnsiTheme="majorBidi" w:cstheme="majorBidi"/>
+          <w:sz w:val="24"/>
+          <w:szCs w:val="24"/>
+        </w:rPr>
+        <w:t>l</w:t>
+      </w:r>
+      <w:r>
+        <w:rPr>
+          <w:rFonts w:asciiTheme="majorBidi" w:hAnsiTheme="majorBidi" w:cstheme="majorBidi"/>
+          <w:sz w:val="24"/>
+          <w:szCs w:val="24"/>
+        </w:rPr>
+        <w:t>'entrée</w:t>
+      </w:r>
+      <w:r>
+        <w:rPr>
+          <w:rFonts w:asciiTheme="majorBidi" w:hAnsiTheme="majorBidi" w:cstheme="majorBidi"/>
+          <w:sz w:val="24"/>
+          <w:szCs w:val="24"/>
+        </w:rPr>
+        <w:t xml:space="preserve"> </w:t>
+      </w:r>
+      <w:r>
+        <w:rPr>
+          <w:rFonts w:asciiTheme="majorBidi" w:hAnsiTheme="majorBidi" w:cstheme="majorBidi"/>
+          <w:sz w:val="24"/>
+          <w:szCs w:val="24"/>
+        </w:rPr>
+        <w:t>pour continuer, mais si c'est votre première fois, un nouveau compte sera créé avec ce mot de passe.</w:t>
+      </w:r>
+    </w:p>
     <w:p>
       <w:pPr>
         <w:pStyle w:val="ListParagraph"/>
         <w:numPr>
           <w:ilvl w:val="0"/>
-          <w:numId w:val="52"/>
+          <w:numId w:val="53"/>
         </w:numPr>
-        <w:rPr>
+        <w:spacing w:line="360" w:lineRule="auto"/>
+        <w:rPr>
+          <w:rFonts w:asciiTheme="majorBidi" w:hAnsiTheme="majorBidi" w:cstheme="majorBidi"/>
+          <w:sz w:val="24"/>
+          <w:szCs w:val="24"/>
+        </w:rPr>
+      </w:pPr>
+      <w:r>
+        <w:rPr>
+          <w:rFonts w:asciiTheme="majorBidi" w:hAnsiTheme="majorBidi" w:cstheme="majorBidi"/>
           <w:b/>
           <w:bCs/>
-        </w:rPr>
-      </w:pPr>
-      <w:r>
-        <w:rPr>
+          <w:sz w:val="24"/>
+          <w:szCs w:val="24"/>
+        </w:rPr>
+        <w:t>Formulaire pour suivre la candidature</w:t>
+      </w:r>
+    </w:p>
+    <w:p>
+      <w:pPr>
+        <w:spacing w:line="360" w:lineRule="auto"/>
+        <w:jc w:val="both"/>
+        <w:rPr>
+          <w:rFonts w:asciiTheme="majorBidi" w:hAnsiTheme="majorBidi" w:cstheme="majorBidi"/>
+          <w:sz w:val="24"/>
+          <w:szCs w:val="24"/>
+        </w:rPr>
+      </w:pPr>
+      <w:r>
+        <w:rPr>
+          <w:rFonts w:asciiTheme="majorBidi" w:hAnsiTheme="majorBidi" w:cstheme="majorBidi"/>
+          <w:sz w:val="24"/>
+          <w:szCs w:val="24"/>
+        </w:rPr>
+        <w:t>C</w:t>
+      </w:r>
+      <w:r>
+        <w:rPr>
+          <w:rFonts w:asciiTheme="majorBidi" w:hAnsiTheme="majorBidi" w:cstheme="majorBidi"/>
+          <w:sz w:val="24"/>
+          <w:szCs w:val="24"/>
+        </w:rPr>
+        <w:t xml:space="preserve">e formulaire demande à l'utilisateur de saisir son </w:t>
+      </w:r>
+      <w:proofErr w:type="gramStart"/>
+      <w:r>
+        <w:rPr>
+          <w:rFonts w:asciiTheme="majorBidi" w:hAnsiTheme="majorBidi" w:cstheme="majorBidi"/>
+          <w:sz w:val="24"/>
+          <w:szCs w:val="24"/>
+        </w:rPr>
+        <w:t>E-mail</w:t>
+      </w:r>
+      <w:proofErr w:type="gramEnd"/>
+      <w:r>
+        <w:rPr>
+          <w:rFonts w:asciiTheme="majorBidi" w:hAnsiTheme="majorBidi" w:cstheme="majorBidi"/>
+          <w:sz w:val="24"/>
+          <w:szCs w:val="24"/>
+        </w:rPr>
+        <w:t xml:space="preserve"> et son mot de passe afin de pouvoir accéder aux informations sur son stage, par exemple s'il a été accepté ou non.</w:t>
+      </w:r>
+    </w:p>
+    <w:p>
+      <w:pPr>
+        <w:spacing w:line="360" w:lineRule="auto"/>
+        <w:jc w:val="both"/>
+        <w:rPr>
+          <w:rFonts w:asciiTheme="majorBidi" w:hAnsiTheme="majorBidi" w:cstheme="majorBidi"/>
+          <w:sz w:val="24"/>
+          <w:szCs w:val="24"/>
+        </w:rPr>
+      </w:pPr>
+    </w:p>
+    <w:p>
+      <w:pPr>
+        <w:spacing w:line="360" w:lineRule="auto"/>
+        <w:jc w:val="both"/>
+        <w:rPr>
+          <w:rFonts w:asciiTheme="majorBidi" w:hAnsiTheme="majorBidi" w:cstheme="majorBidi"/>
+          <w:sz w:val="24"/>
+          <w:szCs w:val="24"/>
+        </w:rPr>
+      </w:pPr>
+    </w:p>
+    <w:p>
+      <w:pPr>
+        <w:pStyle w:val="ListParagraph"/>
+        <w:numPr>
+          <w:ilvl w:val="2"/>
+          <w:numId w:val="40"/>
+        </w:numPr>
+        <w:spacing w:line="360" w:lineRule="auto"/>
+        <w:jc w:val="both"/>
+        <w:rPr>
+          <w:rFonts w:asciiTheme="majorBidi" w:hAnsiTheme="majorBidi" w:cstheme="majorBidi"/>
           <w:b/>
           <w:bCs/>
-        </w:rPr>
-        <w:t>Page de suivi de leur candidature</w:t>
-      </w:r>
-    </w:p>
-    <w:p>
-      <w:pPr>
-        <w:keepNext/>
-        <w:spacing w:after="0" w:line="360" w:lineRule="auto"/>
-      </w:pPr>
-      <w:r>
-        <w:rPr>
-          <w:noProof/>
-        </w:rPr>
-        <w:drawing>
-          <wp:inline distT="0" distB="0" distL="0" distR="0" wp14:anchorId="535F6AC3" wp14:editId="39661317">
-            <wp:extent cx="5760720" cy="2664460"/>
-            <wp:effectExtent l="0" t="0" r="0" b="2540"/>
-            <wp:docPr id="1920420877" name="Picture 1" descr="A screenshot of a computer"/>
-            <wp:cNvGraphicFramePr>
-              <a:graphicFrameLocks xmlns:a="http://schemas.openxmlformats.org/drawingml/2006/main" noChangeAspect="1"/>
-            </wp:cNvGraphicFramePr>
-            <a:graphic xmlns:a="http://schemas.openxmlformats.org/drawingml/2006/main">
-              <a:graphicData uri="http://schemas.openxmlformats.org/drawingml/2006/picture">
-                <pic:pic xmlns:pic="http://schemas.openxmlformats.org/drawingml/2006/picture">
-                  <pic:nvPicPr>
-                    <pic:cNvPr id="1920420877" name="Picture 1" descr="A screenshot of a computer"/>
-                    <pic:cNvPicPr>
-                      <a:picLocks noChangeAspect="1" noChangeArrowheads="1"/>
-                    </pic:cNvPicPr>
-                  </pic:nvPicPr>
-                  <pic:blipFill>
-                    <a:blip r:embed="rId17" cstate="print">
-                      <a:extLst>
-                        <a:ext uri="{28A0092B-C50C-407E-A947-70E740481C1C}">
-                          <a14:useLocalDpi xmlns:a14="http://schemas.microsoft.com/office/drawing/2010/main" val="0"/>
-                        </a:ext>
-                      </a:extLst>
-                    </a:blip>
-                    <a:srcRect/>
-                    <a:stretch>
-                      <a:fillRect/>
-                    </a:stretch>
-                  </pic:blipFill>
-                  <pic:spPr bwMode="auto">
-                    <a:xfrm>
-                      <a:off x="0" y="0"/>
-                      <a:ext cx="5760720" cy="2664460"/>
-                    </a:xfrm>
-                    <a:prstGeom prst="rect">
-                      <a:avLst/>
-                    </a:prstGeom>
-                    <a:noFill/>
-                    <a:ln>
-                      <a:noFill/>
-                    </a:ln>
-                  </pic:spPr>
-                </pic:pic>
-              </a:graphicData>
-            </a:graphic>
-          </wp:inline>
-        </w:drawing>
-      </w:r>
-    </w:p>
-    <w:p>
-      <w:pPr>
-        <w:pStyle w:val="Caption"/>
-        <w:jc w:val="center"/>
+          <w:color w:val="4472C4" w:themeColor="accent5"/>
+          <w:sz w:val="28"/>
+          <w:szCs w:val="28"/>
+        </w:rPr>
+      </w:pPr>
+      <w:r>
         <w:rPr>
           <w:rFonts w:asciiTheme="majorBidi" w:hAnsiTheme="majorBidi" w:cstheme="majorBidi"/>
-          <w:sz w:val="24"/>
-          <w:szCs w:val="24"/>
-        </w:rPr>
-      </w:pPr>
-      <w:r>
-        <w:t xml:space="preserve">Figure </w:t>
-      </w:r>
-      <w:r>
-        <w:fldChar w:fldCharType="begin"/>
-      </w:r>
-      <w:r>
-        <w:instrText xml:space="preserve"> SEQ Figure \* ARABIC </w:instrText>
-      </w:r>
-      <w:r>
-        <w:fldChar w:fldCharType="separate"/>
-      </w:r>
-      <w:r>
-        <w:rPr>
-          <w:noProof/>
-        </w:rPr>
-        <w:t>2</w:t>
-      </w:r>
-      <w:r>
-        <w:fldChar w:fldCharType="end"/>
-      </w:r>
-      <w:r>
-        <w:rPr>
-          <w:noProof/>
-          <w:lang w:val="en-US"/>
-        </w:rPr>
-        <w:t>: Page d'inscription de stagiaire</w:t>
+          <w:b/>
+          <w:bCs/>
+          <w:color w:val="4472C4" w:themeColor="accent5"/>
+          <w:sz w:val="28"/>
+          <w:szCs w:val="28"/>
+        </w:rPr>
+        <w:lastRenderedPageBreak/>
+        <w:t>Section d'</w:t>
+      </w:r>
+      <w:r>
+        <w:rPr>
+          <w:rFonts w:asciiTheme="majorBidi" w:hAnsiTheme="majorBidi" w:cstheme="majorBidi"/>
+          <w:b/>
+          <w:bCs/>
+          <w:color w:val="4472C4" w:themeColor="accent5"/>
+          <w:sz w:val="28"/>
+          <w:szCs w:val="28"/>
+        </w:rPr>
+        <w:t>employés</w:t>
       </w:r>
     </w:p>
     <w:p>
       <w:pPr>
         <w:spacing w:line="360" w:lineRule="auto"/>
+        <w:jc w:val="both"/>
         <w:rPr>
           <w:rFonts w:asciiTheme="majorBidi" w:hAnsiTheme="majorBidi" w:cstheme="majorBidi"/>
           <w:sz w:val="24"/>
           <w:szCs w:val="24"/>
         </w:rPr>
       </w:pPr>
-    </w:p>
-    <w:p>
-      <w:pPr>
+      <w:r>
+        <w:rPr>
+          <w:rFonts w:asciiTheme="majorBidi" w:hAnsiTheme="majorBidi" w:cstheme="majorBidi"/>
+          <w:sz w:val="24"/>
+          <w:szCs w:val="24"/>
+        </w:rPr>
+        <w:t>Cette section comportera quatre pages :</w:t>
+      </w:r>
+    </w:p>
+    <w:p>
+      <w:pPr>
+        <w:pStyle w:val="ListParagraph"/>
+        <w:numPr>
+          <w:ilvl w:val="0"/>
+          <w:numId w:val="53"/>
+        </w:numPr>
         <w:spacing w:line="360" w:lineRule="auto"/>
+        <w:jc w:val="both"/>
         <w:rPr>
           <w:rFonts w:asciiTheme="majorBidi" w:hAnsiTheme="majorBidi" w:cstheme="majorBidi"/>
           <w:sz w:val="24"/>
           <w:szCs w:val="24"/>
         </w:rPr>
       </w:pPr>
-    </w:p>
-    <w:p>
-      <w:pPr>
+      <w:r>
+        <w:rPr>
+          <w:rFonts w:asciiTheme="majorBidi" w:hAnsiTheme="majorBidi" w:cstheme="majorBidi"/>
+          <w:sz w:val="24"/>
+          <w:szCs w:val="24"/>
+        </w:rPr>
+        <w:t xml:space="preserve">Le premier sera </w:t>
+      </w:r>
+      <w:r>
+        <w:rPr>
+          <w:rFonts w:asciiTheme="majorBidi" w:hAnsiTheme="majorBidi" w:cstheme="majorBidi"/>
+          <w:sz w:val="24"/>
+          <w:szCs w:val="24"/>
+        </w:rPr>
+        <w:t>un</w:t>
+      </w:r>
+      <w:r>
+        <w:rPr>
+          <w:rFonts w:asciiTheme="majorBidi" w:hAnsiTheme="majorBidi" w:cstheme="majorBidi"/>
+          <w:sz w:val="24"/>
+          <w:szCs w:val="24"/>
+        </w:rPr>
+        <w:t xml:space="preserve"> tableau où les responsables pourront voir les stagiaires qui viennent de s'inscrire et les accepter/rejeter.</w:t>
+      </w:r>
+    </w:p>
+    <w:p>
+      <w:pPr>
+        <w:pStyle w:val="ListParagraph"/>
+        <w:numPr>
+          <w:ilvl w:val="0"/>
+          <w:numId w:val="53"/>
+        </w:numPr>
         <w:spacing w:line="360" w:lineRule="auto"/>
+        <w:jc w:val="both"/>
         <w:rPr>
           <w:rFonts w:asciiTheme="majorBidi" w:hAnsiTheme="majorBidi" w:cstheme="majorBidi"/>
           <w:sz w:val="24"/>
           <w:szCs w:val="24"/>
         </w:rPr>
       </w:pPr>
+      <w:r>
+        <w:rPr>
+          <w:rFonts w:asciiTheme="majorBidi" w:hAnsiTheme="majorBidi" w:cstheme="majorBidi"/>
+          <w:sz w:val="24"/>
+          <w:szCs w:val="24"/>
+        </w:rPr>
+        <w:t>La seconde sera une page de recherche où ils pourront obtenir toutes les informations dont ils</w:t>
+      </w:r>
+      <w:r>
+        <w:rPr>
+          <w:rFonts w:asciiTheme="majorBidi" w:hAnsiTheme="majorBidi" w:cstheme="majorBidi"/>
+          <w:sz w:val="24"/>
+          <w:szCs w:val="24"/>
+        </w:rPr>
+        <w:t xml:space="preserve"> </w:t>
+      </w:r>
+      <w:r>
+        <w:rPr>
+          <w:rFonts w:asciiTheme="majorBidi" w:hAnsiTheme="majorBidi" w:cstheme="majorBidi"/>
+          <w:sz w:val="24"/>
+          <w:szCs w:val="24"/>
+        </w:rPr>
+        <w:t xml:space="preserve">ont besoin sur un stagiaire ou un candidat en utilisant </w:t>
+      </w:r>
+      <w:r>
+        <w:rPr>
+          <w:rFonts w:asciiTheme="majorBidi" w:hAnsiTheme="majorBidi" w:cstheme="majorBidi"/>
+          <w:sz w:val="24"/>
+          <w:szCs w:val="24"/>
+        </w:rPr>
+        <w:t>seulement</w:t>
+      </w:r>
+      <w:r>
+        <w:rPr>
+          <w:rFonts w:asciiTheme="majorBidi" w:hAnsiTheme="majorBidi" w:cstheme="majorBidi"/>
+          <w:sz w:val="24"/>
+          <w:szCs w:val="24"/>
+        </w:rPr>
+        <w:t xml:space="preserve"> leur CIN.</w:t>
+      </w:r>
+    </w:p>
+    <w:p>
+      <w:pPr>
+        <w:pStyle w:val="ListParagraph"/>
+        <w:numPr>
+          <w:ilvl w:val="0"/>
+          <w:numId w:val="53"/>
+        </w:numPr>
+        <w:spacing w:line="360" w:lineRule="auto"/>
+        <w:jc w:val="both"/>
+        <w:rPr>
+          <w:rFonts w:asciiTheme="majorBidi" w:hAnsiTheme="majorBidi" w:cstheme="majorBidi"/>
+          <w:sz w:val="24"/>
+          <w:szCs w:val="24"/>
+        </w:rPr>
+      </w:pPr>
+      <w:r>
+        <w:rPr>
+          <w:rFonts w:asciiTheme="majorBidi" w:hAnsiTheme="majorBidi" w:cstheme="majorBidi"/>
+          <w:sz w:val="24"/>
+          <w:szCs w:val="24"/>
+        </w:rPr>
+        <w:t>La troisième page contient un tableau montrant les stagiaires actuels</w:t>
+      </w:r>
+    </w:p>
+    <w:p>
+      <w:pPr>
+        <w:pStyle w:val="ListParagraph"/>
+        <w:numPr>
+          <w:ilvl w:val="0"/>
+          <w:numId w:val="53"/>
+        </w:numPr>
+        <w:spacing w:line="360" w:lineRule="auto"/>
+        <w:jc w:val="both"/>
+        <w:rPr>
+          <w:rFonts w:asciiTheme="majorBidi" w:hAnsiTheme="majorBidi" w:cstheme="majorBidi"/>
+          <w:sz w:val="24"/>
+          <w:szCs w:val="24"/>
+        </w:rPr>
+      </w:pPr>
+      <w:r>
+        <w:rPr>
+          <w:rFonts w:asciiTheme="majorBidi" w:hAnsiTheme="majorBidi" w:cstheme="majorBidi"/>
+          <w:sz w:val="24"/>
+          <w:szCs w:val="24"/>
+        </w:rPr>
+        <w:t>La quatrième et dernière page contient l'historique de toutes les actions sur le site.</w:t>
+      </w:r>
+    </w:p>
+    <w:p>
+      <w:pPr>
+        <w:pStyle w:val="Heading3"/>
+        <w:numPr>
+          <w:ilvl w:val="0"/>
+          <w:numId w:val="40"/>
+        </w:numPr>
+        <w:rPr>
+          <w:rFonts w:ascii="Times New Roman" w:hAnsi="Times New Roman" w:cs="Times New Roman"/>
+          <w:bCs/>
+          <w:color w:val="4472C4" w:themeColor="accent5"/>
+          <w:sz w:val="28"/>
+          <w:szCs w:val="28"/>
+        </w:rPr>
+      </w:pPr>
+      <w:bookmarkStart w:id="18" w:name="_Toc167321301"/>
+      <w:r>
+        <w:rPr>
+          <w:rFonts w:ascii="Times New Roman" w:hAnsi="Times New Roman" w:cs="Times New Roman"/>
+          <w:bCs/>
+          <w:color w:val="4472C4" w:themeColor="accent5"/>
+          <w:sz w:val="28"/>
+          <w:szCs w:val="28"/>
+        </w:rPr>
+        <w:t>Outils utilisés</w:t>
+      </w:r>
+      <w:bookmarkEnd w:id="18"/>
+    </w:p>
+    <w:p>
+      <w:pPr>
+        <w:spacing w:line="360" w:lineRule="auto"/>
+        <w:jc w:val="both"/>
+        <w:rPr>
+          <w:rFonts w:asciiTheme="majorBidi" w:hAnsiTheme="majorBidi" w:cstheme="majorBidi"/>
+          <w:sz w:val="24"/>
+          <w:szCs w:val="24"/>
+        </w:rPr>
+      </w:pPr>
+      <w:r>
+        <w:rPr>
+          <w:rFonts w:asciiTheme="majorBidi" w:hAnsiTheme="majorBidi" w:cstheme="majorBidi"/>
+          <w:sz w:val="24"/>
+          <w:szCs w:val="24"/>
+        </w:rPr>
+        <w:t>En raison de la complexité de ce projet, de nombreux outils et langages de programmation ont été utilisés, les plus importants étant Visual Studio Code et Git</w:t>
+      </w:r>
+      <w:r>
+        <w:rPr>
+          <w:rFonts w:asciiTheme="majorBidi" w:hAnsiTheme="majorBidi" w:cstheme="majorBidi"/>
+          <w:sz w:val="24"/>
+          <w:szCs w:val="24"/>
+        </w:rPr>
+        <w:t>.</w:t>
+      </w:r>
     </w:p>
     <w:p>
       <w:pPr>
@@ -9232,79 +9920,10 @@
           <w:sz w:val="28"/>
           <w:szCs w:val="28"/>
         </w:rPr>
-        <w:t xml:space="preserve"> </w:t>
-      </w:r>
-      <w:bookmarkStart w:id="18" w:name="_Toc167321300"/>
-      <w:proofErr w:type="spellStart"/>
-      <w:r>
-        <w:rPr>
-          <w:rFonts w:ascii="Times New Roman" w:hAnsi="Times New Roman" w:cs="Times New Roman"/>
-          <w:bCs/>
-          <w:color w:val="4472C4" w:themeColor="accent5"/>
-          <w:sz w:val="28"/>
-          <w:szCs w:val="28"/>
-        </w:rPr>
-        <w:t>Sous titre</w:t>
-      </w:r>
-      <w:proofErr w:type="spellEnd"/>
-      <w:r>
-        <w:rPr>
-          <w:rFonts w:ascii="Times New Roman" w:hAnsi="Times New Roman" w:cs="Times New Roman"/>
-          <w:bCs/>
-          <w:color w:val="4472C4" w:themeColor="accent5"/>
-          <w:sz w:val="28"/>
-          <w:szCs w:val="28"/>
-        </w:rPr>
-        <w:t xml:space="preserve"> deux</w:t>
-      </w:r>
-      <w:bookmarkEnd w:id="18"/>
-    </w:p>
-    <w:p>
-      <w:pPr>
-        <w:spacing w:line="360" w:lineRule="auto"/>
-        <w:rPr>
-          <w:rFonts w:asciiTheme="majorBidi" w:hAnsiTheme="majorBidi" w:cstheme="majorBidi"/>
-          <w:sz w:val="24"/>
-          <w:szCs w:val="24"/>
-        </w:rPr>
-      </w:pPr>
-      <w:r>
-        <w:rPr>
-          <w:rFonts w:asciiTheme="majorBidi" w:hAnsiTheme="majorBidi" w:cstheme="majorBidi"/>
-          <w:sz w:val="24"/>
-          <w:szCs w:val="24"/>
-        </w:rPr>
-        <w:t>…………………………………….</w:t>
-      </w:r>
-    </w:p>
-    <w:p>
-      <w:pPr>
-        <w:pStyle w:val="Heading3"/>
-        <w:numPr>
-          <w:ilvl w:val="0"/>
-          <w:numId w:val="40"/>
-        </w:numPr>
-        <w:rPr>
-          <w:rFonts w:ascii="Times New Roman" w:hAnsi="Times New Roman" w:cs="Times New Roman"/>
-          <w:bCs/>
-          <w:color w:val="4472C4" w:themeColor="accent5"/>
-          <w:sz w:val="28"/>
-          <w:szCs w:val="28"/>
-        </w:rPr>
-      </w:pPr>
-      <w:bookmarkStart w:id="19" w:name="_Toc167321301"/>
-      <w:r>
-        <w:rPr>
-          <w:rFonts w:ascii="Times New Roman" w:hAnsi="Times New Roman" w:cs="Times New Roman"/>
-          <w:bCs/>
-          <w:color w:val="4472C4" w:themeColor="accent5"/>
-          <w:sz w:val="28"/>
-          <w:szCs w:val="28"/>
-        </w:rPr>
-        <w:t>Titre 2 :</w:t>
-      </w:r>
-      <w:bookmarkEnd w:id="19"/>
-    </w:p>
+        <w:t xml:space="preserve"> Microsoft Visual Studio Code</w:t>
+      </w:r>
+    </w:p>
+    <w:p/>
     <w:p>
       <w:pPr>
         <w:pStyle w:val="Heading3"/>
@@ -9320,7 +9939,7 @@
           <w:szCs w:val="28"/>
         </w:rPr>
       </w:pPr>
-      <w:bookmarkStart w:id="20" w:name="_Toc167321302"/>
+      <w:bookmarkStart w:id="19" w:name="_Toc167321303"/>
       <w:proofErr w:type="spellStart"/>
       <w:r>
         <w:rPr>
@@ -9341,50 +9960,9 @@
           <w:sz w:val="28"/>
           <w:szCs w:val="28"/>
         </w:rPr>
-        <w:t xml:space="preserve"> un</w:t>
-      </w:r>
-      <w:bookmarkEnd w:id="20"/>
-    </w:p>
-    <w:p/>
-    <w:p>
-      <w:pPr>
-        <w:pStyle w:val="Heading3"/>
-        <w:numPr>
-          <w:ilvl w:val="1"/>
-          <w:numId w:val="40"/>
-        </w:numPr>
-        <w:rPr>
-          <w:rFonts w:ascii="Times New Roman" w:hAnsi="Times New Roman" w:cs="Times New Roman"/>
-          <w:bCs/>
-          <w:color w:val="4472C4" w:themeColor="accent5"/>
-          <w:sz w:val="28"/>
-          <w:szCs w:val="28"/>
-        </w:rPr>
-      </w:pPr>
-      <w:bookmarkStart w:id="21" w:name="_Toc167321303"/>
-      <w:proofErr w:type="spellStart"/>
-      <w:r>
-        <w:rPr>
-          <w:rFonts w:ascii="Times New Roman" w:hAnsi="Times New Roman" w:cs="Times New Roman"/>
-          <w:bCs/>
-          <w:color w:val="4472C4" w:themeColor="accent5"/>
-          <w:sz w:val="28"/>
-          <w:szCs w:val="28"/>
-        </w:rPr>
-        <w:t>Sous titre</w:t>
-      </w:r>
-      <w:proofErr w:type="spellEnd"/>
-      <w:r>
-        <w:rPr>
-          <w:rFonts w:ascii="Times New Roman" w:hAnsi="Times New Roman" w:cs="Times New Roman"/>
-          <w:bCs/>
-          <w:color w:val="4472C4" w:themeColor="accent5"/>
-          <w:sz w:val="28"/>
-          <w:szCs w:val="28"/>
-        </w:rPr>
         <w:t xml:space="preserve"> deux</w:t>
       </w:r>
-      <w:bookmarkEnd w:id="21"/>
+      <w:bookmarkEnd w:id="19"/>
     </w:p>
     <w:p/>
     <w:p/>
@@ -9421,7 +9999,6 @@
           <w:sz w:val="24"/>
           <w:szCs w:val="24"/>
         </w:rPr>
-        <w:lastRenderedPageBreak/>
         <w:drawing>
           <wp:inline distT="0" distB="0" distL="0" distR="0" wp14:anchorId="4403B036" wp14:editId="74AD228C">
             <wp:extent cx="2870200" cy="3498850"/>
@@ -9438,7 +10015,7 @@
                     <pic:cNvPicPr/>
                   </pic:nvPicPr>
                   <pic:blipFill rotWithShape="1">
-                    <a:blip r:embed="rId18" cstate="print">
+                    <a:blip r:embed="rId17" cstate="print">
                       <a:extLst>
                         <a:ext uri="{28A0092B-C50C-407E-A947-70E740481C1C}">
                           <a14:useLocalDpi xmlns:a14="http://schemas.microsoft.com/office/drawing/2010/main" val="0"/>
@@ -9497,6 +10074,7 @@
           <w:szCs w:val="24"/>
           <w:lang w:bidi="ar-MA"/>
         </w:rPr>
+        <w:lastRenderedPageBreak/>
         <w:t>Figure 1</w:t>
       </w:r>
       <w:r>
@@ -9547,7 +10125,7 @@
           <w:szCs w:val="28"/>
         </w:rPr>
       </w:pPr>
-      <w:bookmarkStart w:id="22" w:name="_Toc167321304"/>
+      <w:bookmarkStart w:id="20" w:name="_Toc167321304"/>
       <w:r>
         <w:rPr>
           <w:rFonts w:ascii="Times New Roman" w:hAnsi="Times New Roman" w:cs="Times New Roman"/>
@@ -9568,7 +10146,7 @@
         </w:rPr>
         <w:t>:</w:t>
       </w:r>
-      <w:bookmarkEnd w:id="22"/>
+      <w:bookmarkEnd w:id="20"/>
     </w:p>
     <w:p>
       <w:pPr>
@@ -9658,7 +10236,7 @@
           <w:szCs w:val="36"/>
         </w:rPr>
       </w:pPr>
-      <w:bookmarkStart w:id="23" w:name="_Toc167321305"/>
+      <w:bookmarkStart w:id="21" w:name="_Toc167321305"/>
       <w:r>
         <w:rPr>
           <w:rFonts w:ascii="Times New Roman" w:hAnsi="Times New Roman" w:cs="Times New Roman"/>
@@ -9670,7 +10248,7 @@
         <w:lastRenderedPageBreak/>
         <w:t>Conclusion générale</w:t>
       </w:r>
-      <w:bookmarkEnd w:id="23"/>
+      <w:bookmarkEnd w:id="21"/>
       <w:r>
         <w:rPr>
           <w:rFonts w:ascii="Times New Roman" w:hAnsi="Times New Roman" w:cs="Times New Roman"/>
@@ -9775,7 +10353,7 @@
           <w:szCs w:val="36"/>
         </w:rPr>
       </w:pPr>
-      <w:bookmarkStart w:id="24" w:name="_Toc167321306"/>
+      <w:bookmarkStart w:id="22" w:name="_Toc167321306"/>
       <w:r>
         <w:rPr>
           <w:rFonts w:ascii="Times New Roman" w:hAnsi="Times New Roman" w:cs="Times New Roman"/>
@@ -9787,7 +10365,7 @@
         <w:lastRenderedPageBreak/>
         <w:t>Bibliographie</w:t>
       </w:r>
-      <w:bookmarkEnd w:id="24"/>
+      <w:bookmarkEnd w:id="22"/>
       <w:r>
         <w:rPr>
           <w:rFonts w:ascii="Times New Roman" w:hAnsi="Times New Roman" w:cs="Times New Roman"/>
@@ -9948,7 +10526,7 @@
         </w:rPr>
         <w:t xml:space="preserve"> </w:t>
       </w:r>
-      <w:hyperlink r:id="rId19" w:history="1">
+      <w:hyperlink r:id="rId18" w:history="1">
         <w:r>
           <w:rPr>
             <w:rStyle w:val="Hyperlink"/>
@@ -9995,7 +10573,7 @@
         </w:rPr>
         <w:t>[2]</w:t>
       </w:r>
-      <w:hyperlink r:id="rId20" w:anchor=":~:text=Le%20r%C3%B4le%20du%20protocole%20FTP,des%20machines%20clientes%20et%20serveur" w:history="1">
+      <w:hyperlink r:id="rId19" w:anchor=":~:text=Le%20r%C3%B4le%20du%20protocole%20FTP,des%20machines%20clientes%20et%20serveur" w:history="1">
         <w:r>
           <w:rPr>
             <w:rStyle w:val="Hyperlink"/>
@@ -10713,8 +11291,8 @@
           <w:szCs w:val="24"/>
         </w:rPr>
         <w:sectPr>
-          <w:headerReference w:type="default" r:id="rId21"/>
-          <w:footerReference w:type="default" r:id="rId22"/>
+          <w:headerReference w:type="default" r:id="rId20"/>
+          <w:footerReference w:type="default" r:id="rId21"/>
           <w:pgSz w:w="11906" w:h="16838"/>
           <w:pgMar w:top="1417" w:right="1417" w:bottom="1417" w:left="1417" w:header="708" w:footer="708" w:gutter="0"/>
           <w:pgNumType w:start="1"/>
@@ -10826,7 +11404,7 @@
       </w:pPr>
     </w:p>
     <w:sectPr>
-      <w:headerReference w:type="default" r:id="rId23"/>
+      <w:headerReference w:type="default" r:id="rId22"/>
       <w:pgSz w:w="11906" w:h="16838"/>
       <w:pgMar w:top="1418" w:right="1418" w:bottom="1418" w:left="1418" w:header="709" w:footer="709" w:gutter="0"/>
       <w:cols w:space="708"/>
@@ -12436,7 +13014,7 @@
   <w:abstractNum w:abstractNumId="1" w15:restartNumberingAfterBreak="0">
     <w:nsid w:val="07382026"/>
     <w:multiLevelType w:val="hybridMultilevel"/>
-    <w:tmpl w:val="585ADBF8"/>
+    <w:tmpl w:val="5596B610"/>
     <w:lvl w:ilvl="0" w:tplc="04090001">
       <w:start w:val="1"/>
       <w:numFmt w:val="bullet"/>
@@ -12449,7 +13027,7 @@
         <w:rFonts w:ascii="Symbol" w:hAnsi="Symbol" w:hint="default"/>
       </w:rPr>
     </w:lvl>
-    <w:lvl w:ilvl="1" w:tplc="04090003" w:tentative="1">
+    <w:lvl w:ilvl="1" w:tplc="04090003">
       <w:start w:val="1"/>
       <w:numFmt w:val="bullet"/>
       <w:lvlText w:val="o"/>
@@ -13603,6 +14181,119 @@
     </w:lvl>
   </w:abstractNum>
   <w:abstractNum w:abstractNumId="11" w15:restartNumberingAfterBreak="0">
+    <w:nsid w:val="197976AB"/>
+    <w:multiLevelType w:val="hybridMultilevel"/>
+    <w:tmpl w:val="69D45132"/>
+    <w:lvl w:ilvl="0" w:tplc="04090001">
+      <w:start w:val="1"/>
+      <w:numFmt w:val="bullet"/>
+      <w:lvlText w:val=""/>
+      <w:lvlJc w:val="left"/>
+      <w:pPr>
+        <w:ind w:left="720" w:hanging="360"/>
+      </w:pPr>
+      <w:rPr>
+        <w:rFonts w:ascii="Symbol" w:hAnsi="Symbol" w:hint="default"/>
+      </w:rPr>
+    </w:lvl>
+    <w:lvl w:ilvl="1" w:tplc="04090003" w:tentative="1">
+      <w:start w:val="1"/>
+      <w:numFmt w:val="bullet"/>
+      <w:lvlText w:val="o"/>
+      <w:lvlJc w:val="left"/>
+      <w:pPr>
+        <w:ind w:left="1440" w:hanging="360"/>
+      </w:pPr>
+      <w:rPr>
+        <w:rFonts w:ascii="Courier New" w:hAnsi="Courier New" w:cs="Courier New" w:hint="default"/>
+      </w:rPr>
+    </w:lvl>
+    <w:lvl w:ilvl="2" w:tplc="04090005" w:tentative="1">
+      <w:start w:val="1"/>
+      <w:numFmt w:val="bullet"/>
+      <w:lvlText w:val=""/>
+      <w:lvlJc w:val="left"/>
+      <w:pPr>
+        <w:ind w:left="2160" w:hanging="360"/>
+      </w:pPr>
+      <w:rPr>
+        <w:rFonts w:ascii="Wingdings" w:hAnsi="Wingdings" w:hint="default"/>
+      </w:rPr>
+    </w:lvl>
+    <w:lvl w:ilvl="3" w:tplc="04090001" w:tentative="1">
+      <w:start w:val="1"/>
+      <w:numFmt w:val="bullet"/>
+      <w:lvlText w:val=""/>
+      <w:lvlJc w:val="left"/>
+      <w:pPr>
+        <w:ind w:left="2880" w:hanging="360"/>
+      </w:pPr>
+      <w:rPr>
+        <w:rFonts w:ascii="Symbol" w:hAnsi="Symbol" w:hint="default"/>
+      </w:rPr>
+    </w:lvl>
+    <w:lvl w:ilvl="4" w:tplc="04090003" w:tentative="1">
+      <w:start w:val="1"/>
+      <w:numFmt w:val="bullet"/>
+      <w:lvlText w:val="o"/>
+      <w:lvlJc w:val="left"/>
+      <w:pPr>
+        <w:ind w:left="3600" w:hanging="360"/>
+      </w:pPr>
+      <w:rPr>
+        <w:rFonts w:ascii="Courier New" w:hAnsi="Courier New" w:cs="Courier New" w:hint="default"/>
+      </w:rPr>
+    </w:lvl>
+    <w:lvl w:ilvl="5" w:tplc="04090005" w:tentative="1">
+      <w:start w:val="1"/>
+      <w:numFmt w:val="bullet"/>
+      <w:lvlText w:val=""/>
+      <w:lvlJc w:val="left"/>
+      <w:pPr>
+        <w:ind w:left="4320" w:hanging="360"/>
+      </w:pPr>
+      <w:rPr>
+        <w:rFonts w:ascii="Wingdings" w:hAnsi="Wingdings" w:hint="default"/>
+      </w:rPr>
+    </w:lvl>
+    <w:lvl w:ilvl="6" w:tplc="04090001" w:tentative="1">
+      <w:start w:val="1"/>
+      <w:numFmt w:val="bullet"/>
+      <w:lvlText w:val=""/>
+      <w:lvlJc w:val="left"/>
+      <w:pPr>
+        <w:ind w:left="5040" w:hanging="360"/>
+      </w:pPr>
+      <w:rPr>
+        <w:rFonts w:ascii="Symbol" w:hAnsi="Symbol" w:hint="default"/>
+      </w:rPr>
+    </w:lvl>
+    <w:lvl w:ilvl="7" w:tplc="04090003" w:tentative="1">
+      <w:start w:val="1"/>
+      <w:numFmt w:val="bullet"/>
+      <w:lvlText w:val="o"/>
+      <w:lvlJc w:val="left"/>
+      <w:pPr>
+        <w:ind w:left="5760" w:hanging="360"/>
+      </w:pPr>
+      <w:rPr>
+        <w:rFonts w:ascii="Courier New" w:hAnsi="Courier New" w:cs="Courier New" w:hint="default"/>
+      </w:rPr>
+    </w:lvl>
+    <w:lvl w:ilvl="8" w:tplc="04090005" w:tentative="1">
+      <w:start w:val="1"/>
+      <w:numFmt w:val="bullet"/>
+      <w:lvlText w:val=""/>
+      <w:lvlJc w:val="left"/>
+      <w:pPr>
+        <w:ind w:left="6480" w:hanging="360"/>
+      </w:pPr>
+      <w:rPr>
+        <w:rFonts w:ascii="Wingdings" w:hAnsi="Wingdings" w:hint="default"/>
+      </w:rPr>
+    </w:lvl>
+  </w:abstractNum>
+  <w:abstractNum w:abstractNumId="12" w15:restartNumberingAfterBreak="0">
     <w:nsid w:val="1C48207F"/>
     <w:multiLevelType w:val="multilevel"/>
     <w:tmpl w:val="5C7EE9CA"/>
@@ -13724,7 +14415,7 @@
       </w:rPr>
     </w:lvl>
   </w:abstractNum>
-  <w:abstractNum w:abstractNumId="12" w15:restartNumberingAfterBreak="0">
+  <w:abstractNum w:abstractNumId="13" w15:restartNumberingAfterBreak="0">
     <w:nsid w:val="1D4E60E5"/>
     <w:multiLevelType w:val="hybridMultilevel"/>
     <w:tmpl w:val="037A9AB6"/>
@@ -13837,7 +14528,7 @@
       </w:rPr>
     </w:lvl>
   </w:abstractNum>
-  <w:abstractNum w:abstractNumId="13" w15:restartNumberingAfterBreak="0">
+  <w:abstractNum w:abstractNumId="14" w15:restartNumberingAfterBreak="0">
     <w:nsid w:val="1D585D3C"/>
     <w:multiLevelType w:val="hybridMultilevel"/>
     <w:tmpl w:val="0712AB32"/>
@@ -13950,7 +14641,7 @@
       </w:rPr>
     </w:lvl>
   </w:abstractNum>
-  <w:abstractNum w:abstractNumId="14" w15:restartNumberingAfterBreak="0">
+  <w:abstractNum w:abstractNumId="15" w15:restartNumberingAfterBreak="0">
     <w:nsid w:val="1FA41CED"/>
     <w:multiLevelType w:val="hybridMultilevel"/>
     <w:tmpl w:val="E4EAA436"/>
@@ -14063,7 +14754,7 @@
       </w:rPr>
     </w:lvl>
   </w:abstractNum>
-  <w:abstractNum w:abstractNumId="15" w15:restartNumberingAfterBreak="0">
+  <w:abstractNum w:abstractNumId="16" w15:restartNumberingAfterBreak="0">
     <w:nsid w:val="203B3CA5"/>
     <w:multiLevelType w:val="hybridMultilevel"/>
     <w:tmpl w:val="6462978C"/>
@@ -14176,7 +14867,7 @@
       </w:rPr>
     </w:lvl>
   </w:abstractNum>
-  <w:abstractNum w:abstractNumId="16" w15:restartNumberingAfterBreak="0">
+  <w:abstractNum w:abstractNumId="17" w15:restartNumberingAfterBreak="0">
     <w:nsid w:val="206D1B5E"/>
     <w:multiLevelType w:val="hybridMultilevel"/>
     <w:tmpl w:val="2BD4F0C6"/>
@@ -14289,7 +14980,7 @@
       </w:rPr>
     </w:lvl>
   </w:abstractNum>
-  <w:abstractNum w:abstractNumId="17" w15:restartNumberingAfterBreak="0">
+  <w:abstractNum w:abstractNumId="18" w15:restartNumberingAfterBreak="0">
     <w:nsid w:val="20DF55E0"/>
     <w:multiLevelType w:val="multilevel"/>
     <w:tmpl w:val="5C7EE9CA"/>
@@ -14411,7 +15102,7 @@
       </w:rPr>
     </w:lvl>
   </w:abstractNum>
-  <w:abstractNum w:abstractNumId="18" w15:restartNumberingAfterBreak="0">
+  <w:abstractNum w:abstractNumId="19" w15:restartNumberingAfterBreak="0">
     <w:nsid w:val="225417D1"/>
     <w:multiLevelType w:val="hybridMultilevel"/>
     <w:tmpl w:val="E0F0D31E"/>
@@ -14525,7 +15216,7 @@
       </w:rPr>
     </w:lvl>
   </w:abstractNum>
-  <w:abstractNum w:abstractNumId="19" w15:restartNumberingAfterBreak="0">
+  <w:abstractNum w:abstractNumId="20" w15:restartNumberingAfterBreak="0">
     <w:nsid w:val="25A61048"/>
     <w:multiLevelType w:val="hybridMultilevel"/>
     <w:tmpl w:val="A1F2613E"/>
@@ -14638,7 +15329,7 @@
       </w:rPr>
     </w:lvl>
   </w:abstractNum>
-  <w:abstractNum w:abstractNumId="20" w15:restartNumberingAfterBreak="0">
+  <w:abstractNum w:abstractNumId="21" w15:restartNumberingAfterBreak="0">
     <w:nsid w:val="2D170ED4"/>
     <w:multiLevelType w:val="hybridMultilevel"/>
     <w:tmpl w:val="29AE4692"/>
@@ -14751,7 +15442,7 @@
       </w:rPr>
     </w:lvl>
   </w:abstractNum>
-  <w:abstractNum w:abstractNumId="21" w15:restartNumberingAfterBreak="0">
+  <w:abstractNum w:abstractNumId="22" w15:restartNumberingAfterBreak="0">
     <w:nsid w:val="30927D33"/>
     <w:multiLevelType w:val="hybridMultilevel"/>
     <w:tmpl w:val="D0FA89DC"/>
@@ -14864,7 +15555,7 @@
       </w:rPr>
     </w:lvl>
   </w:abstractNum>
-  <w:abstractNum w:abstractNumId="22" w15:restartNumberingAfterBreak="0">
+  <w:abstractNum w:abstractNumId="23" w15:restartNumberingAfterBreak="0">
     <w:nsid w:val="36330E63"/>
     <w:multiLevelType w:val="hybridMultilevel"/>
     <w:tmpl w:val="42BEC52A"/>
@@ -14977,7 +15668,7 @@
       </w:rPr>
     </w:lvl>
   </w:abstractNum>
-  <w:abstractNum w:abstractNumId="23" w15:restartNumberingAfterBreak="0">
+  <w:abstractNum w:abstractNumId="24" w15:restartNumberingAfterBreak="0">
     <w:nsid w:val="38EE5261"/>
     <w:multiLevelType w:val="hybridMultilevel"/>
     <w:tmpl w:val="449C6006"/>
@@ -15090,7 +15781,7 @@
       </w:rPr>
     </w:lvl>
   </w:abstractNum>
-  <w:abstractNum w:abstractNumId="24" w15:restartNumberingAfterBreak="0">
+  <w:abstractNum w:abstractNumId="25" w15:restartNumberingAfterBreak="0">
     <w:nsid w:val="3BA15AF3"/>
     <w:multiLevelType w:val="hybridMultilevel"/>
     <w:tmpl w:val="C256DDCA"/>
@@ -15203,7 +15894,7 @@
       </w:rPr>
     </w:lvl>
   </w:abstractNum>
-  <w:abstractNum w:abstractNumId="25" w15:restartNumberingAfterBreak="0">
+  <w:abstractNum w:abstractNumId="26" w15:restartNumberingAfterBreak="0">
     <w:nsid w:val="455762E6"/>
     <w:multiLevelType w:val="hybridMultilevel"/>
     <w:tmpl w:val="D578D31E"/>
@@ -15316,7 +16007,7 @@
       </w:rPr>
     </w:lvl>
   </w:abstractNum>
-  <w:abstractNum w:abstractNumId="26" w15:restartNumberingAfterBreak="0">
+  <w:abstractNum w:abstractNumId="27" w15:restartNumberingAfterBreak="0">
     <w:nsid w:val="4E611591"/>
     <w:multiLevelType w:val="hybridMultilevel"/>
     <w:tmpl w:val="0EE002BC"/>
@@ -15429,7 +16120,7 @@
       </w:rPr>
     </w:lvl>
   </w:abstractNum>
-  <w:abstractNum w:abstractNumId="27" w15:restartNumberingAfterBreak="0">
+  <w:abstractNum w:abstractNumId="28" w15:restartNumberingAfterBreak="0">
     <w:nsid w:val="53326C8C"/>
     <w:multiLevelType w:val="multilevel"/>
     <w:tmpl w:val="27820942"/>
@@ -15550,7 +16241,7 @@
       </w:rPr>
     </w:lvl>
   </w:abstractNum>
-  <w:abstractNum w:abstractNumId="28" w15:restartNumberingAfterBreak="0">
+  <w:abstractNum w:abstractNumId="29" w15:restartNumberingAfterBreak="0">
     <w:nsid w:val="56397F43"/>
     <w:multiLevelType w:val="hybridMultilevel"/>
     <w:tmpl w:val="184C74B8"/>
@@ -15663,7 +16354,7 @@
       </w:rPr>
     </w:lvl>
   </w:abstractNum>
-  <w:abstractNum w:abstractNumId="29" w15:restartNumberingAfterBreak="0">
+  <w:abstractNum w:abstractNumId="30" w15:restartNumberingAfterBreak="0">
     <w:nsid w:val="58475EC5"/>
     <w:multiLevelType w:val="hybridMultilevel"/>
     <w:tmpl w:val="F02EBD06"/>
@@ -15776,7 +16467,7 @@
       </w:rPr>
     </w:lvl>
   </w:abstractNum>
-  <w:abstractNum w:abstractNumId="30" w15:restartNumberingAfterBreak="0">
+  <w:abstractNum w:abstractNumId="31" w15:restartNumberingAfterBreak="0">
     <w:nsid w:val="5A791A86"/>
     <w:multiLevelType w:val="hybridMultilevel"/>
     <w:tmpl w:val="6C985DBC"/>
@@ -15889,7 +16580,7 @@
       </w:rPr>
     </w:lvl>
   </w:abstractNum>
-  <w:abstractNum w:abstractNumId="31" w15:restartNumberingAfterBreak="0">
+  <w:abstractNum w:abstractNumId="32" w15:restartNumberingAfterBreak="0">
     <w:nsid w:val="5BB91E81"/>
     <w:multiLevelType w:val="hybridMultilevel"/>
     <w:tmpl w:val="182CCB2C"/>
@@ -16026,7 +16717,7 @@
       </w:rPr>
     </w:lvl>
   </w:abstractNum>
-  <w:abstractNum w:abstractNumId="32" w15:restartNumberingAfterBreak="0">
+  <w:abstractNum w:abstractNumId="33" w15:restartNumberingAfterBreak="0">
     <w:nsid w:val="5E907CF8"/>
     <w:multiLevelType w:val="hybridMultilevel"/>
     <w:tmpl w:val="3290379A"/>
@@ -16139,7 +16830,7 @@
       </w:rPr>
     </w:lvl>
   </w:abstractNum>
-  <w:abstractNum w:abstractNumId="33" w15:restartNumberingAfterBreak="0">
+  <w:abstractNum w:abstractNumId="34" w15:restartNumberingAfterBreak="0">
     <w:nsid w:val="5FDB202C"/>
     <w:multiLevelType w:val="hybridMultilevel"/>
     <w:tmpl w:val="BB0A0034"/>
@@ -16252,7 +16943,7 @@
       </w:rPr>
     </w:lvl>
   </w:abstractNum>
-  <w:abstractNum w:abstractNumId="34" w15:restartNumberingAfterBreak="0">
+  <w:abstractNum w:abstractNumId="35" w15:restartNumberingAfterBreak="0">
     <w:nsid w:val="5FFE66FD"/>
     <w:multiLevelType w:val="hybridMultilevel"/>
     <w:tmpl w:val="88AE05F2"/>
@@ -16365,7 +17056,7 @@
       </w:rPr>
     </w:lvl>
   </w:abstractNum>
-  <w:abstractNum w:abstractNumId="35" w15:restartNumberingAfterBreak="0">
+  <w:abstractNum w:abstractNumId="36" w15:restartNumberingAfterBreak="0">
     <w:nsid w:val="67A20971"/>
     <w:multiLevelType w:val="hybridMultilevel"/>
     <w:tmpl w:val="F6A24FA0"/>
@@ -16478,7 +17169,7 @@
       </w:pPr>
     </w:lvl>
   </w:abstractNum>
-  <w:abstractNum w:abstractNumId="36" w15:restartNumberingAfterBreak="0">
+  <w:abstractNum w:abstractNumId="37" w15:restartNumberingAfterBreak="0">
     <w:nsid w:val="6892072B"/>
     <w:multiLevelType w:val="hybridMultilevel"/>
     <w:tmpl w:val="5FF23E72"/>
@@ -16591,7 +17282,7 @@
       </w:rPr>
     </w:lvl>
   </w:abstractNum>
-  <w:abstractNum w:abstractNumId="37" w15:restartNumberingAfterBreak="0">
+  <w:abstractNum w:abstractNumId="38" w15:restartNumberingAfterBreak="0">
     <w:nsid w:val="69401939"/>
     <w:multiLevelType w:val="hybridMultilevel"/>
     <w:tmpl w:val="EA7080E8"/>
@@ -16704,7 +17395,7 @@
       </w:rPr>
     </w:lvl>
   </w:abstractNum>
-  <w:abstractNum w:abstractNumId="38" w15:restartNumberingAfterBreak="0">
+  <w:abstractNum w:abstractNumId="39" w15:restartNumberingAfterBreak="0">
     <w:nsid w:val="6ADF3AA7"/>
     <w:multiLevelType w:val="hybridMultilevel"/>
     <w:tmpl w:val="A5E4CC1E"/>
@@ -16817,7 +17508,7 @@
       </w:rPr>
     </w:lvl>
   </w:abstractNum>
-  <w:abstractNum w:abstractNumId="39" w15:restartNumberingAfterBreak="0">
+  <w:abstractNum w:abstractNumId="40" w15:restartNumberingAfterBreak="0">
     <w:nsid w:val="6AED5EC2"/>
     <w:multiLevelType w:val="hybridMultilevel"/>
     <w:tmpl w:val="6854E218"/>
@@ -16930,7 +17621,7 @@
       </w:rPr>
     </w:lvl>
   </w:abstractNum>
-  <w:abstractNum w:abstractNumId="40" w15:restartNumberingAfterBreak="0">
+  <w:abstractNum w:abstractNumId="41" w15:restartNumberingAfterBreak="0">
     <w:nsid w:val="6DB205E5"/>
     <w:multiLevelType w:val="hybridMultilevel"/>
     <w:tmpl w:val="BD0C259E"/>
@@ -17043,7 +17734,7 @@
       </w:rPr>
     </w:lvl>
   </w:abstractNum>
-  <w:abstractNum w:abstractNumId="41" w15:restartNumberingAfterBreak="0">
+  <w:abstractNum w:abstractNumId="42" w15:restartNumberingAfterBreak="0">
     <w:nsid w:val="6FF60399"/>
     <w:multiLevelType w:val="hybridMultilevel"/>
     <w:tmpl w:val="631CAF38"/>
@@ -17181,7 +17872,7 @@
       </w:rPr>
     </w:lvl>
   </w:abstractNum>
-  <w:abstractNum w:abstractNumId="42" w15:restartNumberingAfterBreak="0">
+  <w:abstractNum w:abstractNumId="43" w15:restartNumberingAfterBreak="0">
     <w:nsid w:val="70E95C5C"/>
     <w:multiLevelType w:val="hybridMultilevel"/>
     <w:tmpl w:val="EEF00974"/>
@@ -17294,7 +17985,7 @@
       </w:rPr>
     </w:lvl>
   </w:abstractNum>
-  <w:abstractNum w:abstractNumId="43" w15:restartNumberingAfterBreak="0">
+  <w:abstractNum w:abstractNumId="44" w15:restartNumberingAfterBreak="0">
     <w:nsid w:val="724B69C7"/>
     <w:multiLevelType w:val="hybridMultilevel"/>
     <w:tmpl w:val="3B1E7C2E"/>
@@ -17384,7 +18075,7 @@
       </w:pPr>
     </w:lvl>
   </w:abstractNum>
-  <w:abstractNum w:abstractNumId="44" w15:restartNumberingAfterBreak="0">
+  <w:abstractNum w:abstractNumId="45" w15:restartNumberingAfterBreak="0">
     <w:nsid w:val="7252122D"/>
     <w:multiLevelType w:val="multilevel"/>
     <w:tmpl w:val="4A262BF2"/>
@@ -17505,7 +18196,7 @@
       </w:rPr>
     </w:lvl>
   </w:abstractNum>
-  <w:abstractNum w:abstractNumId="45" w15:restartNumberingAfterBreak="0">
+  <w:abstractNum w:abstractNumId="46" w15:restartNumberingAfterBreak="0">
     <w:nsid w:val="77AD712D"/>
     <w:multiLevelType w:val="multilevel"/>
     <w:tmpl w:val="3BF69928"/>
@@ -17596,7 +18287,7 @@
       </w:pPr>
     </w:lvl>
   </w:abstractNum>
-  <w:abstractNum w:abstractNumId="46" w15:restartNumberingAfterBreak="0">
+  <w:abstractNum w:abstractNumId="47" w15:restartNumberingAfterBreak="0">
     <w:nsid w:val="788672F2"/>
     <w:multiLevelType w:val="multilevel"/>
     <w:tmpl w:val="040C001F"/>
@@ -17682,7 +18373,7 @@
       </w:pPr>
     </w:lvl>
   </w:abstractNum>
-  <w:abstractNum w:abstractNumId="47" w15:restartNumberingAfterBreak="0">
+  <w:abstractNum w:abstractNumId="48" w15:restartNumberingAfterBreak="0">
     <w:nsid w:val="78D84BEE"/>
     <w:multiLevelType w:val="hybridMultilevel"/>
     <w:tmpl w:val="48E0454E"/>
@@ -17795,7 +18486,7 @@
       </w:rPr>
     </w:lvl>
   </w:abstractNum>
-  <w:abstractNum w:abstractNumId="48" w15:restartNumberingAfterBreak="0">
+  <w:abstractNum w:abstractNumId="49" w15:restartNumberingAfterBreak="0">
     <w:nsid w:val="7F857435"/>
     <w:multiLevelType w:val="hybridMultilevel"/>
     <w:tmpl w:val="F01E3028"/>
@@ -17912,10 +18603,10 @@
     <w:abstractNumId w:val="6"/>
   </w:num>
   <w:num w:numId="2" w16cid:durableId="473718335">
-    <w:abstractNumId w:val="27"/>
+    <w:abstractNumId w:val="28"/>
   </w:num>
   <w:num w:numId="3" w16cid:durableId="747968565">
-    <w:abstractNumId w:val="35"/>
+    <w:abstractNumId w:val="36"/>
     <w:lvlOverride w:ilvl="0">
       <w:startOverride w:val="1"/>
     </w:lvlOverride>
@@ -17951,7 +18642,7 @@
     <w:abstractNumId w:val="9"/>
   </w:num>
   <w:num w:numId="6" w16cid:durableId="156121128">
-    <w:abstractNumId w:val="31"/>
+    <w:abstractNumId w:val="32"/>
     <w:lvlOverride w:ilvl="0"/>
     <w:lvlOverride w:ilvl="1">
       <w:startOverride w:val="1"/>
@@ -17965,7 +18656,7 @@
     <w:lvlOverride w:ilvl="8"/>
   </w:num>
   <w:num w:numId="7" w16cid:durableId="1651668517">
-    <w:abstractNumId w:val="41"/>
+    <w:abstractNumId w:val="42"/>
     <w:lvlOverride w:ilvl="0"/>
     <w:lvlOverride w:ilvl="1">
       <w:startOverride w:val="1"/>
@@ -17996,124 +18687,124 @@
     <w:abstractNumId w:val="0"/>
   </w:num>
   <w:num w:numId="10" w16cid:durableId="830102941">
-    <w:abstractNumId w:val="35"/>
+    <w:abstractNumId w:val="36"/>
   </w:num>
   <w:num w:numId="11" w16cid:durableId="814222806">
     <w:abstractNumId w:val="8"/>
   </w:num>
   <w:num w:numId="12" w16cid:durableId="1509058661">
-    <w:abstractNumId w:val="43"/>
+    <w:abstractNumId w:val="44"/>
   </w:num>
   <w:num w:numId="13" w16cid:durableId="1952348408">
     <w:abstractNumId w:val="7"/>
   </w:num>
   <w:num w:numId="14" w16cid:durableId="2042584558">
-    <w:abstractNumId w:val="15"/>
+    <w:abstractNumId w:val="16"/>
   </w:num>
   <w:num w:numId="15" w16cid:durableId="1699238407">
-    <w:abstractNumId w:val="22"/>
+    <w:abstractNumId w:val="23"/>
   </w:num>
   <w:num w:numId="16" w16cid:durableId="763569672">
-    <w:abstractNumId w:val="12"/>
+    <w:abstractNumId w:val="13"/>
   </w:num>
   <w:num w:numId="17" w16cid:durableId="519665223">
-    <w:abstractNumId w:val="32"/>
+    <w:abstractNumId w:val="33"/>
   </w:num>
   <w:num w:numId="18" w16cid:durableId="903760773">
-    <w:abstractNumId w:val="19"/>
+    <w:abstractNumId w:val="20"/>
   </w:num>
   <w:num w:numId="19" w16cid:durableId="862326460">
-    <w:abstractNumId w:val="42"/>
+    <w:abstractNumId w:val="43"/>
   </w:num>
   <w:num w:numId="20" w16cid:durableId="710349068">
-    <w:abstractNumId w:val="16"/>
+    <w:abstractNumId w:val="17"/>
   </w:num>
   <w:num w:numId="21" w16cid:durableId="18893294">
-    <w:abstractNumId w:val="44"/>
+    <w:abstractNumId w:val="45"/>
   </w:num>
   <w:num w:numId="22" w16cid:durableId="144132329">
     <w:abstractNumId w:val="5"/>
   </w:num>
   <w:num w:numId="23" w16cid:durableId="1828784405">
-    <w:abstractNumId w:val="23"/>
+    <w:abstractNumId w:val="24"/>
   </w:num>
   <w:num w:numId="24" w16cid:durableId="1332872960">
-    <w:abstractNumId w:val="26"/>
+    <w:abstractNumId w:val="27"/>
   </w:num>
   <w:num w:numId="25" w16cid:durableId="1812362484">
+    <w:abstractNumId w:val="31"/>
+  </w:num>
+  <w:num w:numId="26" w16cid:durableId="1773550764">
+    <w:abstractNumId w:val="34"/>
+  </w:num>
+  <w:num w:numId="27" w16cid:durableId="1035230497">
+    <w:abstractNumId w:val="25"/>
+  </w:num>
+  <w:num w:numId="28" w16cid:durableId="1236935648">
     <w:abstractNumId w:val="30"/>
   </w:num>
-  <w:num w:numId="26" w16cid:durableId="1773550764">
-    <w:abstractNumId w:val="33"/>
+  <w:num w:numId="29" w16cid:durableId="1301376929">
+    <w:abstractNumId w:val="15"/>
   </w:num>
-  <w:num w:numId="27" w16cid:durableId="1035230497">
-    <w:abstractNumId w:val="24"/>
+  <w:num w:numId="30" w16cid:durableId="572008906">
+    <w:abstractNumId w:val="48"/>
   </w:num>
-  <w:num w:numId="28" w16cid:durableId="1236935648">
+  <w:num w:numId="31" w16cid:durableId="1473214192">
     <w:abstractNumId w:val="29"/>
   </w:num>
-  <w:num w:numId="29" w16cid:durableId="1301376929">
-    <w:abstractNumId w:val="14"/>
-  </w:num>
-  <w:num w:numId="30" w16cid:durableId="572008906">
-    <w:abstractNumId w:val="47"/>
-  </w:num>
-  <w:num w:numId="31" w16cid:durableId="1473214192">
-    <w:abstractNumId w:val="28"/>
-  </w:num>
   <w:num w:numId="32" w16cid:durableId="268199309">
-    <w:abstractNumId w:val="36"/>
+    <w:abstractNumId w:val="37"/>
   </w:num>
   <w:num w:numId="33" w16cid:durableId="920791608">
-    <w:abstractNumId w:val="48"/>
+    <w:abstractNumId w:val="49"/>
   </w:num>
   <w:num w:numId="34" w16cid:durableId="1276328244">
     <w:abstractNumId w:val="2"/>
   </w:num>
   <w:num w:numId="35" w16cid:durableId="1918128349">
-    <w:abstractNumId w:val="21"/>
+    <w:abstractNumId w:val="22"/>
   </w:num>
   <w:num w:numId="36" w16cid:durableId="287469039">
-    <w:abstractNumId w:val="13"/>
+    <w:abstractNumId w:val="14"/>
   </w:num>
   <w:num w:numId="37" w16cid:durableId="86852545">
-    <w:abstractNumId w:val="34"/>
+    <w:abstractNumId w:val="35"/>
   </w:num>
   <w:num w:numId="38" w16cid:durableId="888565471">
     <w:abstractNumId w:val="3"/>
   </w:num>
   <w:num w:numId="39" w16cid:durableId="2042899529">
-    <w:abstractNumId w:val="45"/>
+    <w:abstractNumId w:val="46"/>
   </w:num>
   <w:num w:numId="40" w16cid:durableId="1157453311">
-    <w:abstractNumId w:val="46"/>
+    <w:abstractNumId w:val="47"/>
   </w:num>
   <w:num w:numId="41" w16cid:durableId="2022538961">
+    <w:abstractNumId w:val="39"/>
+  </w:num>
+  <w:num w:numId="42" w16cid:durableId="1568107598">
+    <w:abstractNumId w:val="19"/>
+  </w:num>
+  <w:num w:numId="43" w16cid:durableId="920875735">
+    <w:abstractNumId w:val="18"/>
+  </w:num>
+  <w:num w:numId="44" w16cid:durableId="1436317962">
+    <w:abstractNumId w:val="12"/>
+  </w:num>
+  <w:num w:numId="45" w16cid:durableId="785196802">
+    <w:abstractNumId w:val="21"/>
+  </w:num>
+  <w:num w:numId="46" w16cid:durableId="635641056">
+    <w:abstractNumId w:val="40"/>
+  </w:num>
+  <w:num w:numId="47" w16cid:durableId="48917499">
+    <w:abstractNumId w:val="26"/>
+  </w:num>
+  <w:num w:numId="48" w16cid:durableId="1013992222">
     <w:abstractNumId w:val="38"/>
   </w:num>
-  <w:num w:numId="42" w16cid:durableId="1568107598">
-    <w:abstractNumId w:val="18"/>
-  </w:num>
-  <w:num w:numId="43" w16cid:durableId="920875735">
-    <w:abstractNumId w:val="17"/>
-  </w:num>
-  <w:num w:numId="44" w16cid:durableId="1436317962">
-    <w:abstractNumId w:val="11"/>
-  </w:num>
-  <w:num w:numId="45" w16cid:durableId="785196802">
-    <w:abstractNumId w:val="20"/>
-  </w:num>
-  <w:num w:numId="46" w16cid:durableId="635641056">
-    <w:abstractNumId w:val="39"/>
-  </w:num>
-  <w:num w:numId="47" w16cid:durableId="48917499">
-    <w:abstractNumId w:val="25"/>
-  </w:num>
-  <w:num w:numId="48" w16cid:durableId="1013992222">
-    <w:abstractNumId w:val="37"/>
-  </w:num>
   <w:num w:numId="49" w16cid:durableId="1163011730">
-    <w:abstractNumId w:val="40"/>
+    <w:abstractNumId w:val="41"/>
   </w:num>
   <w:num w:numId="50" w16cid:durableId="1153910884">
     <w:abstractNumId w:val="4"/>
@@ -18123,6 +18814,9 @@
   </w:num>
   <w:num w:numId="52" w16cid:durableId="1997763341">
     <w:abstractNumId w:val="1"/>
+  </w:num>
+  <w:num w:numId="53" w16cid:durableId="2138334518">
+    <w:abstractNumId w:val="11"/>
   </w:num>
 </w:numbering>
 </file>

</xml_diff>

<commit_message>
all thats left is realisation
</commit_message>
<xml_diff>
--- a/RAPPORT S4.docx
+++ b/RAPPORT S4.docx
@@ -15,6 +15,9 @@
         </w:rPr>
       </w:pPr>
       <w:r>
+        <w:rPr>
+          <w:noProof/>
+        </w:rPr>
         <w:drawing>
           <wp:anchor distT="0" distB="0" distL="114300" distR="114300" simplePos="0" relativeHeight="251665408" behindDoc="0" locked="0" layoutInCell="1" allowOverlap="1" wp14:anchorId="5489D1DB" wp14:editId="4644A583">
             <wp:simplePos x="0" y="0"/>
@@ -316,6 +319,7 @@
       <w:r>
         <w:rPr>
           <w:rFonts w:cstheme="minorHAnsi"/>
+          <w:noProof/>
           <w:sz w:val="28"/>
           <w:szCs w:val="28"/>
         </w:rPr>
@@ -1856,6 +1860,7 @@
       <w:r>
         <w:rPr>
           <w:rFonts w:cstheme="minorHAnsi"/>
+          <w:noProof/>
           <w:sz w:val="28"/>
           <w:szCs w:val="28"/>
         </w:rPr>
@@ -2112,6 +2117,7 @@
                 <w:szCs w:val="28"/>
               </w:rPr>
             </w:pPr>
+            <w:proofErr w:type="gramStart"/>
             <w:r>
               <w:rPr>
                 <w:rFonts w:ascii="Calibri Light" w:hAnsi="Calibri Light"/>
@@ -2121,7 +2127,19 @@
                 <w:sz w:val="24"/>
                 <w:szCs w:val="32"/>
               </w:rPr>
-              <w:t xml:space="preserve">M . </w:t>
+              <w:t>M .</w:t>
+            </w:r>
+            <w:proofErr w:type="gramEnd"/>
+            <w:r>
+              <w:rPr>
+                <w:rFonts w:ascii="Calibri Light" w:hAnsi="Calibri Light"/>
+                <w:b/>
+                <w:bCs/>
+                <w:color w:val="1D417E"/>
+                <w:sz w:val="24"/>
+                <w:szCs w:val="32"/>
+              </w:rPr>
+              <w:t xml:space="preserve"> </w:t>
             </w:r>
             <w:r>
               <w:rPr>
@@ -6151,9 +6169,20 @@
           <w:szCs w:val="36"/>
         </w:rPr>
         <w:lastRenderedPageBreak/>
-        <w:t>Introduction générale:</w:t>
+        <w:t xml:space="preserve">Introduction </w:t>
+      </w:r>
+      <w:proofErr w:type="gramStart"/>
+      <w:r>
+        <w:rPr>
+          <w:rFonts w:ascii="Times New Roman" w:hAnsi="Times New Roman" w:cs="Times New Roman"/>
+          <w:color w:val="2E74B5" w:themeColor="accent1" w:themeShade="BF"/>
+          <w:sz w:val="36"/>
+          <w:szCs w:val="36"/>
+        </w:rPr>
+        <w:t>générale:</w:t>
       </w:r>
       <w:bookmarkEnd w:id="5"/>
+      <w:proofErr w:type="gramEnd"/>
     </w:p>
     <w:p/>
     <w:p>
@@ -6433,7 +6462,25 @@
           <w:sz w:val="24"/>
           <w:szCs w:val="24"/>
         </w:rPr>
-        <w:t>Les Centres Régionaux d'Investissement (CRI) occupent une place centrale dans le paysage économique du Maroc. Créés pour simplifier et promouvoir l'investissement à travers les différentes régions du pays, ces centres servent de pôles essentiels pour faciliter les opérations commerciales et favoriser le développement régional. Chaque région du Maroc possède son propre CRI, adapté aux besoins spécifiques et aux opportunités de cette région. Les CRI ont pour mission de simplifier les procédures administratives pour les investisseurs, en offrant un guichet unique pour l'obtention des permis et des autorisations nécessaires. Ils fournissent également des informations détaillées sur les opportunités d'investissement, les marchés locaux et les secteurs potentiels, tout en offrant des services de soutien et de conseil pour aider les investisseurs à naviguer dans l'environnement économique local.</w:t>
+        <w:t xml:space="preserve">Les Centres Régionaux d'Investissement (CRI) occupent une place centrale dans le paysage économique du Maroc. Créés pour simplifier et promouvoir l'investissement à travers les différentes régions du pays, ces centres servent de pôles essentiels pour faciliter les opérations commerciales et favoriser le développement régional. Chaque région du Maroc possède son propre CRI, adapté aux besoins spécifiques et aux opportunités de cette région. </w:t>
+      </w:r>
+      <w:proofErr w:type="gramStart"/>
+      <w:r>
+        <w:rPr>
+          <w:rFonts w:asciiTheme="majorBidi" w:hAnsiTheme="majorBidi" w:cstheme="majorBidi"/>
+          <w:sz w:val="24"/>
+          <w:szCs w:val="24"/>
+        </w:rPr>
+        <w:t>Les CRI</w:t>
+      </w:r>
+      <w:proofErr w:type="gramEnd"/>
+      <w:r>
+        <w:rPr>
+          <w:rFonts w:asciiTheme="majorBidi" w:hAnsiTheme="majorBidi" w:cstheme="majorBidi"/>
+          <w:sz w:val="24"/>
+          <w:szCs w:val="24"/>
+        </w:rPr>
+        <w:t xml:space="preserve"> ont pour mission de simplifier les procédures administratives pour les investisseurs, en offrant un guichet unique pour l'obtention des permis et des autorisations nécessaires. Ils fournissent également des informations détaillées sur les opportunités d'investissement, les marchés locaux et les secteurs potentiels, tout en offrant des services de soutien et de conseil pour aider les investisseurs à naviguer dans l'environnement économique local.</w:t>
       </w:r>
     </w:p>
     <w:p>
@@ -7144,6 +7191,9 @@
         <w:spacing w:after="0"/>
       </w:pPr>
       <w:r>
+        <w:rPr>
+          <w:noProof/>
+        </w:rPr>
         <w:drawing>
           <wp:inline distT="0" distB="0" distL="0" distR="0" wp14:anchorId="322D1E13" wp14:editId="54FCFAAD">
             <wp:extent cx="5760720" cy="4038600"/>
@@ -7958,7 +8008,27 @@
           <w:sz w:val="24"/>
           <w:szCs w:val="24"/>
         </w:rPr>
-        <w:t>Service Contribution à la Planification stratégique régionale :ce service contribue, avec les administrations concernées, à l’élaboration de la stratégie régionale de développement, de promotion, d’encouragement et d’incitation à l’investissement et il réalise des études préalables au développement des zones d’activités économiques.</w:t>
+        <w:t>Service Contribution à la Planification stratégique régionale</w:t>
+      </w:r>
+      <w:proofErr w:type="gramStart"/>
+      <w:r>
+        <w:rPr>
+          <w:rFonts w:ascii="Times New Roman" w:hAnsi="Times New Roman" w:cs="Times New Roman"/>
+          <w:color w:val="000000"/>
+          <w:sz w:val="24"/>
+          <w:szCs w:val="24"/>
+        </w:rPr>
+        <w:t xml:space="preserve"> :ce</w:t>
+      </w:r>
+      <w:proofErr w:type="gramEnd"/>
+      <w:r>
+        <w:rPr>
+          <w:rFonts w:ascii="Times New Roman" w:hAnsi="Times New Roman" w:cs="Times New Roman"/>
+          <w:color w:val="000000"/>
+          <w:sz w:val="24"/>
+          <w:szCs w:val="24"/>
+        </w:rPr>
+        <w:t xml:space="preserve"> service contribue, avec les administrations concernées, à l’élaboration de la stratégie régionale de développement, de promotion, d’encouragement et d’incitation à l’investissement et il réalise des études préalables au développement des zones d’activités économiques.</w:t>
       </w:r>
     </w:p>
     <w:p>
@@ -8098,7 +8168,35 @@
         <w:rPr>
           <w:lang w:val="fr-FR"/>
         </w:rPr>
-        <w:t>L'historique et la restructuration récente des CRI illustrent l'engagement du Maroc à moderniser ses infrastructures administratives pour attirer davantage d'investissements et stimuler une croissance économique durable. En offrant une assistance complète aux investisseurs, de la création de l'entreprise à la réalisation des projets, les CRI, et notamment celui de Laâyoune, contribuent à l'essor économique et au développement des régions, alignant ainsi leurs missions avec les objectifs stratégiques nationaux.</w:t>
+        <w:t xml:space="preserve">L'historique et la restructuration récente </w:t>
+      </w:r>
+      <w:proofErr w:type="gramStart"/>
+      <w:r>
+        <w:rPr>
+          <w:lang w:val="fr-FR"/>
+        </w:rPr>
+        <w:t>des CRI</w:t>
+      </w:r>
+      <w:proofErr w:type="gramEnd"/>
+      <w:r>
+        <w:rPr>
+          <w:lang w:val="fr-FR"/>
+        </w:rPr>
+        <w:t xml:space="preserve"> illustrent l'engagement du Maroc à moderniser ses infrastructures administratives pour attirer davantage d'investissements et stimuler une croissance économique durable. En offrant une assistance complète aux investisseurs, de la création de l'entreprise à la réalisation des projets, </w:t>
+      </w:r>
+      <w:proofErr w:type="gramStart"/>
+      <w:r>
+        <w:rPr>
+          <w:lang w:val="fr-FR"/>
+        </w:rPr>
+        <w:t>les CRI</w:t>
+      </w:r>
+      <w:proofErr w:type="gramEnd"/>
+      <w:r>
+        <w:rPr>
+          <w:lang w:val="fr-FR"/>
+        </w:rPr>
+        <w:t>, et notamment celui de Laâyoune, contribuent à l'essor économique et au développement des régions, alignant ainsi leurs missions avec les objectifs stratégiques nationaux.</w:t>
       </w:r>
     </w:p>
     <w:p>
@@ -8114,7 +8212,21 @@
         <w:rPr>
           <w:lang w:val="fr-FR"/>
         </w:rPr>
-        <w:t>En conclusion, les CRI demeurent des instruments essentiels pour renforcer l'attractivité du Maroc sur la scène internationale, tout en favorisant un développement économique équilibré et inclusif au niveau régional.</w:t>
+        <w:t xml:space="preserve">En conclusion, </w:t>
+      </w:r>
+      <w:proofErr w:type="gramStart"/>
+      <w:r>
+        <w:rPr>
+          <w:lang w:val="fr-FR"/>
+        </w:rPr>
+        <w:t>les CRI</w:t>
+      </w:r>
+      <w:proofErr w:type="gramEnd"/>
+      <w:r>
+        <w:rPr>
+          <w:lang w:val="fr-FR"/>
+        </w:rPr>
+        <w:t xml:space="preserve"> demeurent des instruments essentiels pour renforcer l'attractivité du Maroc sur la scène internationale, tout en favorisant un développement économique équilibré et inclusif au niveau régional.</w:t>
       </w:r>
     </w:p>
     <w:p>
@@ -8212,7 +8324,21 @@
         <w:rPr>
           <w:lang w:val="fr-FR"/>
         </w:rPr>
-        <w:t>En raison de l'augmentation récente du nombre d'étudiants universitaires, en particulier dans les domaines techniques, des entreprises comme CRI ont connu un afflux massif de nouveaux stagiaires, ce qui a entraîné de lourdes charges de travail pour les employés, car ils devaient lire chacun de leurs documents et les accepter ou les rejeter manuellement.</w:t>
+        <w:t xml:space="preserve">En raison de l'augmentation récente du nombre d'étudiants universitaires, en particulier dans les domaines techniques, des entreprises comme CRI </w:t>
+      </w:r>
+      <w:proofErr w:type="gramStart"/>
+      <w:r>
+        <w:rPr>
+          <w:lang w:val="fr-FR"/>
+        </w:rPr>
+        <w:t>ont</w:t>
+      </w:r>
+      <w:proofErr w:type="gramEnd"/>
+      <w:r>
+        <w:rPr>
+          <w:lang w:val="fr-FR"/>
+        </w:rPr>
+        <w:t xml:space="preserve"> connu un afflux massif de nouveaux stagiaires, ce qui a entraîné de lourdes charges de travail pour les employés, car ils devaient lire chacun de leurs documents et les accepter ou les rejeter manuellement.</w:t>
       </w:r>
     </w:p>
     <w:p>
@@ -8228,7 +8354,21 @@
         <w:rPr>
           <w:lang w:val="fr-FR"/>
         </w:rPr>
-        <w:t>Pour résoudre ce problème, nous avons choisi de créer un site web pour gérer les stagiaires. Le site web permettra aux stagiaires de postuler à un stage ou d'obtenir des informations sur leur candidature en cours. Il permettra également aux employés de l'entreprise de gérer chacune de ces candidatures sur leur ordinateur.</w:t>
+        <w:t xml:space="preserve">Pour résoudre ce problème, nous avons choisi de créer un site web pour gérer les stagiaires. Le site web permettra aux stagiaires de </w:t>
+      </w:r>
+      <w:proofErr w:type="gramStart"/>
+      <w:r>
+        <w:rPr>
+          <w:lang w:val="fr-FR"/>
+        </w:rPr>
+        <w:t>postuler à</w:t>
+      </w:r>
+      <w:proofErr w:type="gramEnd"/>
+      <w:r>
+        <w:rPr>
+          <w:lang w:val="fr-FR"/>
+        </w:rPr>
+        <w:t xml:space="preserve"> un stage ou d'obtenir des informations sur leur candidature en cours. Il permettra également aux employés de l'entreprise de gérer chacune de ces candidatures sur leur ordinateur.</w:t>
       </w:r>
     </w:p>
     <w:p>
@@ -8480,15 +8620,7 @@
           <w:sz w:val="24"/>
           <w:szCs w:val="24"/>
         </w:rPr>
-        <w:t>e site Web</w:t>
-      </w:r>
-      <w:r>
-        <w:rPr>
-          <w:rFonts w:asciiTheme="majorBidi" w:hAnsiTheme="majorBidi" w:cstheme="majorBidi"/>
-          <w:sz w:val="24"/>
-          <w:szCs w:val="24"/>
-        </w:rPr>
-        <w:t xml:space="preserve"> </w:t>
+        <w:t xml:space="preserve">e site Web </w:t>
       </w:r>
       <w:r>
         <w:rPr>
@@ -8688,6 +8820,7 @@
           <w:lang w:val="fr-FR"/>
         </w:rPr>
       </w:pPr>
+      <w:proofErr w:type="gramStart"/>
       <w:r>
         <w:rPr>
           <w:rFonts w:asciiTheme="majorBidi" w:hAnsiTheme="majorBidi" w:cstheme="majorBidi"/>
@@ -8699,6 +8832,7 @@
         </w:rPr>
         <w:t>E-mail</w:t>
       </w:r>
+      <w:proofErr w:type="gramEnd"/>
     </w:p>
     <w:p>
       <w:pPr>
@@ -8901,7 +9035,25 @@
           <w:sz w:val="24"/>
           <w:szCs w:val="24"/>
         </w:rPr>
-        <w:t>Ce formulaire demande à l'utilisateur de saisir son E-mail et son mot de passe afin de pouvoir accéder aux informations sur son stage, par exemple s'il a été accepté ou non.</w:t>
+        <w:t xml:space="preserve">Ce formulaire demande à l'utilisateur de saisir son </w:t>
+      </w:r>
+      <w:proofErr w:type="gramStart"/>
+      <w:r>
+        <w:rPr>
+          <w:rFonts w:asciiTheme="majorBidi" w:hAnsiTheme="majorBidi" w:cstheme="majorBidi"/>
+          <w:sz w:val="24"/>
+          <w:szCs w:val="24"/>
+        </w:rPr>
+        <w:t>E-mail</w:t>
+      </w:r>
+      <w:proofErr w:type="gramEnd"/>
+      <w:r>
+        <w:rPr>
+          <w:rFonts w:asciiTheme="majorBidi" w:hAnsiTheme="majorBidi" w:cstheme="majorBidi"/>
+          <w:sz w:val="24"/>
+          <w:szCs w:val="24"/>
+        </w:rPr>
+        <w:t xml:space="preserve"> et son mot de passe afin de pouvoir accéder aux informations sur son stage, par exemple s'il a été accepté ou non.</w:t>
       </w:r>
     </w:p>
     <w:p>
@@ -8933,7 +9085,7 @@
           <w:szCs w:val="28"/>
           <w:lang w:val="fr-FR"/>
         </w:rPr>
-        <w:t>Section d'</w:t>
+        <w:t>Site</w:t>
       </w:r>
       <w:r>
         <w:rPr>
@@ -8945,6 +9097,18 @@
           <w:szCs w:val="28"/>
           <w:lang w:val="fr-FR"/>
         </w:rPr>
+        <w:t xml:space="preserve"> d'</w:t>
+      </w:r>
+      <w:r>
+        <w:rPr>
+          <w:rFonts w:asciiTheme="majorBidi" w:hAnsiTheme="majorBidi" w:cstheme="majorBidi"/>
+          <w:b/>
+          <w:bCs/>
+          <w:color w:val="4472C4" w:themeColor="accent5"/>
+          <w:sz w:val="28"/>
+          <w:szCs w:val="28"/>
+          <w:lang w:val="fr-FR"/>
+        </w:rPr>
         <w:t>employés</w:t>
       </w:r>
     </w:p>
@@ -8964,7 +9128,31 @@
           <w:sz w:val="24"/>
           <w:szCs w:val="24"/>
         </w:rPr>
-        <w:t>Cette section comportera quatre pages :</w:t>
+        <w:t>Ce</w:t>
+      </w:r>
+      <w:r>
+        <w:rPr>
+          <w:rFonts w:asciiTheme="majorBidi" w:hAnsiTheme="majorBidi" w:cstheme="majorBidi"/>
+          <w:sz w:val="24"/>
+          <w:szCs w:val="24"/>
+        </w:rPr>
+        <w:t xml:space="preserve"> site</w:t>
+      </w:r>
+      <w:r>
+        <w:rPr>
+          <w:rFonts w:asciiTheme="majorBidi" w:hAnsiTheme="majorBidi" w:cstheme="majorBidi"/>
+          <w:sz w:val="24"/>
+          <w:szCs w:val="24"/>
+        </w:rPr>
+        <w:t xml:space="preserve"> Web</w:t>
+      </w:r>
+      <w:r>
+        <w:rPr>
+          <w:rFonts w:asciiTheme="majorBidi" w:hAnsiTheme="majorBidi" w:cstheme="majorBidi"/>
+          <w:sz w:val="24"/>
+          <w:szCs w:val="24"/>
+        </w:rPr>
+        <w:t xml:space="preserve"> comportera quatre pages :</w:t>
       </w:r>
     </w:p>
     <w:p>
@@ -9213,23 +9401,7 @@
           <w:sz w:val="24"/>
           <w:szCs w:val="24"/>
         </w:rPr>
-        <w:t xml:space="preserve">Microsoft Visual Studio Code (VS Code) est un éditeur de code source gratuit et open source, développé par Microsoft pour Windows, </w:t>
-      </w:r>
-      <w:r>
-        <w:rPr>
-          <w:rFonts w:asciiTheme="majorBidi" w:hAnsiTheme="majorBidi" w:cstheme="majorBidi"/>
-          <w:sz w:val="24"/>
-          <w:szCs w:val="24"/>
-        </w:rPr>
-        <w:t>macOs</w:t>
-      </w:r>
-      <w:r>
-        <w:rPr>
-          <w:rFonts w:asciiTheme="majorBidi" w:hAnsiTheme="majorBidi" w:cstheme="majorBidi"/>
-          <w:sz w:val="24"/>
-          <w:szCs w:val="24"/>
-        </w:rPr>
-        <w:t xml:space="preserve"> et Linux. Lancé en avril 2015, VS Code s'est rapidement imposé comme l'un des éditeurs de code les plus populaires parmi les développeurs grâce à sa légèreté, sa flexibilité et sa richesse en fonctionnalités.</w:t>
+        <w:t>Microsoft Visual Studio Code (VS Code) est un éditeur de code source gratuit et open source, développé par Microsoft pour Windows, macOs et Linux. Lancé en avril 2015, VS Code s'est rapidement imposé comme l'un des éditeurs de code les plus populaires parmi les développeurs grâce à sa légèreté, sa flexibilité et sa richesse en fonctionnalités.</w:t>
       </w:r>
     </w:p>
     <w:p>
@@ -9248,15 +9420,7 @@
           <w:sz w:val="24"/>
           <w:szCs w:val="24"/>
         </w:rPr>
-        <w:t>Certaines des fonctionnalités les plus populaires et utiles de Visual Studio Code sont</w:t>
-      </w:r>
-      <w:r>
-        <w:rPr>
-          <w:rFonts w:asciiTheme="majorBidi" w:hAnsiTheme="majorBidi" w:cstheme="majorBidi"/>
-          <w:sz w:val="24"/>
-          <w:szCs w:val="24"/>
-        </w:rPr>
-        <w:t> :</w:t>
+        <w:t>Certaines des fonctionnalités les plus populaires et utiles de Visual Studio Code sont :</w:t>
       </w:r>
     </w:p>
     <w:p>
@@ -9317,6 +9481,7 @@
       <w:r>
         <w:rPr>
           <w:rFonts w:asciiTheme="majorBidi" w:hAnsiTheme="majorBidi" w:cstheme="majorBidi"/>
+          <w:noProof/>
           <w:sz w:val="24"/>
           <w:szCs w:val="24"/>
         </w:rPr>
@@ -9440,6 +9605,9 @@
         <w:spacing w:after="0" w:line="240" w:lineRule="auto"/>
       </w:pPr>
       <w:r>
+        <w:rPr>
+          <w:noProof/>
+        </w:rPr>
         <w:drawing>
           <wp:inline distT="0" distB="0" distL="0" distR="0" wp14:anchorId="3B9A2B43" wp14:editId="6ECC08EA">
             <wp:extent cx="5760720" cy="3306445"/>
@@ -9572,6 +9740,7 @@
       <w:r>
         <w:rPr>
           <w:rFonts w:asciiTheme="majorBidi" w:hAnsiTheme="majorBidi" w:cstheme="majorBidi"/>
+          <w:noProof/>
           <w:sz w:val="24"/>
           <w:szCs w:val="24"/>
         </w:rPr>
@@ -9696,6 +9865,7 @@
       <w:r>
         <w:rPr>
           <w:rFonts w:asciiTheme="majorBidi" w:hAnsiTheme="majorBidi" w:cstheme="majorBidi"/>
+          <w:noProof/>
           <w:sz w:val="24"/>
           <w:szCs w:val="24"/>
         </w:rPr>
@@ -9777,13 +9947,7 @@
         <w:rPr>
           <w:lang w:val="en-US"/>
         </w:rPr>
-        <w:t>graphique</w:t>
-      </w:r>
-      <w:r>
-        <w:rPr>
-          <w:lang w:val="en-US"/>
-        </w:rPr>
-        <w:t xml:space="preserve"> </w:t>
+        <w:t xml:space="preserve">graphique </w:t>
       </w:r>
       <w:r>
         <w:rPr>
@@ -9837,7 +10001,8 @@
           <w:ilvl w:val="1"/>
           <w:numId w:val="40"/>
         </w:numPr>
-        <w:spacing w:line="360" w:lineRule="auto"/>
+        <w:spacing w:after="0" w:line="360" w:lineRule="auto"/>
+        <w:jc w:val="both"/>
         <w:rPr>
           <w:rFonts w:asciiTheme="majorBidi" w:hAnsiTheme="majorBidi" w:cstheme="majorBidi"/>
           <w:b/>
@@ -9863,50 +10028,37 @@
     <w:p>
       <w:pPr>
         <w:spacing w:line="360" w:lineRule="auto"/>
-        <w:rPr>
-          <w:rFonts w:asciiTheme="majorBidi" w:hAnsiTheme="majorBidi" w:cstheme="majorBidi"/>
-          <w:sz w:val="24"/>
-          <w:szCs w:val="24"/>
-        </w:rPr>
-      </w:pPr>
-      <w:r>
-        <w:rPr>
-          <w:rFonts w:asciiTheme="majorBidi" w:hAnsiTheme="majorBidi" w:cstheme="majorBidi"/>
-          <w:sz w:val="24"/>
-          <w:szCs w:val="24"/>
-        </w:rPr>
-        <w:t>a</w:t>
-      </w:r>
-    </w:p>
-    <w:p>
-      <w:pPr>
-        <w:tabs>
-          <w:tab w:val="left" w:pos="3257"/>
-        </w:tabs>
+        <w:jc w:val="both"/>
+        <w:rPr>
+          <w:rFonts w:asciiTheme="majorBidi" w:hAnsiTheme="majorBidi" w:cstheme="majorBidi"/>
+          <w:sz w:val="24"/>
+          <w:szCs w:val="24"/>
+        </w:rPr>
+      </w:pPr>
+      <w:r>
+        <w:rPr>
+          <w:rFonts w:asciiTheme="majorBidi" w:hAnsiTheme="majorBidi" w:cstheme="majorBidi"/>
+          <w:sz w:val="24"/>
+          <w:szCs w:val="24"/>
+        </w:rPr>
+        <w:t>000Webhost est un service d'hébergement de sites web qui permet aux utilisateurs d'héberger et de gérer des sites web gratuitement. Parmi ses fonctionnalités les plus utiles, on trouve :</w:t>
+      </w:r>
+    </w:p>
+    <w:p>
+      <w:pPr>
+        <w:pStyle w:val="Paragraphedeliste"/>
+        <w:numPr>
+          <w:ilvl w:val="0"/>
+          <w:numId w:val="57"/>
+        </w:numPr>
         <w:spacing w:line="360" w:lineRule="auto"/>
+        <w:jc w:val="both"/>
         <w:rPr>
           <w:rFonts w:asciiTheme="majorBidi" w:hAnsiTheme="majorBidi" w:cstheme="majorBidi"/>
           <w:b/>
           <w:bCs/>
           <w:sz w:val="24"/>
           <w:szCs w:val="24"/>
-          <w:lang w:bidi="ar-MA"/>
-        </w:rPr>
-      </w:pPr>
-    </w:p>
-    <w:p>
-      <w:pPr>
-        <w:tabs>
-          <w:tab w:val="left" w:pos="5367"/>
-        </w:tabs>
-        <w:spacing w:line="360" w:lineRule="auto"/>
-        <w:jc w:val="center"/>
-        <w:rPr>
-          <w:rFonts w:asciiTheme="majorBidi" w:hAnsiTheme="majorBidi" w:cstheme="majorBidi"/>
-          <w:color w:val="1F4E79" w:themeColor="accent1" w:themeShade="80"/>
-          <w:sz w:val="24"/>
-          <w:szCs w:val="24"/>
-          <w:lang w:bidi="ar-MA"/>
         </w:rPr>
       </w:pPr>
       <w:r>
@@ -9914,45 +10066,250 @@
           <w:rFonts w:asciiTheme="majorBidi" w:hAnsiTheme="majorBidi" w:cstheme="majorBidi"/>
           <w:b/>
           <w:bCs/>
-          <w:color w:val="1F4E79" w:themeColor="accent1" w:themeShade="80"/>
-          <w:sz w:val="24"/>
-          <w:szCs w:val="24"/>
-          <w:lang w:bidi="ar-MA"/>
-        </w:rPr>
-        <w:t>Figure 1</w:t>
-      </w:r>
-      <w:r>
+          <w:sz w:val="24"/>
+          <w:szCs w:val="24"/>
+        </w:rPr>
+        <w:t>Support de WordPress</w:t>
+      </w:r>
+    </w:p>
+    <w:p>
+      <w:pPr>
+        <w:pStyle w:val="Paragraphedeliste"/>
+        <w:numPr>
+          <w:ilvl w:val="0"/>
+          <w:numId w:val="57"/>
+        </w:numPr>
+        <w:spacing w:line="360" w:lineRule="auto"/>
+        <w:jc w:val="both"/>
         <w:rPr>
           <w:rFonts w:asciiTheme="majorBidi" w:hAnsiTheme="majorBidi" w:cstheme="majorBidi"/>
           <w:b/>
           <w:bCs/>
-          <w:color w:val="1F4E79" w:themeColor="accent1" w:themeShade="80"/>
-          <w:sz w:val="24"/>
-          <w:szCs w:val="24"/>
-          <w:lang w:bidi="ar-MA"/>
-        </w:rPr>
-        <w:t> :</w:t>
-      </w:r>
-      <w:r>
-        <w:rPr>
-          <w:rFonts w:asciiTheme="majorBidi" w:hAnsiTheme="majorBidi" w:cstheme="majorBidi"/>
-          <w:color w:val="1F4E79" w:themeColor="accent1" w:themeShade="80"/>
-          <w:sz w:val="24"/>
-          <w:szCs w:val="24"/>
-          <w:lang w:bidi="ar-MA"/>
-        </w:rPr>
-        <w:t xml:space="preserve"> Titre de la figure</w:t>
-      </w:r>
-    </w:p>
-    <w:p>
-      <w:pPr>
+          <w:sz w:val="24"/>
+          <w:szCs w:val="24"/>
+        </w:rPr>
+      </w:pPr>
+      <w:r>
+        <w:rPr>
+          <w:rFonts w:asciiTheme="majorBidi" w:hAnsiTheme="majorBidi" w:cstheme="majorBidi"/>
+          <w:b/>
+          <w:bCs/>
+          <w:sz w:val="24"/>
+          <w:szCs w:val="24"/>
+        </w:rPr>
+        <w:t>Sauvegardes automatiques</w:t>
+      </w:r>
+    </w:p>
+    <w:p>
+      <w:pPr>
+        <w:pStyle w:val="Paragraphedeliste"/>
+        <w:numPr>
+          <w:ilvl w:val="0"/>
+          <w:numId w:val="57"/>
+        </w:numPr>
         <w:spacing w:line="360" w:lineRule="auto"/>
-        <w:rPr>
-          <w:rFonts w:asciiTheme="majorBidi" w:hAnsiTheme="majorBidi" w:cstheme="majorBidi"/>
-          <w:sz w:val="24"/>
-          <w:szCs w:val="24"/>
-        </w:rPr>
-      </w:pPr>
+        <w:jc w:val="both"/>
+        <w:rPr>
+          <w:rFonts w:asciiTheme="majorBidi" w:hAnsiTheme="majorBidi" w:cstheme="majorBidi"/>
+          <w:b/>
+          <w:bCs/>
+          <w:sz w:val="24"/>
+          <w:szCs w:val="24"/>
+        </w:rPr>
+      </w:pPr>
+      <w:r>
+        <w:rPr>
+          <w:rFonts w:asciiTheme="majorBidi" w:hAnsiTheme="majorBidi" w:cstheme="majorBidi"/>
+          <w:b/>
+          <w:bCs/>
+          <w:sz w:val="24"/>
+          <w:szCs w:val="24"/>
+        </w:rPr>
+        <w:t>PHPMyAdmin intégré</w:t>
+      </w:r>
+    </w:p>
+    <w:p>
+      <w:pPr>
+        <w:pStyle w:val="Paragraphedeliste"/>
+        <w:numPr>
+          <w:ilvl w:val="0"/>
+          <w:numId w:val="57"/>
+        </w:numPr>
+        <w:spacing w:after="0" w:line="360" w:lineRule="auto"/>
+        <w:jc w:val="both"/>
+        <w:rPr>
+          <w:rFonts w:asciiTheme="majorBidi" w:hAnsiTheme="majorBidi" w:cstheme="majorBidi"/>
+          <w:b/>
+          <w:bCs/>
+          <w:sz w:val="24"/>
+          <w:szCs w:val="24"/>
+        </w:rPr>
+      </w:pPr>
+      <w:r>
+        <w:rPr>
+          <w:rFonts w:asciiTheme="majorBidi" w:hAnsiTheme="majorBidi" w:cstheme="majorBidi"/>
+          <w:b/>
+          <w:bCs/>
+          <w:sz w:val="24"/>
+          <w:szCs w:val="24"/>
+        </w:rPr>
+        <w:t>Intégration Git</w:t>
+      </w:r>
+    </w:p>
+    <w:p>
+      <w:pPr>
+        <w:spacing w:after="0" w:line="360" w:lineRule="auto"/>
+        <w:jc w:val="both"/>
+        <w:rPr>
+          <w:rFonts w:asciiTheme="majorBidi" w:hAnsiTheme="majorBidi" w:cstheme="majorBidi"/>
+          <w:sz w:val="24"/>
+          <w:szCs w:val="24"/>
+        </w:rPr>
+      </w:pPr>
+      <w:r>
+        <w:rPr>
+          <w:rFonts w:asciiTheme="majorBidi" w:hAnsiTheme="majorBidi" w:cstheme="majorBidi"/>
+          <w:sz w:val="24"/>
+          <w:szCs w:val="24"/>
+        </w:rPr>
+        <w:t>000Webhost nous a permis d'héberger notre site afin qu'il soit accessible au public à tout moment et partout, ce qui nous a permis de tester l'accessibilité et la compatibilité des appareils mobiles avec notre site.</w:t>
+      </w:r>
+    </w:p>
+    <w:p>
+      <w:pPr>
+        <w:keepNext/>
+        <w:spacing w:after="0" w:line="240" w:lineRule="auto"/>
+        <w:jc w:val="both"/>
+      </w:pPr>
+      <w:r>
+        <w:rPr>
+          <w:rFonts w:asciiTheme="majorBidi" w:hAnsiTheme="majorBidi" w:cstheme="majorBidi"/>
+          <w:sz w:val="24"/>
+          <w:szCs w:val="24"/>
+        </w:rPr>
+        <w:drawing>
+          <wp:inline distT="0" distB="0" distL="0" distR="0" wp14:anchorId="0FC9D702" wp14:editId="25B1AE61">
+            <wp:extent cx="5760720" cy="3240405"/>
+            <wp:effectExtent l="0" t="0" r="0" b="0"/>
+            <wp:docPr id="2003700108" name="Image 1" descr="Une image contenant texte, capture d’écran, logiciel, Icône d’ordinateur&#10;&#10;Description générée automatiquement"/>
+            <wp:cNvGraphicFramePr>
+              <a:graphicFrameLocks xmlns:a="http://schemas.openxmlformats.org/drawingml/2006/main" noChangeAspect="1"/>
+            </wp:cNvGraphicFramePr>
+            <a:graphic xmlns:a="http://schemas.openxmlformats.org/drawingml/2006/main">
+              <a:graphicData uri="http://schemas.openxmlformats.org/drawingml/2006/picture">
+                <pic:pic xmlns:pic="http://schemas.openxmlformats.org/drawingml/2006/picture">
+                  <pic:nvPicPr>
+                    <pic:cNvPr id="2003700108" name="Image 1" descr="Une image contenant texte, capture d’écran, logiciel, Icône d’ordinateur&#10;&#10;Description générée automatiquement"/>
+                    <pic:cNvPicPr/>
+                  </pic:nvPicPr>
+                  <pic:blipFill>
+                    <a:blip r:embed="rId21"/>
+                    <a:stretch>
+                      <a:fillRect/>
+                    </a:stretch>
+                  </pic:blipFill>
+                  <pic:spPr>
+                    <a:xfrm>
+                      <a:off x="0" y="0"/>
+                      <a:ext cx="5760720" cy="3240405"/>
+                    </a:xfrm>
+                    <a:prstGeom prst="rect">
+                      <a:avLst/>
+                    </a:prstGeom>
+                  </pic:spPr>
+                </pic:pic>
+              </a:graphicData>
+            </a:graphic>
+          </wp:inline>
+        </w:drawing>
+      </w:r>
+    </w:p>
+    <w:p>
+      <w:pPr>
+        <w:pStyle w:val="Lgende"/>
+        <w:jc w:val="center"/>
+        <w:rPr>
+          <w:rFonts w:asciiTheme="majorBidi" w:hAnsiTheme="majorBidi" w:cstheme="majorBidi"/>
+          <w:sz w:val="24"/>
+          <w:szCs w:val="24"/>
+        </w:rPr>
+      </w:pPr>
+      <w:r>
+        <w:t xml:space="preserve">Figure </w:t>
+      </w:r>
+      <w:r>
+        <w:fldChar w:fldCharType="begin"/>
+      </w:r>
+      <w:r>
+        <w:instrText xml:space="preserve"> SEQ Figure \* ARABIC </w:instrText>
+      </w:r>
+      <w:r>
+        <w:fldChar w:fldCharType="separate"/>
+      </w:r>
+      <w:r>
+        <w:rPr>
+          <w:noProof/>
+        </w:rPr>
+        <w:t>6</w:t>
+      </w:r>
+      <w:r>
+        <w:fldChar w:fldCharType="end"/>
+      </w:r>
+      <w:r>
+        <w:rPr>
+          <w:lang w:val="en-US"/>
+        </w:rPr>
+        <w:t>: 000Webhost</w:t>
+      </w:r>
+    </w:p>
+    <w:p>
+      <w:pPr>
+        <w:pStyle w:val="Paragraphedeliste"/>
+        <w:numPr>
+          <w:ilvl w:val="1"/>
+          <w:numId w:val="40"/>
+        </w:numPr>
+        <w:spacing w:after="0" w:line="360" w:lineRule="auto"/>
+        <w:jc w:val="both"/>
+        <w:rPr>
+          <w:rFonts w:asciiTheme="majorBidi" w:hAnsiTheme="majorBidi" w:cstheme="majorBidi"/>
+          <w:b/>
+          <w:bCs/>
+          <w:color w:val="4472C4" w:themeColor="accent5"/>
+          <w:sz w:val="24"/>
+          <w:szCs w:val="24"/>
+        </w:rPr>
+      </w:pPr>
+      <w:r>
+        <w:rPr>
+          <w:rFonts w:asciiTheme="majorBidi" w:hAnsiTheme="majorBidi" w:cstheme="majorBidi"/>
+          <w:b/>
+          <w:bCs/>
+          <w:color w:val="4472C4" w:themeColor="accent5"/>
+          <w:sz w:val="24"/>
+          <w:szCs w:val="24"/>
+        </w:rPr>
+        <w:t>PHP</w:t>
+      </w:r>
+    </w:p>
+    <w:p>
+      <w:pPr>
+        <w:spacing w:line="360" w:lineRule="auto"/>
+        <w:jc w:val="both"/>
+        <w:rPr>
+          <w:rFonts w:asciiTheme="majorBidi" w:hAnsiTheme="majorBidi" w:cstheme="majorBidi"/>
+          <w:sz w:val="24"/>
+          <w:szCs w:val="24"/>
+        </w:rPr>
+      </w:pPr>
+      <w:r>
+        <w:rPr>
+          <w:rFonts w:asciiTheme="majorBidi" w:hAnsiTheme="majorBidi" w:cstheme="majorBidi"/>
+          <w:sz w:val="24"/>
+          <w:szCs w:val="24"/>
+        </w:rPr>
+        <w:t>Choisir PHP plutôt que JavaScript et Python peut être bénéfique pour plusieurs raisons, en particulier dans le contexte du développement web. PHP est spécialement conçu pour le scripting côté serveur, ce qui en fait un choix robuste pour la création de pages web dynamiques. Il présente une syntaxe relativement simple et une courbe d'apprentissage plus douce que JavaScript et Python, attrayante pour les débutants. PHP est largement adopté et offre une excellente intégration avec les bases de données, notamment MySQL, et est pris en charge par presque tous les fournisseurs d'hébergement web, facilitant ainsi le déploiement des applications. De plus, l'écosystème riche en frameworks et outils, ainsi que les nombreuses ressources disponibles, font de PHP une option rentable et efficace pour le développement web.</w:t>
+      </w:r>
     </w:p>
     <w:p>
       <w:pPr>
@@ -9964,7 +10321,7 @@
         <w:rPr>
           <w:rFonts w:ascii="Times New Roman" w:hAnsi="Times New Roman" w:cs="Times New Roman"/>
           <w:bCs/>
-          <w:color w:val="4472C4" w:themeColor="accent5"/>
+          <w:color w:val="0070C0"/>
           <w:sz w:val="28"/>
           <w:szCs w:val="28"/>
         </w:rPr>
@@ -9978,9 +10335,30 @@
           <w:sz w:val="28"/>
           <w:szCs w:val="28"/>
         </w:rPr>
-        <w:t>Conclusion </w:t>
-      </w:r>
-      <w:r>
+        <w:lastRenderedPageBreak/>
+        <w:t xml:space="preserve">Réalisation de </w:t>
+      </w:r>
+      <w:r>
+        <w:rPr>
+          <w:rFonts w:ascii="Times New Roman" w:hAnsi="Times New Roman" w:cs="Times New Roman"/>
+          <w:bCs/>
+          <w:color w:val="0070C0"/>
+          <w:sz w:val="28"/>
+          <w:szCs w:val="28"/>
+        </w:rPr>
+        <w:t>site Web</w:t>
+      </w:r>
+    </w:p>
+    <w:p/>
+    <w:p/>
+    <w:p/>
+    <w:p>
+      <w:pPr>
+        <w:pStyle w:val="Titre3"/>
+        <w:numPr>
+          <w:ilvl w:val="0"/>
+          <w:numId w:val="40"/>
+        </w:numPr>
         <w:rPr>
           <w:rFonts w:ascii="Times New Roman" w:hAnsi="Times New Roman" w:cs="Times New Roman"/>
           <w:bCs/>
@@ -9988,6 +10366,31 @@
           <w:sz w:val="28"/>
           <w:szCs w:val="28"/>
         </w:rPr>
+      </w:pPr>
+    </w:p>
+    <w:p>
+      <w:pPr>
+        <w:pStyle w:val="Titre3"/>
+        <w:numPr>
+          <w:ilvl w:val="0"/>
+          <w:numId w:val="40"/>
+        </w:numPr>
+        <w:rPr>
+          <w:rFonts w:ascii="Times New Roman" w:hAnsi="Times New Roman" w:cs="Times New Roman"/>
+          <w:bCs/>
+          <w:color w:val="4472C4" w:themeColor="accent5"/>
+          <w:sz w:val="28"/>
+          <w:szCs w:val="28"/>
+        </w:rPr>
+      </w:pPr>
+      <w:r>
+        <w:rPr>
+          <w:rFonts w:ascii="Times New Roman" w:hAnsi="Times New Roman" w:cs="Times New Roman"/>
+          <w:bCs/>
+          <w:color w:val="4472C4" w:themeColor="accent5"/>
+          <w:sz w:val="28"/>
+          <w:szCs w:val="28"/>
+        </w:rPr>
         <w:t>:</w:t>
       </w:r>
       <w:bookmarkEnd w:id="19"/>
@@ -10261,7 +10664,79 @@
           <w:szCs w:val="24"/>
           <w:highlight w:val="green"/>
         </w:rPr>
-        <w:t>Dans cette section, vous devez citer vos références. Il est recommandé d’utiliser des sources académiques ou professionnelles fiables, précises et vérifiables, telles que des livres, des articles de revues spécialisées ou des publications universitaires reconnues. Si vous devez faire référence à une page Web, vous pouvez utiliser des sites web de bibliothèques en ligne, des sites de recherche universitaires ou d'autres sources d'informations en ligne fiables et vérifiables. Eviter d’utiliser des sources non fiables : facebook, wikipédia, Journal du net, blogspot…</w:t>
+        <w:t xml:space="preserve">Dans cette section, vous devez citer vos références. Il est recommandé d’utiliser des sources académiques ou professionnelles fiables, précises et vérifiables, telles que des livres, des articles de revues spécialisées ou des publications universitaires reconnues. Si vous devez faire référence à une page Web, vous pouvez utiliser des sites web de bibliothèques en ligne, des sites de recherche universitaires ou d'autres sources d'informations en ligne fiables et vérifiables. Eviter d’utiliser des sources non fiables : </w:t>
+      </w:r>
+      <w:proofErr w:type="spellStart"/>
+      <w:r>
+        <w:rPr>
+          <w:rFonts w:asciiTheme="majorBidi" w:hAnsiTheme="majorBidi" w:cstheme="majorBidi"/>
+          <w:b/>
+          <w:bCs/>
+          <w:sz w:val="24"/>
+          <w:szCs w:val="24"/>
+          <w:highlight w:val="green"/>
+        </w:rPr>
+        <w:t>facebook</w:t>
+      </w:r>
+      <w:proofErr w:type="spellEnd"/>
+      <w:r>
+        <w:rPr>
+          <w:rFonts w:asciiTheme="majorBidi" w:hAnsiTheme="majorBidi" w:cstheme="majorBidi"/>
+          <w:b/>
+          <w:bCs/>
+          <w:sz w:val="24"/>
+          <w:szCs w:val="24"/>
+          <w:highlight w:val="green"/>
+        </w:rPr>
+        <w:t xml:space="preserve">, </w:t>
+      </w:r>
+      <w:proofErr w:type="spellStart"/>
+      <w:r>
+        <w:rPr>
+          <w:rFonts w:asciiTheme="majorBidi" w:hAnsiTheme="majorBidi" w:cstheme="majorBidi"/>
+          <w:b/>
+          <w:bCs/>
+          <w:sz w:val="24"/>
+          <w:szCs w:val="24"/>
+          <w:highlight w:val="green"/>
+        </w:rPr>
+        <w:t>wikipédia</w:t>
+      </w:r>
+      <w:proofErr w:type="spellEnd"/>
+      <w:r>
+        <w:rPr>
+          <w:rFonts w:asciiTheme="majorBidi" w:hAnsiTheme="majorBidi" w:cstheme="majorBidi"/>
+          <w:b/>
+          <w:bCs/>
+          <w:sz w:val="24"/>
+          <w:szCs w:val="24"/>
+          <w:highlight w:val="green"/>
+        </w:rPr>
+        <w:t xml:space="preserve">, Journal du net, </w:t>
+      </w:r>
+      <w:proofErr w:type="spellStart"/>
+      <w:r>
+        <w:rPr>
+          <w:rFonts w:asciiTheme="majorBidi" w:hAnsiTheme="majorBidi" w:cstheme="majorBidi"/>
+          <w:b/>
+          <w:bCs/>
+          <w:sz w:val="24"/>
+          <w:szCs w:val="24"/>
+          <w:highlight w:val="green"/>
+        </w:rPr>
+        <w:t>blogspot</w:t>
+      </w:r>
+      <w:proofErr w:type="spellEnd"/>
+      <w:r>
+        <w:rPr>
+          <w:rFonts w:asciiTheme="majorBidi" w:hAnsiTheme="majorBidi" w:cstheme="majorBidi"/>
+          <w:b/>
+          <w:bCs/>
+          <w:sz w:val="24"/>
+          <w:szCs w:val="24"/>
+          <w:highlight w:val="green"/>
+        </w:rPr>
+        <w:t>…</w:t>
       </w:r>
     </w:p>
     <w:p>
@@ -10298,7 +10773,7 @@
         </w:rPr>
         <w:t xml:space="preserve"> </w:t>
       </w:r>
-      <w:hyperlink r:id="rId21" w:history="1">
+      <w:hyperlink r:id="rId22" w:history="1">
         <w:r>
           <w:rPr>
             <w:rStyle w:val="Lienhypertexte"/>
@@ -10345,7 +10820,7 @@
         </w:rPr>
         <w:t>[2]</w:t>
       </w:r>
-      <w:hyperlink r:id="rId22" w:anchor=":~:text=Le%20r%C3%B4le%20du%20protocole%20FTP,des%20machines%20clientes%20et%20serveur" w:history="1">
+      <w:hyperlink r:id="rId23" w:anchor=":~:text=Le%20r%C3%B4le%20du%20protocole%20FTP,des%20machines%20clientes%20et%20serveur" w:history="1">
         <w:r>
           <w:rPr>
             <w:rStyle w:val="Lienhypertexte"/>
@@ -10481,6 +10956,7 @@
           <w:lang w:val="fr-FR"/>
         </w:rPr>
       </w:pPr>
+      <w:proofErr w:type="gramStart"/>
       <w:r>
         <w:rPr>
           <w:rFonts w:ascii="Times New Roman" w:eastAsia="Times New Roman" w:hAnsi="Times New Roman" w:cs="Times New Roman"/>
@@ -10489,7 +10965,18 @@
           <w:szCs w:val="24"/>
           <w:lang w:val="fr-FR"/>
         </w:rPr>
-        <w:t>page de garde que je vous ai envoyé (obligatoire)</w:t>
+        <w:t>page</w:t>
+      </w:r>
+      <w:proofErr w:type="gramEnd"/>
+      <w:r>
+        <w:rPr>
+          <w:rFonts w:ascii="Times New Roman" w:eastAsia="Times New Roman" w:hAnsi="Times New Roman" w:cs="Times New Roman"/>
+          <w:color w:val="FF0000"/>
+          <w:sz w:val="24"/>
+          <w:szCs w:val="24"/>
+          <w:lang w:val="fr-FR"/>
+        </w:rPr>
+        <w:t xml:space="preserve"> de garde que je vous ai envoyé (obligatoire)</w:t>
       </w:r>
     </w:p>
     <w:p>
@@ -10505,6 +10992,7 @@
           <w:lang w:val="fr-FR"/>
         </w:rPr>
       </w:pPr>
+      <w:proofErr w:type="gramStart"/>
       <w:r>
         <w:rPr>
           <w:rFonts w:ascii="Times New Roman" w:eastAsia="Times New Roman" w:hAnsi="Times New Roman" w:cs="Times New Roman"/>
@@ -10513,7 +11001,18 @@
           <w:szCs w:val="24"/>
           <w:lang w:val="fr-FR"/>
         </w:rPr>
-        <w:t>page blanche après la page de garde</w:t>
+        <w:t>page</w:t>
+      </w:r>
+      <w:proofErr w:type="gramEnd"/>
+      <w:r>
+        <w:rPr>
+          <w:rFonts w:ascii="Times New Roman" w:eastAsia="Times New Roman" w:hAnsi="Times New Roman" w:cs="Times New Roman"/>
+          <w:color w:val="FF0000"/>
+          <w:sz w:val="24"/>
+          <w:szCs w:val="24"/>
+          <w:lang w:val="fr-FR"/>
+        </w:rPr>
+        <w:t xml:space="preserve"> blanche après la page de garde</w:t>
       </w:r>
     </w:p>
     <w:p>
@@ -10529,6 +11028,7 @@
           <w:lang w:val="fr-FR"/>
         </w:rPr>
       </w:pPr>
+      <w:proofErr w:type="gramStart"/>
       <w:r>
         <w:rPr>
           <w:rFonts w:ascii="Times New Roman" w:eastAsia="Times New Roman" w:hAnsi="Times New Roman" w:cs="Times New Roman"/>
@@ -10537,7 +11037,18 @@
           <w:szCs w:val="24"/>
           <w:lang w:val="fr-FR"/>
         </w:rPr>
-        <w:t>page de faux titre (identique à la page de garde)</w:t>
+        <w:t>page</w:t>
+      </w:r>
+      <w:proofErr w:type="gramEnd"/>
+      <w:r>
+        <w:rPr>
+          <w:rFonts w:ascii="Times New Roman" w:eastAsia="Times New Roman" w:hAnsi="Times New Roman" w:cs="Times New Roman"/>
+          <w:color w:val="FF0000"/>
+          <w:sz w:val="24"/>
+          <w:szCs w:val="24"/>
+          <w:lang w:val="fr-FR"/>
+        </w:rPr>
+        <w:t xml:space="preserve"> de faux titre (identique à la page de garde)</w:t>
       </w:r>
     </w:p>
     <w:p>
@@ -10553,6 +11064,7 @@
           <w:lang w:val="fr-FR"/>
         </w:rPr>
       </w:pPr>
+      <w:proofErr w:type="gramStart"/>
       <w:r>
         <w:rPr>
           <w:rFonts w:ascii="Times New Roman" w:eastAsia="Times New Roman" w:hAnsi="Times New Roman" w:cs="Times New Roman"/>
@@ -10561,7 +11073,18 @@
           <w:szCs w:val="24"/>
           <w:lang w:val="fr-FR"/>
         </w:rPr>
-        <w:t xml:space="preserve">numérotation commençant par 1 à la page après celle du faux titre, </w:t>
+        <w:t>numérotation</w:t>
+      </w:r>
+      <w:proofErr w:type="gramEnd"/>
+      <w:r>
+        <w:rPr>
+          <w:rFonts w:ascii="Times New Roman" w:eastAsia="Times New Roman" w:hAnsi="Times New Roman" w:cs="Times New Roman"/>
+          <w:color w:val="FF0000"/>
+          <w:sz w:val="24"/>
+          <w:szCs w:val="24"/>
+          <w:lang w:val="fr-FR"/>
+        </w:rPr>
+        <w:t xml:space="preserve"> commençant par 1 à la page après celle du faux titre, </w:t>
       </w:r>
     </w:p>
     <w:p>
@@ -10577,6 +11100,7 @@
           <w:lang w:val="fr-FR"/>
         </w:rPr>
       </w:pPr>
+      <w:proofErr w:type="gramStart"/>
       <w:r>
         <w:rPr>
           <w:rFonts w:ascii="Times New Roman" w:eastAsia="Times New Roman" w:hAnsi="Times New Roman" w:cs="Times New Roman"/>
@@ -10585,7 +11109,18 @@
           <w:szCs w:val="24"/>
           <w:lang w:val="fr-FR"/>
         </w:rPr>
-        <w:t>une introduction générale qui aborde le thème du stage, la problématique, le contenu du rapport….</w:t>
+        <w:t>une</w:t>
+      </w:r>
+      <w:proofErr w:type="gramEnd"/>
+      <w:r>
+        <w:rPr>
+          <w:rFonts w:ascii="Times New Roman" w:eastAsia="Times New Roman" w:hAnsi="Times New Roman" w:cs="Times New Roman"/>
+          <w:color w:val="FF0000"/>
+          <w:sz w:val="24"/>
+          <w:szCs w:val="24"/>
+          <w:lang w:val="fr-FR"/>
+        </w:rPr>
+        <w:t xml:space="preserve"> introduction générale qui aborde le thème du stage, la problématique, le contenu du rapport….</w:t>
       </w:r>
     </w:p>
     <w:p>
@@ -10601,6 +11136,7 @@
           <w:lang w:val="fr-FR"/>
         </w:rPr>
       </w:pPr>
+      <w:proofErr w:type="gramStart"/>
       <w:r>
         <w:rPr>
           <w:rFonts w:ascii="Times New Roman" w:eastAsia="Times New Roman" w:hAnsi="Times New Roman" w:cs="Times New Roman"/>
@@ -10609,7 +11145,18 @@
           <w:szCs w:val="24"/>
           <w:lang w:val="fr-FR"/>
         </w:rPr>
-        <w:t>une introduction et une conclusion pour chaque chapitre</w:t>
+        <w:t>une</w:t>
+      </w:r>
+      <w:proofErr w:type="gramEnd"/>
+      <w:r>
+        <w:rPr>
+          <w:rFonts w:ascii="Times New Roman" w:eastAsia="Times New Roman" w:hAnsi="Times New Roman" w:cs="Times New Roman"/>
+          <w:color w:val="FF0000"/>
+          <w:sz w:val="24"/>
+          <w:szCs w:val="24"/>
+          <w:lang w:val="fr-FR"/>
+        </w:rPr>
+        <w:t xml:space="preserve"> introduction et une conclusion pour chaque chapitre</w:t>
       </w:r>
     </w:p>
     <w:p>
@@ -10625,6 +11172,7 @@
           <w:lang w:val="fr-FR"/>
         </w:rPr>
       </w:pPr>
+      <w:proofErr w:type="gramStart"/>
       <w:r>
         <w:rPr>
           <w:rFonts w:ascii="Times New Roman" w:eastAsia="Times New Roman" w:hAnsi="Times New Roman" w:cs="Times New Roman"/>
@@ -10633,7 +11181,18 @@
           <w:szCs w:val="24"/>
           <w:lang w:val="fr-FR"/>
         </w:rPr>
-        <w:t>il faut utiliser des phrases de</w:t>
+        <w:t>il</w:t>
+      </w:r>
+      <w:proofErr w:type="gramEnd"/>
+      <w:r>
+        <w:rPr>
+          <w:rFonts w:ascii="Times New Roman" w:eastAsia="Times New Roman" w:hAnsi="Times New Roman" w:cs="Times New Roman"/>
+          <w:color w:val="FF0000"/>
+          <w:sz w:val="24"/>
+          <w:szCs w:val="24"/>
+          <w:lang w:val="fr-FR"/>
+        </w:rPr>
+        <w:t xml:space="preserve"> faut utiliser des phrases de</w:t>
       </w:r>
       <w:r>
         <w:rPr>
@@ -10669,6 +11228,7 @@
           <w:lang w:val="fr-FR"/>
         </w:rPr>
       </w:pPr>
+      <w:proofErr w:type="gramStart"/>
       <w:r>
         <w:rPr>
           <w:rFonts w:ascii="Times New Roman" w:eastAsia="Times New Roman" w:hAnsi="Times New Roman" w:cs="Times New Roman"/>
@@ -10677,7 +11237,18 @@
           <w:szCs w:val="24"/>
           <w:lang w:val="fr-FR"/>
         </w:rPr>
-        <w:t>chaque nouveau chapitre doit être sur une nouvelle page (comme le cas de ce rapport)</w:t>
+        <w:t>chaque</w:t>
+      </w:r>
+      <w:proofErr w:type="gramEnd"/>
+      <w:r>
+        <w:rPr>
+          <w:rFonts w:ascii="Times New Roman" w:eastAsia="Times New Roman" w:hAnsi="Times New Roman" w:cs="Times New Roman"/>
+          <w:color w:val="FF0000"/>
+          <w:sz w:val="24"/>
+          <w:szCs w:val="24"/>
+          <w:lang w:val="fr-FR"/>
+        </w:rPr>
+        <w:t xml:space="preserve"> nouveau chapitre doit être sur une nouvelle page (comme le cas de ce rapport)</w:t>
       </w:r>
     </w:p>
     <w:p>
@@ -10696,6 +11267,7 @@
           <w:lang w:val="fr-FR"/>
         </w:rPr>
       </w:pPr>
+      <w:proofErr w:type="gramStart"/>
       <w:r>
         <w:rPr>
           <w:rFonts w:ascii="Times New Roman" w:eastAsia="Times New Roman" w:hAnsi="Times New Roman" w:cs="Times New Roman"/>
@@ -10704,8 +11276,53 @@
           <w:szCs w:val="24"/>
           <w:lang w:val="fr-FR"/>
         </w:rPr>
-        <w:t>la mise en forme des paragraphes en utilisant l'option "justifier/justify" de word</w:t>
-      </w:r>
+        <w:t>la</w:t>
+      </w:r>
+      <w:proofErr w:type="gramEnd"/>
+      <w:r>
+        <w:rPr>
+          <w:rFonts w:ascii="Times New Roman" w:eastAsia="Times New Roman" w:hAnsi="Times New Roman" w:cs="Times New Roman"/>
+          <w:color w:val="FF0000"/>
+          <w:sz w:val="24"/>
+          <w:szCs w:val="24"/>
+          <w:lang w:val="fr-FR"/>
+        </w:rPr>
+        <w:t xml:space="preserve"> mise en forme des paragraphes en utilisant l'option "justifier/</w:t>
+      </w:r>
+      <w:proofErr w:type="spellStart"/>
+      <w:r>
+        <w:rPr>
+          <w:rFonts w:ascii="Times New Roman" w:eastAsia="Times New Roman" w:hAnsi="Times New Roman" w:cs="Times New Roman"/>
+          <w:color w:val="FF0000"/>
+          <w:sz w:val="24"/>
+          <w:szCs w:val="24"/>
+          <w:lang w:val="fr-FR"/>
+        </w:rPr>
+        <w:t>justify</w:t>
+      </w:r>
+      <w:proofErr w:type="spellEnd"/>
+      <w:r>
+        <w:rPr>
+          <w:rFonts w:ascii="Times New Roman" w:eastAsia="Times New Roman" w:hAnsi="Times New Roman" w:cs="Times New Roman"/>
+          <w:color w:val="FF0000"/>
+          <w:sz w:val="24"/>
+          <w:szCs w:val="24"/>
+          <w:lang w:val="fr-FR"/>
+        </w:rPr>
+        <w:t xml:space="preserve">" de </w:t>
+      </w:r>
+      <w:proofErr w:type="spellStart"/>
+      <w:r>
+        <w:rPr>
+          <w:rFonts w:ascii="Times New Roman" w:eastAsia="Times New Roman" w:hAnsi="Times New Roman" w:cs="Times New Roman"/>
+          <w:color w:val="FF0000"/>
+          <w:sz w:val="24"/>
+          <w:szCs w:val="24"/>
+          <w:lang w:val="fr-FR"/>
+        </w:rPr>
+        <w:t>word</w:t>
+      </w:r>
+      <w:proofErr w:type="spellEnd"/>
     </w:p>
     <w:p>
       <w:pPr>
@@ -10731,7 +11348,29 @@
           <w:szCs w:val="24"/>
           <w:lang w:val="fr-FR"/>
         </w:rPr>
-        <w:t>Utilisez la police times ne roman : taille 18 pour titre de chapitre, taille 14 pour les titre et sous titres, taille 12 pour les paragraphe</w:t>
+        <w:t xml:space="preserve">Utilisez la police times ne roman : taille 18 pour titre de chapitre, taille 14 pour </w:t>
+      </w:r>
+      <w:proofErr w:type="gramStart"/>
+      <w:r>
+        <w:rPr>
+          <w:rFonts w:ascii="Times New Roman" w:eastAsia="Times New Roman" w:hAnsi="Times New Roman" w:cs="Times New Roman"/>
+          <w:color w:val="FF0000"/>
+          <w:sz w:val="24"/>
+          <w:szCs w:val="24"/>
+          <w:lang w:val="fr-FR"/>
+        </w:rPr>
+        <w:t>les titre</w:t>
+      </w:r>
+      <w:proofErr w:type="gramEnd"/>
+      <w:r>
+        <w:rPr>
+          <w:rFonts w:ascii="Times New Roman" w:eastAsia="Times New Roman" w:hAnsi="Times New Roman" w:cs="Times New Roman"/>
+          <w:color w:val="FF0000"/>
+          <w:sz w:val="24"/>
+          <w:szCs w:val="24"/>
+          <w:lang w:val="fr-FR"/>
+        </w:rPr>
+        <w:t xml:space="preserve"> et sous titres, taille 12 pour les paragraphe</w:t>
       </w:r>
     </w:p>
     <w:p>
@@ -10750,6 +11389,7 @@
           <w:lang w:val="fr-FR"/>
         </w:rPr>
       </w:pPr>
+      <w:proofErr w:type="gramStart"/>
       <w:r>
         <w:rPr>
           <w:rFonts w:ascii="Times New Roman" w:eastAsia="Times New Roman" w:hAnsi="Times New Roman" w:cs="Times New Roman"/>
@@ -10758,7 +11398,18 @@
           <w:szCs w:val="24"/>
           <w:lang w:val="fr-FR"/>
         </w:rPr>
-        <w:t>chaque figure et chaque tableau doivent avoir un titre</w:t>
+        <w:t>chaque</w:t>
+      </w:r>
+      <w:proofErr w:type="gramEnd"/>
+      <w:r>
+        <w:rPr>
+          <w:rFonts w:ascii="Times New Roman" w:eastAsia="Times New Roman" w:hAnsi="Times New Roman" w:cs="Times New Roman"/>
+          <w:color w:val="FF0000"/>
+          <w:sz w:val="24"/>
+          <w:szCs w:val="24"/>
+          <w:lang w:val="fr-FR"/>
+        </w:rPr>
+        <w:t xml:space="preserve"> figure et chaque tableau doivent avoir un titre</w:t>
       </w:r>
     </w:p>
     <w:p>
@@ -10777,6 +11428,7 @@
           <w:lang w:val="fr-FR"/>
         </w:rPr>
       </w:pPr>
+      <w:proofErr w:type="gramStart"/>
       <w:r>
         <w:rPr>
           <w:rFonts w:ascii="Times New Roman" w:eastAsia="Times New Roman" w:hAnsi="Times New Roman" w:cs="Times New Roman"/>
@@ -10785,7 +11437,18 @@
           <w:szCs w:val="24"/>
           <w:lang w:val="fr-FR"/>
         </w:rPr>
-        <w:t xml:space="preserve">une bibliographie à la fin du manuscrit et citez les références dans le texte, </w:t>
+        <w:t>une</w:t>
+      </w:r>
+      <w:proofErr w:type="gramEnd"/>
+      <w:r>
+        <w:rPr>
+          <w:rFonts w:ascii="Times New Roman" w:eastAsia="Times New Roman" w:hAnsi="Times New Roman" w:cs="Times New Roman"/>
+          <w:color w:val="FF0000"/>
+          <w:sz w:val="24"/>
+          <w:szCs w:val="24"/>
+          <w:lang w:val="fr-FR"/>
+        </w:rPr>
+        <w:t xml:space="preserve"> bibliographie à la fin du manuscrit et citez les références dans le texte, </w:t>
       </w:r>
     </w:p>
     <w:p>
@@ -10807,6 +11470,7 @@
           <w:rFonts w:ascii="Calibri" w:eastAsia="Times New Roman" w:hAnsi="Calibri" w:cs="Calibri"/>
         </w:rPr>
       </w:pPr>
+      <w:proofErr w:type="spellStart"/>
       <w:r>
         <w:rPr>
           <w:rFonts w:ascii="Times New Roman" w:eastAsia="Times New Roman" w:hAnsi="Times New Roman" w:cs="Times New Roman"/>
@@ -10814,16 +11478,9 @@
           <w:sz w:val="24"/>
           <w:szCs w:val="24"/>
         </w:rPr>
-        <w:t>Voila la facon qu’on utilise pour citer une source :</w:t>
-      </w:r>
-    </w:p>
-    <w:p>
-      <w:pPr>
-        <w:spacing w:after="0" w:line="240" w:lineRule="auto"/>
-        <w:rPr>
-          <w:rFonts w:ascii="Calibri" w:eastAsia="Times New Roman" w:hAnsi="Calibri" w:cs="Calibri"/>
-        </w:rPr>
-      </w:pPr>
+        <w:t>Voila</w:t>
+      </w:r>
+      <w:proofErr w:type="spellEnd"/>
       <w:r>
         <w:rPr>
           <w:rFonts w:ascii="Times New Roman" w:eastAsia="Times New Roman" w:hAnsi="Times New Roman" w:cs="Times New Roman"/>
@@ -10831,6 +11488,43 @@
           <w:sz w:val="24"/>
           <w:szCs w:val="24"/>
         </w:rPr>
+        <w:t xml:space="preserve"> la </w:t>
+      </w:r>
+      <w:proofErr w:type="spellStart"/>
+      <w:r>
+        <w:rPr>
+          <w:rFonts w:ascii="Times New Roman" w:eastAsia="Times New Roman" w:hAnsi="Times New Roman" w:cs="Times New Roman"/>
+          <w:color w:val="000000"/>
+          <w:sz w:val="24"/>
+          <w:szCs w:val="24"/>
+        </w:rPr>
+        <w:t>facon</w:t>
+      </w:r>
+      <w:proofErr w:type="spellEnd"/>
+      <w:r>
+        <w:rPr>
+          <w:rFonts w:ascii="Times New Roman" w:eastAsia="Times New Roman" w:hAnsi="Times New Roman" w:cs="Times New Roman"/>
+          <w:color w:val="000000"/>
+          <w:sz w:val="24"/>
+          <w:szCs w:val="24"/>
+        </w:rPr>
+        <w:t xml:space="preserve"> qu’on utilise pour citer une source :</w:t>
+      </w:r>
+    </w:p>
+    <w:p>
+      <w:pPr>
+        <w:spacing w:after="0" w:line="240" w:lineRule="auto"/>
+        <w:rPr>
+          <w:rFonts w:ascii="Calibri" w:eastAsia="Times New Roman" w:hAnsi="Calibri" w:cs="Calibri"/>
+        </w:rPr>
+      </w:pPr>
+      <w:r>
+        <w:rPr>
+          <w:rFonts w:ascii="Times New Roman" w:eastAsia="Times New Roman" w:hAnsi="Times New Roman" w:cs="Times New Roman"/>
+          <w:color w:val="000000"/>
+          <w:sz w:val="24"/>
+          <w:szCs w:val="24"/>
+        </w:rPr>
         <w:lastRenderedPageBreak/>
         <w:t> </w:t>
       </w:r>
@@ -10844,8 +11538,8 @@
           <w:szCs w:val="24"/>
         </w:rPr>
         <w:sectPr>
-          <w:headerReference w:type="default" r:id="rId23"/>
-          <w:footerReference w:type="default" r:id="rId24"/>
+          <w:headerReference w:type="default" r:id="rId24"/>
+          <w:footerReference w:type="default" r:id="rId25"/>
           <w:pgSz w:w="11906" w:h="16838"/>
           <w:pgMar w:top="1417" w:right="1417" w:bottom="1417" w:left="1417" w:header="708" w:footer="708" w:gutter="0"/>
           <w:pgNumType w:start="1"/>
@@ -10860,7 +11554,27 @@
           <w:sz w:val="24"/>
           <w:szCs w:val="24"/>
         </w:rPr>
-        <w:t xml:space="preserve">… Mais leur coût de 1 à 2 euros / m3 limite souvent leur utilisation aux pays riches (cest votre paragraphe) </w:t>
+        <w:t>… Mais leur coût de 1 à 2 euros / m3 limite souvent leur utilisation aux pays riches (</w:t>
+      </w:r>
+      <w:proofErr w:type="spellStart"/>
+      <w:r>
+        <w:rPr>
+          <w:rFonts w:ascii="Times New Roman" w:eastAsia="Times New Roman" w:hAnsi="Times New Roman" w:cs="Times New Roman"/>
+          <w:color w:val="000000"/>
+          <w:sz w:val="24"/>
+          <w:szCs w:val="24"/>
+        </w:rPr>
+        <w:t>cest</w:t>
+      </w:r>
+      <w:proofErr w:type="spellEnd"/>
+      <w:r>
+        <w:rPr>
+          <w:rFonts w:ascii="Times New Roman" w:eastAsia="Times New Roman" w:hAnsi="Times New Roman" w:cs="Times New Roman"/>
+          <w:color w:val="000000"/>
+          <w:sz w:val="24"/>
+          <w:szCs w:val="24"/>
+        </w:rPr>
+        <w:t xml:space="preserve"> votre paragraphe) </w:t>
       </w:r>
       <w:r>
         <w:rPr>
@@ -10895,7 +11609,33 @@
           <w:szCs w:val="24"/>
           <w:highlight w:val="yellow"/>
         </w:rPr>
-        <w:t>(le 1 ici correspond à la référence une de la bibliographie)</w:t>
+        <w:t>(</w:t>
+      </w:r>
+      <w:proofErr w:type="gramStart"/>
+      <w:r>
+        <w:rPr>
+          <w:rFonts w:ascii="Times New Roman" w:eastAsia="Times New Roman" w:hAnsi="Times New Roman" w:cs="Times New Roman"/>
+          <w:b/>
+          <w:bCs/>
+          <w:color w:val="000000"/>
+          <w:sz w:val="24"/>
+          <w:szCs w:val="24"/>
+          <w:highlight w:val="yellow"/>
+        </w:rPr>
+        <w:t>le</w:t>
+      </w:r>
+      <w:proofErr w:type="gramEnd"/>
+      <w:r>
+        <w:rPr>
+          <w:rFonts w:ascii="Times New Roman" w:eastAsia="Times New Roman" w:hAnsi="Times New Roman" w:cs="Times New Roman"/>
+          <w:b/>
+          <w:bCs/>
+          <w:color w:val="000000"/>
+          <w:sz w:val="24"/>
+          <w:szCs w:val="24"/>
+          <w:highlight w:val="yellow"/>
+        </w:rPr>
+        <w:t xml:space="preserve"> 1 ici correspond à la référence une de la bibliographie)</w:t>
       </w:r>
     </w:p>
     <w:p>
@@ -10911,7 +11651,7 @@
       </w:pPr>
     </w:p>
     <w:sectPr>
-      <w:headerReference w:type="default" r:id="rId25"/>
+      <w:headerReference w:type="default" r:id="rId26"/>
       <w:pgSz w:w="11906" w:h="16838"/>
       <w:pgMar w:top="1418" w:right="1418" w:bottom="1418" w:left="1418" w:header="709" w:footer="709" w:gutter="0"/>
       <w:cols w:space="708"/>
@@ -10979,6 +11719,9 @@
       <w:pStyle w:val="Pieddepage"/>
     </w:pPr>
     <w:r>
+      <w:rPr>
+        <w:noProof/>
+      </w:rPr>
       <mc:AlternateContent>
         <mc:Choice Requires="wpg">
           <w:drawing>
@@ -11351,6 +12094,9 @@
       <w:pStyle w:val="En-tte"/>
     </w:pPr>
     <w:r>
+      <w:rPr>
+        <w:noProof/>
+      </w:rPr>
       <mc:AlternateContent>
         <mc:Choice Requires="wpg">
           <w:drawing>
@@ -11604,6 +12350,9 @@
       <w:pStyle w:val="En-tte"/>
     </w:pPr>
     <w:r>
+      <w:rPr>
+        <w:noProof/>
+      </w:rPr>
       <mc:AlternateContent>
         <mc:Choice Requires="wpg">
           <w:drawing>
@@ -11864,6 +12613,9 @@
       <w:pStyle w:val="En-tte"/>
     </w:pPr>
     <w:r>
+      <w:rPr>
+        <w:noProof/>
+      </w:rPr>
       <w:drawing>
         <wp:anchor distT="0" distB="0" distL="114300" distR="114300" simplePos="0" relativeHeight="251692032" behindDoc="0" locked="0" layoutInCell="1" allowOverlap="1" wp14:anchorId="47683DA1" wp14:editId="05111578">
           <wp:simplePos x="0" y="0"/>
@@ -11930,6 +12682,9 @@
       </w:drawing>
     </w:r>
     <w:r>
+      <w:rPr>
+        <w:noProof/>
+      </w:rPr>
       <mc:AlternateContent>
         <mc:Choice Requires="wpg">
           <w:drawing>
@@ -12180,6 +12935,9 @@
       <w:pStyle w:val="Titre1"/>
     </w:pPr>
     <w:r>
+      <w:rPr>
+        <w:noProof/>
+      </w:rPr>
       <w:drawing>
         <wp:anchor distT="0" distB="0" distL="114300" distR="114300" simplePos="0" relativeHeight="251693056" behindDoc="1" locked="0" layoutInCell="1" allowOverlap="1" wp14:anchorId="5B544035" wp14:editId="34922271">
           <wp:simplePos x="0" y="0"/>
@@ -12246,6 +13004,9 @@
       </w:drawing>
     </w:r>
     <w:r>
+      <w:rPr>
+        <w:noProof/>
+      </w:rPr>
       <w:drawing>
         <wp:anchor distT="0" distB="0" distL="114300" distR="114300" simplePos="0" relativeHeight="251694080" behindDoc="1" locked="0" layoutInCell="1" allowOverlap="1" wp14:anchorId="6F0B72CA" wp14:editId="53745C52">
           <wp:simplePos x="0" y="0"/>
@@ -12360,6 +13121,119 @@
 <file path=word/numbering.xml><?xml version="1.0" encoding="utf-8"?>
 <w:numbering xmlns:wpc="http://schemas.microsoft.com/office/word/2010/wordprocessingCanvas" xmlns:cx="http://schemas.microsoft.com/office/drawing/2014/chartex" xmlns:cx1="http://schemas.microsoft.com/office/drawing/2015/9/8/chartex" xmlns:cx2="http://schemas.microsoft.com/office/drawing/2015/10/21/chartex" xmlns:cx3="http://schemas.microsoft.com/office/drawing/2016/5/9/chartex" xmlns:cx4="http://schemas.microsoft.com/office/drawing/2016/5/10/chartex" xmlns:cx5="http://schemas.microsoft.com/office/drawing/2016/5/11/chartex" xmlns:cx6="http://schemas.microsoft.com/office/drawing/2016/5/12/chartex" xmlns:cx7="http://schemas.microsoft.com/office/drawing/2016/5/13/chartex" xmlns:cx8="http://schemas.microsoft.com/office/drawing/2016/5/14/chartex" xmlns:mc="http://schemas.openxmlformats.org/markup-compatibility/2006" xmlns:aink="http://schemas.microsoft.com/office/drawing/2016/ink" xmlns:am3d="http://schemas.microsoft.com/office/drawing/2017/model3d" xmlns:o="urn:schemas-microsoft-com:office:office" xmlns:oel="http://schemas.microsoft.com/office/2019/extlst" xmlns:r="http://schemas.openxmlformats.org/officeDocument/2006/relationships" xmlns:m="http://schemas.openxmlformats.org/officeDocument/2006/math" xmlns:v="urn:schemas-microsoft-com:vml" xmlns:wp14="http://schemas.microsoft.com/office/word/2010/wordprocessingDrawing" xmlns:wp="http://schemas.openxmlformats.org/drawingml/2006/wordprocessingDrawing" xmlns:w10="urn:schemas-microsoft-com:office:word" xmlns:w="http://schemas.openxmlformats.org/wordprocessingml/2006/main" xmlns:w14="http://schemas.microsoft.com/office/word/2010/wordml" xmlns:w15="http://schemas.microsoft.com/office/word/2012/wordml" xmlns:w16cex="http://schemas.microsoft.com/office/word/2018/wordml/cex" xmlns:w16cid="http://schemas.microsoft.com/office/word/2016/wordml/cid" xmlns:w16="http://schemas.microsoft.com/office/word/2018/wordml" xmlns:w16du="http://schemas.microsoft.com/office/word/2023/wordml/word16du" xmlns:w16sdtdh="http://schemas.microsoft.com/office/word/2020/wordml/sdtdatahash" xmlns:w16se="http://schemas.microsoft.com/office/word/2015/wordml/symex" xmlns:wpg="http://schemas.microsoft.com/office/word/2010/wordprocessingGroup" xmlns:wpi="http://schemas.microsoft.com/office/word/2010/wordprocessingInk" xmlns:wne="http://schemas.microsoft.com/office/word/2006/wordml" xmlns:wps="http://schemas.microsoft.com/office/word/2010/wordprocessingShape" mc:Ignorable="w14 w15 w16se w16cid w16 w16cex w16sdtdh w16du wp14">
   <w:abstractNum w:abstractNumId="0" w15:restartNumberingAfterBreak="0">
+    <w:nsid w:val="04B42C17"/>
+    <w:multiLevelType w:val="hybridMultilevel"/>
+    <w:tmpl w:val="D87E0EC4"/>
+    <w:lvl w:ilvl="0" w:tplc="0C00000B">
+      <w:start w:val="1"/>
+      <w:numFmt w:val="bullet"/>
+      <w:lvlText w:val=""/>
+      <w:lvlJc w:val="left"/>
+      <w:pPr>
+        <w:ind w:left="720" w:hanging="360"/>
+      </w:pPr>
+      <w:rPr>
+        <w:rFonts w:ascii="Wingdings" w:hAnsi="Wingdings" w:hint="default"/>
+      </w:rPr>
+    </w:lvl>
+    <w:lvl w:ilvl="1" w:tplc="FFFFFFFF" w:tentative="1">
+      <w:start w:val="1"/>
+      <w:numFmt w:val="bullet"/>
+      <w:lvlText w:val="o"/>
+      <w:lvlJc w:val="left"/>
+      <w:pPr>
+        <w:ind w:left="1440" w:hanging="360"/>
+      </w:pPr>
+      <w:rPr>
+        <w:rFonts w:ascii="Courier New" w:hAnsi="Courier New" w:cs="Courier New" w:hint="default"/>
+      </w:rPr>
+    </w:lvl>
+    <w:lvl w:ilvl="2" w:tplc="FFFFFFFF" w:tentative="1">
+      <w:start w:val="1"/>
+      <w:numFmt w:val="bullet"/>
+      <w:lvlText w:val=""/>
+      <w:lvlJc w:val="left"/>
+      <w:pPr>
+        <w:ind w:left="2160" w:hanging="360"/>
+      </w:pPr>
+      <w:rPr>
+        <w:rFonts w:ascii="Wingdings" w:hAnsi="Wingdings" w:hint="default"/>
+      </w:rPr>
+    </w:lvl>
+    <w:lvl w:ilvl="3" w:tplc="FFFFFFFF" w:tentative="1">
+      <w:start w:val="1"/>
+      <w:numFmt w:val="bullet"/>
+      <w:lvlText w:val=""/>
+      <w:lvlJc w:val="left"/>
+      <w:pPr>
+        <w:ind w:left="2880" w:hanging="360"/>
+      </w:pPr>
+      <w:rPr>
+        <w:rFonts w:ascii="Symbol" w:hAnsi="Symbol" w:hint="default"/>
+      </w:rPr>
+    </w:lvl>
+    <w:lvl w:ilvl="4" w:tplc="FFFFFFFF" w:tentative="1">
+      <w:start w:val="1"/>
+      <w:numFmt w:val="bullet"/>
+      <w:lvlText w:val="o"/>
+      <w:lvlJc w:val="left"/>
+      <w:pPr>
+        <w:ind w:left="3600" w:hanging="360"/>
+      </w:pPr>
+      <w:rPr>
+        <w:rFonts w:ascii="Courier New" w:hAnsi="Courier New" w:cs="Courier New" w:hint="default"/>
+      </w:rPr>
+    </w:lvl>
+    <w:lvl w:ilvl="5" w:tplc="FFFFFFFF" w:tentative="1">
+      <w:start w:val="1"/>
+      <w:numFmt w:val="bullet"/>
+      <w:lvlText w:val=""/>
+      <w:lvlJc w:val="left"/>
+      <w:pPr>
+        <w:ind w:left="4320" w:hanging="360"/>
+      </w:pPr>
+      <w:rPr>
+        <w:rFonts w:ascii="Wingdings" w:hAnsi="Wingdings" w:hint="default"/>
+      </w:rPr>
+    </w:lvl>
+    <w:lvl w:ilvl="6" w:tplc="FFFFFFFF" w:tentative="1">
+      <w:start w:val="1"/>
+      <w:numFmt w:val="bullet"/>
+      <w:lvlText w:val=""/>
+      <w:lvlJc w:val="left"/>
+      <w:pPr>
+        <w:ind w:left="5040" w:hanging="360"/>
+      </w:pPr>
+      <w:rPr>
+        <w:rFonts w:ascii="Symbol" w:hAnsi="Symbol" w:hint="default"/>
+      </w:rPr>
+    </w:lvl>
+    <w:lvl w:ilvl="7" w:tplc="FFFFFFFF" w:tentative="1">
+      <w:start w:val="1"/>
+      <w:numFmt w:val="bullet"/>
+      <w:lvlText w:val="o"/>
+      <w:lvlJc w:val="left"/>
+      <w:pPr>
+        <w:ind w:left="5760" w:hanging="360"/>
+      </w:pPr>
+      <w:rPr>
+        <w:rFonts w:ascii="Courier New" w:hAnsi="Courier New" w:cs="Courier New" w:hint="default"/>
+      </w:rPr>
+    </w:lvl>
+    <w:lvl w:ilvl="8" w:tplc="FFFFFFFF" w:tentative="1">
+      <w:start w:val="1"/>
+      <w:numFmt w:val="bullet"/>
+      <w:lvlText w:val=""/>
+      <w:lvlJc w:val="left"/>
+      <w:pPr>
+        <w:ind w:left="6480" w:hanging="360"/>
+      </w:pPr>
+      <w:rPr>
+        <w:rFonts w:ascii="Wingdings" w:hAnsi="Wingdings" w:hint="default"/>
+      </w:rPr>
+    </w:lvl>
+  </w:abstractNum>
+  <w:abstractNum w:abstractNumId="1" w15:restartNumberingAfterBreak="0">
     <w:nsid w:val="06510A37"/>
     <w:multiLevelType w:val="hybridMultilevel"/>
     <w:tmpl w:val="2802302E"/>
@@ -12497,7 +13371,7 @@
       </w:rPr>
     </w:lvl>
   </w:abstractNum>
-  <w:abstractNum w:abstractNumId="1" w15:restartNumberingAfterBreak="0">
+  <w:abstractNum w:abstractNumId="2" w15:restartNumberingAfterBreak="0">
     <w:nsid w:val="07382026"/>
     <w:multiLevelType w:val="hybridMultilevel"/>
     <w:tmpl w:val="5596B610"/>
@@ -12610,7 +13484,7 @@
       </w:rPr>
     </w:lvl>
   </w:abstractNum>
-  <w:abstractNum w:abstractNumId="2" w15:restartNumberingAfterBreak="0">
+  <w:abstractNum w:abstractNumId="3" w15:restartNumberingAfterBreak="0">
     <w:nsid w:val="09A6608A"/>
     <w:multiLevelType w:val="hybridMultilevel"/>
     <w:tmpl w:val="C0F2923A"/>
@@ -12723,7 +13597,7 @@
       </w:rPr>
     </w:lvl>
   </w:abstractNum>
-  <w:abstractNum w:abstractNumId="3" w15:restartNumberingAfterBreak="0">
+  <w:abstractNum w:abstractNumId="4" w15:restartNumberingAfterBreak="0">
     <w:nsid w:val="0B112A7D"/>
     <w:multiLevelType w:val="hybridMultilevel"/>
     <w:tmpl w:val="4D508EFE"/>
@@ -12836,7 +13710,7 @@
       </w:rPr>
     </w:lvl>
   </w:abstractNum>
-  <w:abstractNum w:abstractNumId="4" w15:restartNumberingAfterBreak="0">
+  <w:abstractNum w:abstractNumId="5" w15:restartNumberingAfterBreak="0">
     <w:nsid w:val="0C9442BF"/>
     <w:multiLevelType w:val="hybridMultilevel"/>
     <w:tmpl w:val="AAEEF0BA"/>
@@ -12951,7 +13825,7 @@
       </w:rPr>
     </w:lvl>
   </w:abstractNum>
-  <w:abstractNum w:abstractNumId="5" w15:restartNumberingAfterBreak="0">
+  <w:abstractNum w:abstractNumId="6" w15:restartNumberingAfterBreak="0">
     <w:nsid w:val="110E6FBB"/>
     <w:multiLevelType w:val="hybridMultilevel"/>
     <w:tmpl w:val="0D7216F6"/>
@@ -13064,7 +13938,7 @@
       </w:rPr>
     </w:lvl>
   </w:abstractNum>
-  <w:abstractNum w:abstractNumId="6" w15:restartNumberingAfterBreak="0">
+  <w:abstractNum w:abstractNumId="7" w15:restartNumberingAfterBreak="0">
     <w:nsid w:val="13E14B7B"/>
     <w:multiLevelType w:val="hybridMultilevel"/>
     <w:tmpl w:val="EC4A754E"/>
@@ -13176,7 +14050,7 @@
       </w:rPr>
     </w:lvl>
   </w:abstractNum>
-  <w:abstractNum w:abstractNumId="7" w15:restartNumberingAfterBreak="0">
+  <w:abstractNum w:abstractNumId="8" w15:restartNumberingAfterBreak="0">
     <w:nsid w:val="144F4595"/>
     <w:multiLevelType w:val="hybridMultilevel"/>
     <w:tmpl w:val="7C9E15AE"/>
@@ -13316,7 +14190,7 @@
       </w:rPr>
     </w:lvl>
   </w:abstractNum>
-  <w:abstractNum w:abstractNumId="8" w15:restartNumberingAfterBreak="0">
+  <w:abstractNum w:abstractNumId="9" w15:restartNumberingAfterBreak="0">
     <w:nsid w:val="16223D24"/>
     <w:multiLevelType w:val="hybridMultilevel"/>
     <w:tmpl w:val="23BEAB8E"/>
@@ -13405,7 +14279,7 @@
       </w:pPr>
     </w:lvl>
   </w:abstractNum>
-  <w:abstractNum w:abstractNumId="9" w15:restartNumberingAfterBreak="0">
+  <w:abstractNum w:abstractNumId="10" w15:restartNumberingAfterBreak="0">
     <w:nsid w:val="183B31C6"/>
     <w:multiLevelType w:val="hybridMultilevel"/>
     <w:tmpl w:val="D96A62DA"/>
@@ -13544,7 +14418,7 @@
       </w:rPr>
     </w:lvl>
   </w:abstractNum>
-  <w:abstractNum w:abstractNumId="10" w15:restartNumberingAfterBreak="0">
+  <w:abstractNum w:abstractNumId="11" w15:restartNumberingAfterBreak="0">
     <w:nsid w:val="193E0D02"/>
     <w:multiLevelType w:val="multilevel"/>
     <w:tmpl w:val="5C7EE9CA"/>
@@ -13666,7 +14540,7 @@
       </w:rPr>
     </w:lvl>
   </w:abstractNum>
-  <w:abstractNum w:abstractNumId="11" w15:restartNumberingAfterBreak="0">
+  <w:abstractNum w:abstractNumId="12" w15:restartNumberingAfterBreak="0">
     <w:nsid w:val="19406C4B"/>
     <w:multiLevelType w:val="hybridMultilevel"/>
     <w:tmpl w:val="107E2F76"/>
@@ -13779,7 +14653,7 @@
       </w:rPr>
     </w:lvl>
   </w:abstractNum>
-  <w:abstractNum w:abstractNumId="12" w15:restartNumberingAfterBreak="0">
+  <w:abstractNum w:abstractNumId="13" w15:restartNumberingAfterBreak="0">
     <w:nsid w:val="197976AB"/>
     <w:multiLevelType w:val="hybridMultilevel"/>
     <w:tmpl w:val="69D45132"/>
@@ -13892,7 +14766,7 @@
       </w:rPr>
     </w:lvl>
   </w:abstractNum>
-  <w:abstractNum w:abstractNumId="13" w15:restartNumberingAfterBreak="0">
+  <w:abstractNum w:abstractNumId="14" w15:restartNumberingAfterBreak="0">
     <w:nsid w:val="1C48207F"/>
     <w:multiLevelType w:val="multilevel"/>
     <w:tmpl w:val="5C7EE9CA"/>
@@ -14014,7 +14888,7 @@
       </w:rPr>
     </w:lvl>
   </w:abstractNum>
-  <w:abstractNum w:abstractNumId="14" w15:restartNumberingAfterBreak="0">
+  <w:abstractNum w:abstractNumId="15" w15:restartNumberingAfterBreak="0">
     <w:nsid w:val="1D4E60E5"/>
     <w:multiLevelType w:val="hybridMultilevel"/>
     <w:tmpl w:val="037A9AB6"/>
@@ -14127,7 +15001,7 @@
       </w:rPr>
     </w:lvl>
   </w:abstractNum>
-  <w:abstractNum w:abstractNumId="15" w15:restartNumberingAfterBreak="0">
+  <w:abstractNum w:abstractNumId="16" w15:restartNumberingAfterBreak="0">
     <w:nsid w:val="1D585D3C"/>
     <w:multiLevelType w:val="hybridMultilevel"/>
     <w:tmpl w:val="0712AB32"/>
@@ -14240,7 +15114,7 @@
       </w:rPr>
     </w:lvl>
   </w:abstractNum>
-  <w:abstractNum w:abstractNumId="16" w15:restartNumberingAfterBreak="0">
+  <w:abstractNum w:abstractNumId="17" w15:restartNumberingAfterBreak="0">
     <w:nsid w:val="1FA41CED"/>
     <w:multiLevelType w:val="hybridMultilevel"/>
     <w:tmpl w:val="E4EAA436"/>
@@ -14353,7 +15227,7 @@
       </w:rPr>
     </w:lvl>
   </w:abstractNum>
-  <w:abstractNum w:abstractNumId="17" w15:restartNumberingAfterBreak="0">
+  <w:abstractNum w:abstractNumId="18" w15:restartNumberingAfterBreak="0">
     <w:nsid w:val="203B3CA5"/>
     <w:multiLevelType w:val="hybridMultilevel"/>
     <w:tmpl w:val="6462978C"/>
@@ -14466,7 +15340,7 @@
       </w:rPr>
     </w:lvl>
   </w:abstractNum>
-  <w:abstractNum w:abstractNumId="18" w15:restartNumberingAfterBreak="0">
+  <w:abstractNum w:abstractNumId="19" w15:restartNumberingAfterBreak="0">
     <w:nsid w:val="206D1B5E"/>
     <w:multiLevelType w:val="hybridMultilevel"/>
     <w:tmpl w:val="2BD4F0C6"/>
@@ -14579,7 +15453,7 @@
       </w:rPr>
     </w:lvl>
   </w:abstractNum>
-  <w:abstractNum w:abstractNumId="19" w15:restartNumberingAfterBreak="0">
+  <w:abstractNum w:abstractNumId="20" w15:restartNumberingAfterBreak="0">
     <w:nsid w:val="20DF55E0"/>
     <w:multiLevelType w:val="multilevel"/>
     <w:tmpl w:val="5C7EE9CA"/>
@@ -14701,7 +15575,7 @@
       </w:rPr>
     </w:lvl>
   </w:abstractNum>
-  <w:abstractNum w:abstractNumId="20" w15:restartNumberingAfterBreak="0">
+  <w:abstractNum w:abstractNumId="21" w15:restartNumberingAfterBreak="0">
     <w:nsid w:val="225417D1"/>
     <w:multiLevelType w:val="hybridMultilevel"/>
     <w:tmpl w:val="E0F0D31E"/>
@@ -14815,7 +15689,7 @@
       </w:rPr>
     </w:lvl>
   </w:abstractNum>
-  <w:abstractNum w:abstractNumId="21" w15:restartNumberingAfterBreak="0">
+  <w:abstractNum w:abstractNumId="22" w15:restartNumberingAfterBreak="0">
     <w:nsid w:val="25A61048"/>
     <w:multiLevelType w:val="hybridMultilevel"/>
     <w:tmpl w:val="A1F2613E"/>
@@ -14928,7 +15802,7 @@
       </w:rPr>
     </w:lvl>
   </w:abstractNum>
-  <w:abstractNum w:abstractNumId="22" w15:restartNumberingAfterBreak="0">
+  <w:abstractNum w:abstractNumId="23" w15:restartNumberingAfterBreak="0">
     <w:nsid w:val="2D170ED4"/>
     <w:multiLevelType w:val="hybridMultilevel"/>
     <w:tmpl w:val="29AE4692"/>
@@ -15041,7 +15915,7 @@
       </w:rPr>
     </w:lvl>
   </w:abstractNum>
-  <w:abstractNum w:abstractNumId="23" w15:restartNumberingAfterBreak="0">
+  <w:abstractNum w:abstractNumId="24" w15:restartNumberingAfterBreak="0">
     <w:nsid w:val="30927D33"/>
     <w:multiLevelType w:val="hybridMultilevel"/>
     <w:tmpl w:val="D0FA89DC"/>
@@ -15154,7 +16028,7 @@
       </w:rPr>
     </w:lvl>
   </w:abstractNum>
-  <w:abstractNum w:abstractNumId="24" w15:restartNumberingAfterBreak="0">
+  <w:abstractNum w:abstractNumId="25" w15:restartNumberingAfterBreak="0">
     <w:nsid w:val="36330E63"/>
     <w:multiLevelType w:val="hybridMultilevel"/>
     <w:tmpl w:val="42BEC52A"/>
@@ -15267,7 +16141,7 @@
       </w:rPr>
     </w:lvl>
   </w:abstractNum>
-  <w:abstractNum w:abstractNumId="25" w15:restartNumberingAfterBreak="0">
+  <w:abstractNum w:abstractNumId="26" w15:restartNumberingAfterBreak="0">
     <w:nsid w:val="38EE5261"/>
     <w:multiLevelType w:val="hybridMultilevel"/>
     <w:tmpl w:val="449C6006"/>
@@ -15380,7 +16254,7 @@
       </w:rPr>
     </w:lvl>
   </w:abstractNum>
-  <w:abstractNum w:abstractNumId="26" w15:restartNumberingAfterBreak="0">
+  <w:abstractNum w:abstractNumId="27" w15:restartNumberingAfterBreak="0">
     <w:nsid w:val="3BA15AF3"/>
     <w:multiLevelType w:val="hybridMultilevel"/>
     <w:tmpl w:val="C256DDCA"/>
@@ -15493,7 +16367,7 @@
       </w:rPr>
     </w:lvl>
   </w:abstractNum>
-  <w:abstractNum w:abstractNumId="27" w15:restartNumberingAfterBreak="0">
+  <w:abstractNum w:abstractNumId="28" w15:restartNumberingAfterBreak="0">
     <w:nsid w:val="455762E6"/>
     <w:multiLevelType w:val="hybridMultilevel"/>
     <w:tmpl w:val="D578D31E"/>
@@ -15606,7 +16480,7 @@
       </w:rPr>
     </w:lvl>
   </w:abstractNum>
-  <w:abstractNum w:abstractNumId="28" w15:restartNumberingAfterBreak="0">
+  <w:abstractNum w:abstractNumId="29" w15:restartNumberingAfterBreak="0">
     <w:nsid w:val="4E611591"/>
     <w:multiLevelType w:val="hybridMultilevel"/>
     <w:tmpl w:val="0EE002BC"/>
@@ -15719,7 +16593,120 @@
       </w:rPr>
     </w:lvl>
   </w:abstractNum>
-  <w:abstractNum w:abstractNumId="29" w15:restartNumberingAfterBreak="0">
+  <w:abstractNum w:abstractNumId="30" w15:restartNumberingAfterBreak="0">
+    <w:nsid w:val="51F72EFF"/>
+    <w:multiLevelType w:val="hybridMultilevel"/>
+    <w:tmpl w:val="30D82BDC"/>
+    <w:lvl w:ilvl="0" w:tplc="040C0001">
+      <w:start w:val="1"/>
+      <w:numFmt w:val="bullet"/>
+      <w:lvlText w:val=""/>
+      <w:lvlJc w:val="left"/>
+      <w:pPr>
+        <w:ind w:left="720" w:hanging="360"/>
+      </w:pPr>
+      <w:rPr>
+        <w:rFonts w:ascii="Symbol" w:hAnsi="Symbol" w:hint="default"/>
+      </w:rPr>
+    </w:lvl>
+    <w:lvl w:ilvl="1" w:tplc="040C0003" w:tentative="1">
+      <w:start w:val="1"/>
+      <w:numFmt w:val="bullet"/>
+      <w:lvlText w:val="o"/>
+      <w:lvlJc w:val="left"/>
+      <w:pPr>
+        <w:ind w:left="1440" w:hanging="360"/>
+      </w:pPr>
+      <w:rPr>
+        <w:rFonts w:ascii="Courier New" w:hAnsi="Courier New" w:cs="Courier New" w:hint="default"/>
+      </w:rPr>
+    </w:lvl>
+    <w:lvl w:ilvl="2" w:tplc="040C0005" w:tentative="1">
+      <w:start w:val="1"/>
+      <w:numFmt w:val="bullet"/>
+      <w:lvlText w:val=""/>
+      <w:lvlJc w:val="left"/>
+      <w:pPr>
+        <w:ind w:left="2160" w:hanging="360"/>
+      </w:pPr>
+      <w:rPr>
+        <w:rFonts w:ascii="Wingdings" w:hAnsi="Wingdings" w:hint="default"/>
+      </w:rPr>
+    </w:lvl>
+    <w:lvl w:ilvl="3" w:tplc="040C0001" w:tentative="1">
+      <w:start w:val="1"/>
+      <w:numFmt w:val="bullet"/>
+      <w:lvlText w:val=""/>
+      <w:lvlJc w:val="left"/>
+      <w:pPr>
+        <w:ind w:left="2880" w:hanging="360"/>
+      </w:pPr>
+      <w:rPr>
+        <w:rFonts w:ascii="Symbol" w:hAnsi="Symbol" w:hint="default"/>
+      </w:rPr>
+    </w:lvl>
+    <w:lvl w:ilvl="4" w:tplc="040C0003" w:tentative="1">
+      <w:start w:val="1"/>
+      <w:numFmt w:val="bullet"/>
+      <w:lvlText w:val="o"/>
+      <w:lvlJc w:val="left"/>
+      <w:pPr>
+        <w:ind w:left="3600" w:hanging="360"/>
+      </w:pPr>
+      <w:rPr>
+        <w:rFonts w:ascii="Courier New" w:hAnsi="Courier New" w:cs="Courier New" w:hint="default"/>
+      </w:rPr>
+    </w:lvl>
+    <w:lvl w:ilvl="5" w:tplc="040C0005" w:tentative="1">
+      <w:start w:val="1"/>
+      <w:numFmt w:val="bullet"/>
+      <w:lvlText w:val=""/>
+      <w:lvlJc w:val="left"/>
+      <w:pPr>
+        <w:ind w:left="4320" w:hanging="360"/>
+      </w:pPr>
+      <w:rPr>
+        <w:rFonts w:ascii="Wingdings" w:hAnsi="Wingdings" w:hint="default"/>
+      </w:rPr>
+    </w:lvl>
+    <w:lvl w:ilvl="6" w:tplc="040C0001" w:tentative="1">
+      <w:start w:val="1"/>
+      <w:numFmt w:val="bullet"/>
+      <w:lvlText w:val=""/>
+      <w:lvlJc w:val="left"/>
+      <w:pPr>
+        <w:ind w:left="5040" w:hanging="360"/>
+      </w:pPr>
+      <w:rPr>
+        <w:rFonts w:ascii="Symbol" w:hAnsi="Symbol" w:hint="default"/>
+      </w:rPr>
+    </w:lvl>
+    <w:lvl w:ilvl="7" w:tplc="040C0003" w:tentative="1">
+      <w:start w:val="1"/>
+      <w:numFmt w:val="bullet"/>
+      <w:lvlText w:val="o"/>
+      <w:lvlJc w:val="left"/>
+      <w:pPr>
+        <w:ind w:left="5760" w:hanging="360"/>
+      </w:pPr>
+      <w:rPr>
+        <w:rFonts w:ascii="Courier New" w:hAnsi="Courier New" w:cs="Courier New" w:hint="default"/>
+      </w:rPr>
+    </w:lvl>
+    <w:lvl w:ilvl="8" w:tplc="040C0005" w:tentative="1">
+      <w:start w:val="1"/>
+      <w:numFmt w:val="bullet"/>
+      <w:lvlText w:val=""/>
+      <w:lvlJc w:val="left"/>
+      <w:pPr>
+        <w:ind w:left="6480" w:hanging="360"/>
+      </w:pPr>
+      <w:rPr>
+        <w:rFonts w:ascii="Wingdings" w:hAnsi="Wingdings" w:hint="default"/>
+      </w:rPr>
+    </w:lvl>
+  </w:abstractNum>
+  <w:abstractNum w:abstractNumId="31" w15:restartNumberingAfterBreak="0">
     <w:nsid w:val="53326C8C"/>
     <w:multiLevelType w:val="multilevel"/>
     <w:tmpl w:val="27820942"/>
@@ -15840,7 +16827,7 @@
       </w:rPr>
     </w:lvl>
   </w:abstractNum>
-  <w:abstractNum w:abstractNumId="30" w15:restartNumberingAfterBreak="0">
+  <w:abstractNum w:abstractNumId="32" w15:restartNumberingAfterBreak="0">
     <w:nsid w:val="56397F43"/>
     <w:multiLevelType w:val="hybridMultilevel"/>
     <w:tmpl w:val="184C74B8"/>
@@ -15953,7 +16940,7 @@
       </w:rPr>
     </w:lvl>
   </w:abstractNum>
-  <w:abstractNum w:abstractNumId="31" w15:restartNumberingAfterBreak="0">
+  <w:abstractNum w:abstractNumId="33" w15:restartNumberingAfterBreak="0">
     <w:nsid w:val="58475EC5"/>
     <w:multiLevelType w:val="hybridMultilevel"/>
     <w:tmpl w:val="F02EBD06"/>
@@ -16066,7 +17053,7 @@
       </w:rPr>
     </w:lvl>
   </w:abstractNum>
-  <w:abstractNum w:abstractNumId="32" w15:restartNumberingAfterBreak="0">
+  <w:abstractNum w:abstractNumId="34" w15:restartNumberingAfterBreak="0">
     <w:nsid w:val="5A175ACA"/>
     <w:multiLevelType w:val="hybridMultilevel"/>
     <w:tmpl w:val="61BA7A4C"/>
@@ -16152,7 +17139,7 @@
       </w:pPr>
     </w:lvl>
   </w:abstractNum>
-  <w:abstractNum w:abstractNumId="33" w15:restartNumberingAfterBreak="0">
+  <w:abstractNum w:abstractNumId="35" w15:restartNumberingAfterBreak="0">
     <w:nsid w:val="5A791A86"/>
     <w:multiLevelType w:val="hybridMultilevel"/>
     <w:tmpl w:val="6C985DBC"/>
@@ -16265,7 +17252,7 @@
       </w:rPr>
     </w:lvl>
   </w:abstractNum>
-  <w:abstractNum w:abstractNumId="34" w15:restartNumberingAfterBreak="0">
+  <w:abstractNum w:abstractNumId="36" w15:restartNumberingAfterBreak="0">
     <w:nsid w:val="5BB91E81"/>
     <w:multiLevelType w:val="hybridMultilevel"/>
     <w:tmpl w:val="182CCB2C"/>
@@ -16402,7 +17389,7 @@
       </w:rPr>
     </w:lvl>
   </w:abstractNum>
-  <w:abstractNum w:abstractNumId="35" w15:restartNumberingAfterBreak="0">
+  <w:abstractNum w:abstractNumId="37" w15:restartNumberingAfterBreak="0">
     <w:nsid w:val="5E907CF8"/>
     <w:multiLevelType w:val="hybridMultilevel"/>
     <w:tmpl w:val="3290379A"/>
@@ -16515,7 +17502,7 @@
       </w:rPr>
     </w:lvl>
   </w:abstractNum>
-  <w:abstractNum w:abstractNumId="36" w15:restartNumberingAfterBreak="0">
+  <w:abstractNum w:abstractNumId="38" w15:restartNumberingAfterBreak="0">
     <w:nsid w:val="5FDB202C"/>
     <w:multiLevelType w:val="hybridMultilevel"/>
     <w:tmpl w:val="BB0A0034"/>
@@ -16628,7 +17615,7 @@
       </w:rPr>
     </w:lvl>
   </w:abstractNum>
-  <w:abstractNum w:abstractNumId="37" w15:restartNumberingAfterBreak="0">
+  <w:abstractNum w:abstractNumId="39" w15:restartNumberingAfterBreak="0">
     <w:nsid w:val="5FFE66FD"/>
     <w:multiLevelType w:val="hybridMultilevel"/>
     <w:tmpl w:val="88AE05F2"/>
@@ -16741,7 +17728,7 @@
       </w:rPr>
     </w:lvl>
   </w:abstractNum>
-  <w:abstractNum w:abstractNumId="38" w15:restartNumberingAfterBreak="0">
+  <w:abstractNum w:abstractNumId="40" w15:restartNumberingAfterBreak="0">
     <w:nsid w:val="67A20971"/>
     <w:multiLevelType w:val="hybridMultilevel"/>
     <w:tmpl w:val="F6A24FA0"/>
@@ -16854,7 +17841,7 @@
       </w:pPr>
     </w:lvl>
   </w:abstractNum>
-  <w:abstractNum w:abstractNumId="39" w15:restartNumberingAfterBreak="0">
+  <w:abstractNum w:abstractNumId="41" w15:restartNumberingAfterBreak="0">
     <w:nsid w:val="6892072B"/>
     <w:multiLevelType w:val="hybridMultilevel"/>
     <w:tmpl w:val="5FF23E72"/>
@@ -16967,7 +17954,7 @@
       </w:rPr>
     </w:lvl>
   </w:abstractNum>
-  <w:abstractNum w:abstractNumId="40" w15:restartNumberingAfterBreak="0">
+  <w:abstractNum w:abstractNumId="42" w15:restartNumberingAfterBreak="0">
     <w:nsid w:val="69401939"/>
     <w:multiLevelType w:val="hybridMultilevel"/>
     <w:tmpl w:val="EA7080E8"/>
@@ -17080,7 +18067,7 @@
       </w:rPr>
     </w:lvl>
   </w:abstractNum>
-  <w:abstractNum w:abstractNumId="41" w15:restartNumberingAfterBreak="0">
+  <w:abstractNum w:abstractNumId="43" w15:restartNumberingAfterBreak="0">
     <w:nsid w:val="6ADF3AA7"/>
     <w:multiLevelType w:val="hybridMultilevel"/>
     <w:tmpl w:val="A5E4CC1E"/>
@@ -17193,7 +18180,7 @@
       </w:rPr>
     </w:lvl>
   </w:abstractNum>
-  <w:abstractNum w:abstractNumId="42" w15:restartNumberingAfterBreak="0">
+  <w:abstractNum w:abstractNumId="44" w15:restartNumberingAfterBreak="0">
     <w:nsid w:val="6AED5EC2"/>
     <w:multiLevelType w:val="hybridMultilevel"/>
     <w:tmpl w:val="6854E218"/>
@@ -17306,7 +18293,7 @@
       </w:rPr>
     </w:lvl>
   </w:abstractNum>
-  <w:abstractNum w:abstractNumId="43" w15:restartNumberingAfterBreak="0">
+  <w:abstractNum w:abstractNumId="45" w15:restartNumberingAfterBreak="0">
     <w:nsid w:val="6DB205E5"/>
     <w:multiLevelType w:val="hybridMultilevel"/>
     <w:tmpl w:val="BD0C259E"/>
@@ -17419,7 +18406,7 @@
       </w:rPr>
     </w:lvl>
   </w:abstractNum>
-  <w:abstractNum w:abstractNumId="44" w15:restartNumberingAfterBreak="0">
+  <w:abstractNum w:abstractNumId="46" w15:restartNumberingAfterBreak="0">
     <w:nsid w:val="6FF60399"/>
     <w:multiLevelType w:val="hybridMultilevel"/>
     <w:tmpl w:val="631CAF38"/>
@@ -17557,7 +18544,7 @@
       </w:rPr>
     </w:lvl>
   </w:abstractNum>
-  <w:abstractNum w:abstractNumId="45" w15:restartNumberingAfterBreak="0">
+  <w:abstractNum w:abstractNumId="47" w15:restartNumberingAfterBreak="0">
     <w:nsid w:val="70E95C5C"/>
     <w:multiLevelType w:val="hybridMultilevel"/>
     <w:tmpl w:val="EEF00974"/>
@@ -17670,7 +18657,7 @@
       </w:rPr>
     </w:lvl>
   </w:abstractNum>
-  <w:abstractNum w:abstractNumId="46" w15:restartNumberingAfterBreak="0">
+  <w:abstractNum w:abstractNumId="48" w15:restartNumberingAfterBreak="0">
     <w:nsid w:val="724B69C7"/>
     <w:multiLevelType w:val="hybridMultilevel"/>
     <w:tmpl w:val="3B1E7C2E"/>
@@ -17760,7 +18747,7 @@
       </w:pPr>
     </w:lvl>
   </w:abstractNum>
-  <w:abstractNum w:abstractNumId="47" w15:restartNumberingAfterBreak="0">
+  <w:abstractNum w:abstractNumId="49" w15:restartNumberingAfterBreak="0">
     <w:nsid w:val="7252122D"/>
     <w:multiLevelType w:val="multilevel"/>
     <w:tmpl w:val="4A262BF2"/>
@@ -17881,7 +18868,7 @@
       </w:rPr>
     </w:lvl>
   </w:abstractNum>
-  <w:abstractNum w:abstractNumId="48" w15:restartNumberingAfterBreak="0">
+  <w:abstractNum w:abstractNumId="50" w15:restartNumberingAfterBreak="0">
     <w:nsid w:val="77AD712D"/>
     <w:multiLevelType w:val="multilevel"/>
     <w:tmpl w:val="3BF69928"/>
@@ -17972,7 +18959,7 @@
       </w:pPr>
     </w:lvl>
   </w:abstractNum>
-  <w:abstractNum w:abstractNumId="49" w15:restartNumberingAfterBreak="0">
+  <w:abstractNum w:abstractNumId="51" w15:restartNumberingAfterBreak="0">
     <w:nsid w:val="788672F2"/>
     <w:multiLevelType w:val="multilevel"/>
     <w:tmpl w:val="040C001F"/>
@@ -18058,7 +19045,7 @@
       </w:pPr>
     </w:lvl>
   </w:abstractNum>
-  <w:abstractNum w:abstractNumId="50" w15:restartNumberingAfterBreak="0">
+  <w:abstractNum w:abstractNumId="52" w15:restartNumberingAfterBreak="0">
     <w:nsid w:val="78D84BEE"/>
     <w:multiLevelType w:val="hybridMultilevel"/>
     <w:tmpl w:val="48E0454E"/>
@@ -18171,7 +19158,7 @@
       </w:rPr>
     </w:lvl>
   </w:abstractNum>
-  <w:abstractNum w:abstractNumId="51" w15:restartNumberingAfterBreak="0">
+  <w:abstractNum w:abstractNumId="53" w15:restartNumberingAfterBreak="0">
     <w:nsid w:val="7F857435"/>
     <w:multiLevelType w:val="hybridMultilevel"/>
     <w:tmpl w:val="F01E3028"/>
@@ -18285,13 +19272,13 @@
     </w:lvl>
   </w:abstractNum>
   <w:num w:numId="1" w16cid:durableId="1926302270">
-    <w:abstractNumId w:val="6"/>
+    <w:abstractNumId w:val="7"/>
   </w:num>
   <w:num w:numId="2" w16cid:durableId="473718335">
-    <w:abstractNumId w:val="29"/>
+    <w:abstractNumId w:val="31"/>
   </w:num>
   <w:num w:numId="3" w16cid:durableId="747968565">
-    <w:abstractNumId w:val="38"/>
+    <w:abstractNumId w:val="40"/>
     <w:lvlOverride w:ilvl="0">
       <w:startOverride w:val="1"/>
     </w:lvlOverride>
@@ -18321,13 +19308,13 @@
     </w:lvlOverride>
   </w:num>
   <w:num w:numId="4" w16cid:durableId="599140613">
-    <w:abstractNumId w:val="7"/>
+    <w:abstractNumId w:val="8"/>
   </w:num>
   <w:num w:numId="5" w16cid:durableId="54549848">
-    <w:abstractNumId w:val="9"/>
+    <w:abstractNumId w:val="10"/>
   </w:num>
   <w:num w:numId="6" w16cid:durableId="156121128">
-    <w:abstractNumId w:val="34"/>
+    <w:abstractNumId w:val="36"/>
     <w:lvlOverride w:ilvl="0"/>
     <w:lvlOverride w:ilvl="1">
       <w:startOverride w:val="1"/>
@@ -18341,7 +19328,7 @@
     <w:lvlOverride w:ilvl="8"/>
   </w:num>
   <w:num w:numId="7" w16cid:durableId="1651668517">
-    <w:abstractNumId w:val="44"/>
+    <w:abstractNumId w:val="46"/>
     <w:lvlOverride w:ilvl="0"/>
     <w:lvlOverride w:ilvl="1">
       <w:startOverride w:val="1"/>
@@ -18355,7 +19342,7 @@
     <w:lvlOverride w:ilvl="8"/>
   </w:num>
   <w:num w:numId="8" w16cid:durableId="1075468299">
-    <w:abstractNumId w:val="0"/>
+    <w:abstractNumId w:val="1"/>
     <w:lvlOverride w:ilvl="0"/>
     <w:lvlOverride w:ilvl="1">
       <w:startOverride w:val="1"/>
@@ -18369,145 +19356,151 @@
     <w:lvlOverride w:ilvl="8"/>
   </w:num>
   <w:num w:numId="9" w16cid:durableId="1900743723">
-    <w:abstractNumId w:val="0"/>
+    <w:abstractNumId w:val="1"/>
   </w:num>
   <w:num w:numId="10" w16cid:durableId="830102941">
+    <w:abstractNumId w:val="40"/>
+  </w:num>
+  <w:num w:numId="11" w16cid:durableId="814222806">
+    <w:abstractNumId w:val="9"/>
+  </w:num>
+  <w:num w:numId="12" w16cid:durableId="1509058661">
+    <w:abstractNumId w:val="48"/>
+  </w:num>
+  <w:num w:numId="13" w16cid:durableId="1952348408">
+    <w:abstractNumId w:val="8"/>
+  </w:num>
+  <w:num w:numId="14" w16cid:durableId="2042584558">
+    <w:abstractNumId w:val="18"/>
+  </w:num>
+  <w:num w:numId="15" w16cid:durableId="1699238407">
+    <w:abstractNumId w:val="25"/>
+  </w:num>
+  <w:num w:numId="16" w16cid:durableId="763569672">
+    <w:abstractNumId w:val="15"/>
+  </w:num>
+  <w:num w:numId="17" w16cid:durableId="519665223">
+    <w:abstractNumId w:val="37"/>
+  </w:num>
+  <w:num w:numId="18" w16cid:durableId="903760773">
+    <w:abstractNumId w:val="22"/>
+  </w:num>
+  <w:num w:numId="19" w16cid:durableId="862326460">
+    <w:abstractNumId w:val="47"/>
+  </w:num>
+  <w:num w:numId="20" w16cid:durableId="710349068">
+    <w:abstractNumId w:val="19"/>
+  </w:num>
+  <w:num w:numId="21" w16cid:durableId="18893294">
+    <w:abstractNumId w:val="49"/>
+  </w:num>
+  <w:num w:numId="22" w16cid:durableId="144132329">
+    <w:abstractNumId w:val="6"/>
+  </w:num>
+  <w:num w:numId="23" w16cid:durableId="1828784405">
+    <w:abstractNumId w:val="26"/>
+  </w:num>
+  <w:num w:numId="24" w16cid:durableId="1332872960">
+    <w:abstractNumId w:val="29"/>
+  </w:num>
+  <w:num w:numId="25" w16cid:durableId="1812362484">
+    <w:abstractNumId w:val="35"/>
+  </w:num>
+  <w:num w:numId="26" w16cid:durableId="1773550764">
     <w:abstractNumId w:val="38"/>
   </w:num>
-  <w:num w:numId="11" w16cid:durableId="814222806">
-    <w:abstractNumId w:val="8"/>
+  <w:num w:numId="27" w16cid:durableId="1035230497">
+    <w:abstractNumId w:val="27"/>
   </w:num>
-  <w:num w:numId="12" w16cid:durableId="1509058661">
-    <w:abstractNumId w:val="46"/>
+  <w:num w:numId="28" w16cid:durableId="1236935648">
+    <w:abstractNumId w:val="33"/>
   </w:num>
-  <w:num w:numId="13" w16cid:durableId="1952348408">
-    <w:abstractNumId w:val="7"/>
-  </w:num>
-  <w:num w:numId="14" w16cid:durableId="2042584558">
+  <w:num w:numId="29" w16cid:durableId="1301376929">
     <w:abstractNumId w:val="17"/>
   </w:num>
-  <w:num w:numId="15" w16cid:durableId="1699238407">
+  <w:num w:numId="30" w16cid:durableId="572008906">
+    <w:abstractNumId w:val="52"/>
+  </w:num>
+  <w:num w:numId="31" w16cid:durableId="1473214192">
+    <w:abstractNumId w:val="32"/>
+  </w:num>
+  <w:num w:numId="32" w16cid:durableId="268199309">
+    <w:abstractNumId w:val="41"/>
+  </w:num>
+  <w:num w:numId="33" w16cid:durableId="920791608">
+    <w:abstractNumId w:val="53"/>
+  </w:num>
+  <w:num w:numId="34" w16cid:durableId="1276328244">
+    <w:abstractNumId w:val="3"/>
+  </w:num>
+  <w:num w:numId="35" w16cid:durableId="1918128349">
     <w:abstractNumId w:val="24"/>
   </w:num>
-  <w:num w:numId="16" w16cid:durableId="763569672">
+  <w:num w:numId="36" w16cid:durableId="287469039">
+    <w:abstractNumId w:val="16"/>
+  </w:num>
+  <w:num w:numId="37" w16cid:durableId="86852545">
+    <w:abstractNumId w:val="39"/>
+  </w:num>
+  <w:num w:numId="38" w16cid:durableId="888565471">
+    <w:abstractNumId w:val="4"/>
+  </w:num>
+  <w:num w:numId="39" w16cid:durableId="2042899529">
+    <w:abstractNumId w:val="50"/>
+  </w:num>
+  <w:num w:numId="40" w16cid:durableId="1157453311">
+    <w:abstractNumId w:val="51"/>
+  </w:num>
+  <w:num w:numId="41" w16cid:durableId="2022538961">
+    <w:abstractNumId w:val="43"/>
+  </w:num>
+  <w:num w:numId="42" w16cid:durableId="1568107598">
+    <w:abstractNumId w:val="21"/>
+  </w:num>
+  <w:num w:numId="43" w16cid:durableId="920875735">
+    <w:abstractNumId w:val="20"/>
+  </w:num>
+  <w:num w:numId="44" w16cid:durableId="1436317962">
     <w:abstractNumId w:val="14"/>
   </w:num>
-  <w:num w:numId="17" w16cid:durableId="519665223">
-    <w:abstractNumId w:val="35"/>
+  <w:num w:numId="45" w16cid:durableId="785196802">
+    <w:abstractNumId w:val="23"/>
   </w:num>
-  <w:num w:numId="18" w16cid:durableId="903760773">
-    <w:abstractNumId w:val="21"/>
+  <w:num w:numId="46" w16cid:durableId="635641056">
+    <w:abstractNumId w:val="44"/>
   </w:num>
-  <w:num w:numId="19" w16cid:durableId="862326460">
+  <w:num w:numId="47" w16cid:durableId="48917499">
+    <w:abstractNumId w:val="28"/>
+  </w:num>
+  <w:num w:numId="48" w16cid:durableId="1013992222">
+    <w:abstractNumId w:val="42"/>
+  </w:num>
+  <w:num w:numId="49" w16cid:durableId="1163011730">
     <w:abstractNumId w:val="45"/>
   </w:num>
-  <w:num w:numId="20" w16cid:durableId="710349068">
-    <w:abstractNumId w:val="18"/>
-  </w:num>
-  <w:num w:numId="21" w16cid:durableId="18893294">
-    <w:abstractNumId w:val="47"/>
-  </w:num>
-  <w:num w:numId="22" w16cid:durableId="144132329">
+  <w:num w:numId="50" w16cid:durableId="1153910884">
     <w:abstractNumId w:val="5"/>
   </w:num>
-  <w:num w:numId="23" w16cid:durableId="1828784405">
-    <w:abstractNumId w:val="25"/>
+  <w:num w:numId="51" w16cid:durableId="1078750786">
+    <w:abstractNumId w:val="11"/>
   </w:num>
-  <w:num w:numId="24" w16cid:durableId="1332872960">
-    <w:abstractNumId w:val="28"/>
+  <w:num w:numId="52" w16cid:durableId="1997763341">
+    <w:abstractNumId w:val="2"/>
   </w:num>
-  <w:num w:numId="25" w16cid:durableId="1812362484">
-    <w:abstractNumId w:val="33"/>
+  <w:num w:numId="53" w16cid:durableId="2138334518">
+    <w:abstractNumId w:val="13"/>
   </w:num>
-  <w:num w:numId="26" w16cid:durableId="1773550764">
-    <w:abstractNumId w:val="36"/>
+  <w:num w:numId="54" w16cid:durableId="1831481193">
+    <w:abstractNumId w:val="12"/>
   </w:num>
-  <w:num w:numId="27" w16cid:durableId="1035230497">
-    <w:abstractNumId w:val="26"/>
+  <w:num w:numId="55" w16cid:durableId="962468924">
+    <w:abstractNumId w:val="34"/>
   </w:num>
-  <w:num w:numId="28" w16cid:durableId="1236935648">
-    <w:abstractNumId w:val="31"/>
-  </w:num>
-  <w:num w:numId="29" w16cid:durableId="1301376929">
-    <w:abstractNumId w:val="16"/>
-  </w:num>
-  <w:num w:numId="30" w16cid:durableId="572008906">
-    <w:abstractNumId w:val="50"/>
-  </w:num>
-  <w:num w:numId="31" w16cid:durableId="1473214192">
+  <w:num w:numId="56" w16cid:durableId="933978520">
     <w:abstractNumId w:val="30"/>
   </w:num>
-  <w:num w:numId="32" w16cid:durableId="268199309">
-    <w:abstractNumId w:val="39"/>
-  </w:num>
-  <w:num w:numId="33" w16cid:durableId="920791608">
-    <w:abstractNumId w:val="51"/>
-  </w:num>
-  <w:num w:numId="34" w16cid:durableId="1276328244">
-    <w:abstractNumId w:val="2"/>
-  </w:num>
-  <w:num w:numId="35" w16cid:durableId="1918128349">
-    <w:abstractNumId w:val="23"/>
-  </w:num>
-  <w:num w:numId="36" w16cid:durableId="287469039">
-    <w:abstractNumId w:val="15"/>
-  </w:num>
-  <w:num w:numId="37" w16cid:durableId="86852545">
-    <w:abstractNumId w:val="37"/>
-  </w:num>
-  <w:num w:numId="38" w16cid:durableId="888565471">
-    <w:abstractNumId w:val="3"/>
-  </w:num>
-  <w:num w:numId="39" w16cid:durableId="2042899529">
-    <w:abstractNumId w:val="48"/>
-  </w:num>
-  <w:num w:numId="40" w16cid:durableId="1157453311">
-    <w:abstractNumId w:val="49"/>
-  </w:num>
-  <w:num w:numId="41" w16cid:durableId="2022538961">
-    <w:abstractNumId w:val="41"/>
-  </w:num>
-  <w:num w:numId="42" w16cid:durableId="1568107598">
-    <w:abstractNumId w:val="20"/>
-  </w:num>
-  <w:num w:numId="43" w16cid:durableId="920875735">
-    <w:abstractNumId w:val="19"/>
-  </w:num>
-  <w:num w:numId="44" w16cid:durableId="1436317962">
-    <w:abstractNumId w:val="13"/>
-  </w:num>
-  <w:num w:numId="45" w16cid:durableId="785196802">
-    <w:abstractNumId w:val="22"/>
-  </w:num>
-  <w:num w:numId="46" w16cid:durableId="635641056">
-    <w:abstractNumId w:val="42"/>
-  </w:num>
-  <w:num w:numId="47" w16cid:durableId="48917499">
-    <w:abstractNumId w:val="27"/>
-  </w:num>
-  <w:num w:numId="48" w16cid:durableId="1013992222">
-    <w:abstractNumId w:val="40"/>
-  </w:num>
-  <w:num w:numId="49" w16cid:durableId="1163011730">
-    <w:abstractNumId w:val="43"/>
-  </w:num>
-  <w:num w:numId="50" w16cid:durableId="1153910884">
-    <w:abstractNumId w:val="4"/>
-  </w:num>
-  <w:num w:numId="51" w16cid:durableId="1078750786">
-    <w:abstractNumId w:val="10"/>
-  </w:num>
-  <w:num w:numId="52" w16cid:durableId="1997763341">
-    <w:abstractNumId w:val="1"/>
-  </w:num>
-  <w:num w:numId="53" w16cid:durableId="2138334518">
-    <w:abstractNumId w:val="12"/>
-  </w:num>
-  <w:num w:numId="54" w16cid:durableId="1831481193">
-    <w:abstractNumId w:val="11"/>
-  </w:num>
-  <w:num w:numId="55" w16cid:durableId="962468924">
-    <w:abstractNumId w:val="32"/>
+  <w:num w:numId="57" w16cid:durableId="439955858">
+    <w:abstractNumId w:val="0"/>
   </w:num>
 </w:numbering>
 </file>

</xml_diff>